<commit_message>
edit source template and fixed short_name
</commit_message>
<xml_diff>
--- a/fill_in_docx/source/add_agreement_template.docx
+++ b/fill_in_docx/source/add_agreement_template.docx
@@ -1,20 +1,20 @@
 
 <file path=word/document.xml><?xml version="1.0" encoding="utf-8"?>
-<w:document xmlns:o="urn:schemas-microsoft-com:office:office" xmlns:r="http://schemas.openxmlformats.org/officeDocument/2006/relationships" xmlns:v="urn:schemas-microsoft-com:vml" xmlns:w="http://schemas.openxmlformats.org/wordprocessingml/2006/main" xmlns:w10="urn:schemas-microsoft-com:office:word" xmlns:wp="http://schemas.openxmlformats.org/drawingml/2006/wordprocessingDrawing" xmlns:wps="http://schemas.microsoft.com/office/word/2010/wordprocessingShape" xmlns:wpg="http://schemas.microsoft.com/office/word/2010/wordprocessingGroup" xmlns:mc="http://schemas.openxmlformats.org/markup-compatibility/2006" xmlns:wp14="http://schemas.microsoft.com/office/word/2010/wordprocessingDrawing" xmlns:w14="http://schemas.microsoft.com/office/word/2010/wordml" xmlns:w15="http://schemas.microsoft.com/office/word/2012/wordml" mc:Ignorable="w14 wp14 w15">
+<w:document xmlns:wpc="http://schemas.microsoft.com/office/word/2010/wordprocessingCanvas" xmlns:cx="http://schemas.microsoft.com/office/drawing/2014/chartex" xmlns:cx1="http://schemas.microsoft.com/office/drawing/2015/9/8/chartex" xmlns:cx2="http://schemas.microsoft.com/office/drawing/2015/10/21/chartex" xmlns:cx3="http://schemas.microsoft.com/office/drawing/2016/5/9/chartex" xmlns:cx4="http://schemas.microsoft.com/office/drawing/2016/5/10/chartex" xmlns:cx5="http://schemas.microsoft.com/office/drawing/2016/5/11/chartex" xmlns:cx6="http://schemas.microsoft.com/office/drawing/2016/5/12/chartex" xmlns:cx7="http://schemas.microsoft.com/office/drawing/2016/5/13/chartex" xmlns:cx8="http://schemas.microsoft.com/office/drawing/2016/5/14/chartex" xmlns:mc="http://schemas.openxmlformats.org/markup-compatibility/2006" xmlns:aink="http://schemas.microsoft.com/office/drawing/2016/ink" xmlns:am3d="http://schemas.microsoft.com/office/drawing/2017/model3d" xmlns:o="urn:schemas-microsoft-com:office:office" xmlns:oel="http://schemas.microsoft.com/office/2019/extlst" xmlns:r="http://schemas.openxmlformats.org/officeDocument/2006/relationships" xmlns:m="http://schemas.openxmlformats.org/officeDocument/2006/math" xmlns:v="urn:schemas-microsoft-com:vml" xmlns:wp14="http://schemas.microsoft.com/office/word/2010/wordprocessingDrawing" xmlns:wp="http://schemas.openxmlformats.org/drawingml/2006/wordprocessingDrawing" xmlns:w10="urn:schemas-microsoft-com:office:word" xmlns:w="http://schemas.openxmlformats.org/wordprocessingml/2006/main" xmlns:w14="http://schemas.microsoft.com/office/word/2010/wordml" xmlns:w15="http://schemas.microsoft.com/office/word/2012/wordml" xmlns:w16cex="http://schemas.microsoft.com/office/word/2018/wordml/cex" xmlns:w16cid="http://schemas.microsoft.com/office/word/2016/wordml/cid" xmlns:w16="http://schemas.microsoft.com/office/word/2018/wordml" xmlns:w16du="http://schemas.microsoft.com/office/word/2023/wordml/word16du" xmlns:w16sdtdh="http://schemas.microsoft.com/office/word/2020/wordml/sdtdatahash" xmlns:w16se="http://schemas.microsoft.com/office/word/2015/wordml/symex" xmlns:wpg="http://schemas.microsoft.com/office/word/2010/wordprocessingGroup" xmlns:wpi="http://schemas.microsoft.com/office/word/2010/wordprocessingInk" xmlns:wne="http://schemas.microsoft.com/office/word/2006/wordml" xmlns:wps="http://schemas.microsoft.com/office/word/2010/wordprocessingShape" mc:Ignorable="w14 w15 w16se w16cid w16 w16cex w16sdtdh w16du wp14">
   <w:body>
     <w:p>
       <w:pPr>
-        <w:pStyle w:val="12"/>
-        <w:spacing w:lineRule="auto" w:line="240" w:before="0" w:after="260"/>
+        <w:pStyle w:val="11"/>
+        <w:spacing w:after="260" w:line="240" w:lineRule="auto"/>
         <w:jc w:val="center"/>
         <w:rPr>
-          <w:rFonts w:ascii="Calibri" w:hAnsi="Calibri" w:cs="Calibri" w:asciiTheme="minorHAnsi" w:cstheme="minorHAnsi" w:hAnsiTheme="minorHAnsi"/>
-        </w:rPr>
-      </w:pPr>
-      <w:r>
-        <w:rPr>
-          <w:rStyle w:val="Style13"/>
-          <w:rFonts w:cs="Calibri" w:ascii="Calibri" w:hAnsi="Calibri" w:asciiTheme="minorHAnsi" w:cstheme="minorHAnsi" w:hAnsiTheme="minorHAnsi"/>
+          <w:rFonts w:asciiTheme="minorHAnsi" w:hAnsiTheme="minorHAnsi" w:cstheme="minorHAnsi"/>
+        </w:rPr>
+      </w:pPr>
+      <w:r>
+        <w:rPr>
+          <w:rStyle w:val="a3"/>
+          <w:rFonts w:asciiTheme="minorHAnsi" w:hAnsiTheme="minorHAnsi" w:cstheme="minorHAnsi"/>
           <w:b/>
           <w:bCs/>
         </w:rPr>
@@ -23,78 +23,116 @@
     </w:p>
     <w:p>
       <w:pPr>
-        <w:pStyle w:val="12"/>
+        <w:pStyle w:val="11"/>
         <w:shd w:val="clear" w:color="auto" w:fill="FFFFFF" w:themeFill="background1"/>
-        <w:spacing w:lineRule="auto" w:line="240" w:before="0" w:after="760"/>
+        <w:spacing w:after="760" w:line="240" w:lineRule="auto"/>
         <w:ind w:firstLine="708"/>
         <w:jc w:val="center"/>
         <w:rPr>
-          <w:rStyle w:val="Style13"/>
-          <w:rFonts w:ascii="Calibri" w:hAnsi="Calibri" w:cs="Calibri" w:asciiTheme="minorHAnsi" w:cstheme="minorHAnsi" w:hAnsiTheme="minorHAnsi"/>
-          <w:b/>
-          <w:bCs/>
-        </w:rPr>
-      </w:pPr>
-      <w:r>
-        <w:rPr>
-          <w:rStyle w:val="Style13"/>
-          <w:rFonts w:cs="Calibri" w:ascii="Calibri" w:hAnsi="Calibri" w:asciiTheme="minorHAnsi" w:cstheme="minorHAnsi" w:hAnsiTheme="minorHAnsi"/>
+          <w:rStyle w:val="a3"/>
+          <w:rFonts w:asciiTheme="minorHAnsi" w:hAnsiTheme="minorHAnsi" w:cstheme="minorHAnsi"/>
+          <w:b/>
+          <w:bCs/>
+        </w:rPr>
+      </w:pPr>
+      <w:r>
+        <w:rPr>
+          <w:rStyle w:val="a3"/>
+          <w:rFonts w:asciiTheme="minorHAnsi" w:hAnsiTheme="minorHAnsi" w:cstheme="minorHAnsi"/>
           <w:b/>
           <w:bCs/>
         </w:rPr>
         <w:t xml:space="preserve">Про припинення дії Договору </w:t>
       </w:r>
-      <w:bookmarkStart w:id="0" w:name="_Hlk169761906"/>
-      <w:bookmarkStart w:id="1" w:name="_Hlk170473437"/>
-      <w:r>
-        <w:rPr>
-          <w:rFonts w:eastAsia="Microsoft Sans Serif" w:cs="Calibri" w:ascii="Calibri" w:hAnsi="Calibri" w:asciiTheme="minorHAnsi" w:cstheme="minorHAnsi" w:hAnsiTheme="minorHAnsi"/>
+      <w:bookmarkStart w:id="0" w:name="_Hlk170473437"/>
+      <w:bookmarkStart w:id="1" w:name="_Hlk169761906"/>
+      <w:r>
+        <w:rPr>
+          <w:rFonts w:asciiTheme="minorHAnsi" w:eastAsia="Microsoft Sans Serif" w:hAnsiTheme="minorHAnsi" w:cstheme="minorHAnsi"/>
           <w:b/>
           <w:bCs/>
         </w:rPr>
         <w:t>№</w:t>
       </w:r>
+      <w:bookmarkEnd w:id="0"/>
+      <w:r>
+        <w:rPr>
+          <w:rStyle w:val="WW8Num1z0"/>
+          <w:rFonts w:asciiTheme="minorHAnsi" w:hAnsiTheme="minorHAnsi" w:cstheme="minorHAnsi"/>
+          <w:b/>
+          <w:bCs/>
+        </w:rPr>
+        <w:t xml:space="preserve"> {</w:t>
+      </w:r>
+      <w:proofErr w:type="spellStart"/>
+      <w:r>
+        <w:rPr>
+          <w:rStyle w:val="WW8Num1z0"/>
+          <w:rFonts w:asciiTheme="minorHAnsi" w:hAnsiTheme="minorHAnsi" w:cstheme="minorHAnsi"/>
+          <w:b/>
+          <w:bCs/>
+        </w:rPr>
+        <w:t>old_contract_number</w:t>
+      </w:r>
+      <w:proofErr w:type="spellEnd"/>
+      <w:r>
+        <w:rPr>
+          <w:rStyle w:val="WW8Num1z0"/>
+          <w:rFonts w:asciiTheme="minorHAnsi" w:hAnsiTheme="minorHAnsi" w:cstheme="minorHAnsi"/>
+          <w:b/>
+          <w:bCs/>
+        </w:rPr>
+        <w:t>}</w:t>
+      </w:r>
+      <w:r>
+        <w:rPr>
+          <w:rFonts w:asciiTheme="minorHAnsi" w:hAnsiTheme="minorHAnsi" w:cstheme="minorHAnsi"/>
+          <w:b/>
+          <w:bCs/>
+        </w:rPr>
+        <w:t xml:space="preserve"> від {</w:t>
+      </w:r>
+      <w:proofErr w:type="spellStart"/>
+      <w:r>
+        <w:rPr>
+          <w:rFonts w:asciiTheme="minorHAnsi" w:hAnsiTheme="minorHAnsi" w:cstheme="minorHAnsi"/>
+          <w:b/>
+          <w:bCs/>
+        </w:rPr>
+        <w:t>old_date_contract</w:t>
+      </w:r>
+      <w:proofErr w:type="spellEnd"/>
+      <w:r>
+        <w:rPr>
+          <w:rFonts w:asciiTheme="minorHAnsi" w:hAnsiTheme="minorHAnsi" w:cstheme="minorHAnsi"/>
+          <w:b/>
+          <w:bCs/>
+        </w:rPr>
+        <w:t>}</w:t>
+      </w:r>
+      <w:r>
+        <w:rPr>
+          <w:rFonts w:asciiTheme="minorHAnsi" w:hAnsiTheme="minorHAnsi" w:cstheme="minorHAnsi"/>
+          <w:b/>
+          <w:bCs/>
+          <w:shd w:val="clear" w:color="auto" w:fill="FFFFFF"/>
+        </w:rPr>
+        <w:t xml:space="preserve"> </w:t>
+      </w:r>
+      <w:r>
+        <w:rPr>
+          <w:rFonts w:asciiTheme="minorHAnsi" w:eastAsia="Microsoft Sans Serif" w:hAnsiTheme="minorHAnsi" w:cstheme="minorHAnsi"/>
+          <w:b/>
+          <w:bCs/>
+          <w:shd w:val="clear" w:color="auto" w:fill="FFFFFF"/>
+        </w:rPr>
+        <w:t>року</w:t>
+      </w:r>
       <w:bookmarkEnd w:id="1"/>
       <w:r>
         <w:rPr>
-          <w:rStyle w:val="WW8Num1z0"/>
-          <w:rFonts w:cs="Calibri" w:ascii="Calibri" w:hAnsi="Calibri" w:asciiTheme="minorHAnsi" w:cstheme="minorHAnsi" w:hAnsiTheme="minorHAnsi"/>
-          <w:b/>
-          <w:bCs/>
-        </w:rPr>
-        <w:t xml:space="preserve"> {old_contract_number}</w:t>
-      </w:r>
-      <w:r>
-        <w:rPr>
-          <w:rFonts w:cs="Calibri" w:ascii="Calibri" w:hAnsi="Calibri" w:asciiTheme="minorHAnsi" w:cstheme="minorHAnsi" w:hAnsiTheme="minorHAnsi"/>
-          <w:b/>
-          <w:bCs/>
-        </w:rPr>
-        <w:t xml:space="preserve"> від {old_date_contract}</w:t>
-      </w:r>
-      <w:r>
-        <w:rPr>
-          <w:rFonts w:cs="Calibri" w:ascii="Calibri" w:hAnsi="Calibri" w:asciiTheme="minorHAnsi" w:cstheme="minorHAnsi" w:hAnsiTheme="minorHAnsi"/>
-          <w:b/>
-          <w:bCs/>
-          <w:shd w:fill="FFFFFF" w:val="clear"/>
-        </w:rPr>
-        <w:t xml:space="preserve"> </w:t>
-      </w:r>
-      <w:r>
-        <w:rPr>
-          <w:rFonts w:eastAsia="Microsoft Sans Serif" w:cs="Calibri" w:ascii="Calibri" w:hAnsi="Calibri" w:asciiTheme="minorHAnsi" w:cstheme="minorHAnsi" w:hAnsiTheme="minorHAnsi"/>
-          <w:b/>
-          <w:bCs/>
-          <w:shd w:fill="FFFFFF" w:val="clear"/>
-        </w:rPr>
-        <w:t>року</w:t>
-      </w:r>
-      <w:bookmarkEnd w:id="0"/>
-      <w:r>
-        <w:rPr>
-          <w:rStyle w:val="Style13"/>
-          <w:rFonts w:cs="Calibri" w:ascii="Calibri" w:hAnsi="Calibri" w:asciiTheme="minorHAnsi" w:cstheme="minorHAnsi" w:hAnsiTheme="minorHAnsi"/>
+          <w:rStyle w:val="a3"/>
+          <w:rFonts w:asciiTheme="minorHAnsi" w:hAnsiTheme="minorHAnsi" w:cstheme="minorHAnsi"/>
           <w:b/>
           <w:bCs/>
         </w:rPr>
@@ -103,289 +141,420 @@
     </w:p>
     <w:p>
       <w:pPr>
-        <w:pStyle w:val="12"/>
+        <w:pStyle w:val="11"/>
         <w:shd w:val="clear" w:color="auto" w:fill="FFFFFF" w:themeFill="background1"/>
-        <w:spacing w:lineRule="auto" w:line="240" w:before="0" w:after="760"/>
-        <w:ind w:firstLine="708" w:right="707"/>
+        <w:spacing w:after="760" w:line="240" w:lineRule="auto"/>
+        <w:ind w:right="707" w:firstLine="708"/>
         <w:jc w:val="center"/>
         <w:rPr>
-          <w:rFonts w:ascii="Calibri" w:hAnsi="Calibri" w:cs="Calibri" w:asciiTheme="minorHAnsi" w:cstheme="minorHAnsi" w:hAnsiTheme="minorHAnsi"/>
-        </w:rPr>
-      </w:pPr>
-      <w:r>
-        <w:rPr>
-          <w:rStyle w:val="Style13"/>
-          <w:rFonts w:cs="Calibri" w:ascii="Calibri" w:hAnsi="Calibri" w:asciiTheme="minorHAnsi" w:cstheme="minorHAnsi" w:hAnsiTheme="minorHAnsi"/>
+          <w:rFonts w:asciiTheme="minorHAnsi" w:hAnsiTheme="minorHAnsi" w:cstheme="minorHAnsi"/>
+        </w:rPr>
+      </w:pPr>
+      <w:r>
+        <w:rPr>
+          <w:rStyle w:val="a3"/>
+          <w:rFonts w:asciiTheme="minorHAnsi" w:hAnsiTheme="minorHAnsi" w:cstheme="minorHAnsi"/>
         </w:rPr>
         <w:t xml:space="preserve">м. </w:t>
       </w:r>
       <w:r>
         <w:rPr>
-          <w:rStyle w:val="Style13"/>
-          <w:rFonts w:cs="Calibri" w:ascii="Calibri" w:hAnsi="Calibri" w:asciiTheme="minorHAnsi" w:cstheme="minorHAnsi" w:hAnsiTheme="minorHAnsi"/>
+          <w:rStyle w:val="a3"/>
+          <w:rFonts w:asciiTheme="minorHAnsi" w:hAnsiTheme="minorHAnsi" w:cstheme="minorHAnsi"/>
+          <w:highlight w:val="yellow"/>
+          <w:lang w:val="ru-RU"/>
+        </w:rPr>
+        <w:t>{</w:t>
+      </w:r>
+      <w:r>
+        <w:rPr>
+          <w:rStyle w:val="a3"/>
+          <w:rFonts w:asciiTheme="minorHAnsi" w:hAnsiTheme="minorHAnsi" w:cstheme="minorHAnsi"/>
+          <w:highlight w:val="yellow"/>
           <w:lang w:val="en-US"/>
         </w:rPr>
-        <w:t>{city}</w:t>
-      </w:r>
-      <w:r>
-        <w:rPr>
-          <w:rStyle w:val="Style13"/>
-          <w:rFonts w:cs="Calibri" w:ascii="Calibri" w:hAnsi="Calibri" w:asciiTheme="minorHAnsi" w:cstheme="minorHAnsi" w:hAnsiTheme="minorHAnsi"/>
+        <w:t>city</w:t>
+      </w:r>
+      <w:r>
+        <w:rPr>
+          <w:rStyle w:val="a3"/>
+          <w:rFonts w:asciiTheme="minorHAnsi" w:hAnsiTheme="minorHAnsi" w:cstheme="minorHAnsi"/>
+          <w:highlight w:val="yellow"/>
+          <w:lang w:val="ru-RU"/>
+        </w:rPr>
+        <w:t>}</w:t>
+      </w:r>
+      <w:r>
+        <w:rPr>
+          <w:rStyle w:val="a3"/>
+          <w:rFonts w:asciiTheme="minorHAnsi" w:hAnsiTheme="minorHAnsi" w:cstheme="minorHAnsi"/>
         </w:rPr>
         <w:tab/>
+      </w:r>
+      <w:r>
+        <w:rPr>
+          <w:rStyle w:val="a3"/>
+          <w:rFonts w:asciiTheme="minorHAnsi" w:hAnsiTheme="minorHAnsi" w:cstheme="minorHAnsi"/>
+        </w:rPr>
         <w:tab/>
+      </w:r>
+      <w:r>
+        <w:rPr>
+          <w:rStyle w:val="a3"/>
+          <w:rFonts w:asciiTheme="minorHAnsi" w:hAnsiTheme="minorHAnsi" w:cstheme="minorHAnsi"/>
+        </w:rPr>
         <w:tab/>
+      </w:r>
+      <w:r>
+        <w:rPr>
+          <w:rStyle w:val="a3"/>
+          <w:rFonts w:asciiTheme="minorHAnsi" w:hAnsiTheme="minorHAnsi" w:cstheme="minorHAnsi"/>
+        </w:rPr>
         <w:tab/>
+      </w:r>
+      <w:r>
+        <w:rPr>
+          <w:rStyle w:val="a3"/>
+          <w:rFonts w:asciiTheme="minorHAnsi" w:hAnsiTheme="minorHAnsi" w:cstheme="minorHAnsi"/>
+        </w:rPr>
         <w:tab/>
+      </w:r>
+      <w:r>
+        <w:rPr>
+          <w:rStyle w:val="a3"/>
+          <w:rFonts w:asciiTheme="minorHAnsi" w:hAnsiTheme="minorHAnsi" w:cstheme="minorHAnsi"/>
+        </w:rPr>
         <w:tab/>
+      </w:r>
+      <w:r>
+        <w:rPr>
+          <w:rStyle w:val="a3"/>
+          <w:rFonts w:asciiTheme="minorHAnsi" w:hAnsiTheme="minorHAnsi" w:cstheme="minorHAnsi"/>
+        </w:rPr>
         <w:tab/>
+      </w:r>
+      <w:r>
+        <w:rPr>
+          <w:rStyle w:val="a3"/>
+          <w:rFonts w:asciiTheme="minorHAnsi" w:hAnsiTheme="minorHAnsi" w:cstheme="minorHAnsi"/>
+        </w:rPr>
         <w:tab/>
         <w:t>«</w:t>
       </w:r>
       <w:r>
         <w:rPr>
-          <w:rStyle w:val="Style13"/>
-          <w:rFonts w:cs="Calibri" w:ascii="Calibri" w:hAnsi="Calibri" w:asciiTheme="minorHAnsi" w:cstheme="minorHAnsi" w:hAnsiTheme="minorHAnsi"/>
-          <w:shd w:fill="FFFFFF" w:val="clear"/>
+          <w:rStyle w:val="a3"/>
+          <w:rFonts w:asciiTheme="minorHAnsi" w:hAnsiTheme="minorHAnsi" w:cstheme="minorHAnsi"/>
+          <w:shd w:val="clear" w:color="auto" w:fill="FFFFFF"/>
         </w:rPr>
         <w:t>31</w:t>
       </w:r>
       <w:r>
         <w:rPr>
-          <w:rStyle w:val="Style13"/>
-          <w:rFonts w:cs="Calibri" w:ascii="Calibri" w:hAnsi="Calibri" w:asciiTheme="minorHAnsi" w:cstheme="minorHAnsi" w:hAnsiTheme="minorHAnsi"/>
+          <w:rStyle w:val="a3"/>
+          <w:rFonts w:asciiTheme="minorHAnsi" w:hAnsiTheme="minorHAnsi" w:cstheme="minorHAnsi"/>
         </w:rPr>
         <w:t>» грудня 2023 р.</w:t>
       </w:r>
     </w:p>
     <w:p>
       <w:pPr>
-        <w:pStyle w:val="21"/>
+        <w:pStyle w:val="20"/>
         <w:shd w:val="clear" w:color="auto" w:fill="FFFFFF" w:themeFill="background1"/>
-        <w:spacing w:lineRule="auto" w:line="259"/>
-        <w:ind w:firstLine="567" w:left="709" w:right="707"/>
+        <w:spacing w:line="259" w:lineRule="auto"/>
+        <w:ind w:left="709" w:right="707" w:firstLine="567"/>
         <w:jc w:val="both"/>
         <w:rPr>
           <w:rStyle w:val="2"/>
-          <w:rFonts w:ascii="Calibri" w:hAnsi="Calibri" w:cs="Calibri" w:asciiTheme="minorHAnsi" w:cstheme="minorHAnsi" w:hAnsiTheme="minorHAnsi"/>
+          <w:rFonts w:asciiTheme="minorHAnsi" w:hAnsiTheme="minorHAnsi" w:cstheme="minorHAnsi"/>
           <w:color w:val="auto"/>
           <w:sz w:val="24"/>
           <w:szCs w:val="24"/>
-          <w:shd w:fill="FFFFFF" w:val="clear"/>
+          <w:shd w:val="clear" w:color="auto" w:fill="FFFFFF"/>
         </w:rPr>
       </w:pPr>
       <w:r>
         <w:rPr>
           <w:rStyle w:val="2"/>
-          <w:rFonts w:cs="Calibri" w:cstheme="minorHAnsi"/>
-          <w:b/>
-          <w:bCs/>
-          <w:color w:val="000000"/>
+          <w:rFonts w:cstheme="minorHAnsi"/>
+          <w:b/>
+          <w:bCs/>
           <w:sz w:val="24"/>
           <w:szCs w:val="24"/>
-          <w:shd w:fill="FFFFFF" w:val="clear"/>
+          <w:shd w:val="clear" w:color="auto" w:fill="FFFFFF"/>
         </w:rPr>
         <w:t xml:space="preserve">ТОВ «Мега Лінк» </w:t>
       </w:r>
       <w:r>
         <w:rPr>
           <w:rStyle w:val="2"/>
-          <w:rFonts w:cs="Calibri" w:cstheme="minorHAnsi"/>
-          <w:color w:val="000000"/>
+          <w:rFonts w:cstheme="minorHAnsi"/>
           <w:sz w:val="24"/>
           <w:szCs w:val="24"/>
-          <w:shd w:fill="FFFFFF" w:val="clear"/>
+          <w:shd w:val="clear" w:color="auto" w:fill="FFFFFF"/>
         </w:rPr>
         <w:t xml:space="preserve">(«Замовник»), в особі директора </w:t>
       </w:r>
       <w:r>
         <w:rPr>
           <w:rStyle w:val="2"/>
-          <w:rFonts w:cs="Calibri" w:cstheme="minorHAnsi"/>
-          <w:b/>
-          <w:bCs/>
-          <w:color w:val="000000"/>
+          <w:rFonts w:cstheme="minorHAnsi"/>
+          <w:b/>
+          <w:bCs/>
           <w:sz w:val="24"/>
           <w:szCs w:val="24"/>
-          <w:shd w:fill="FFFFFF" w:val="clear"/>
+          <w:shd w:val="clear" w:color="auto" w:fill="FFFFFF"/>
         </w:rPr>
         <w:t>Базилевського Юрія Вікторовича</w:t>
       </w:r>
       <w:r>
         <w:rPr>
           <w:rStyle w:val="2"/>
-          <w:rFonts w:cs="Calibri" w:cstheme="minorHAnsi"/>
-          <w:color w:val="000000"/>
+          <w:rFonts w:cstheme="minorHAnsi"/>
           <w:sz w:val="24"/>
           <w:szCs w:val="24"/>
-          <w:shd w:fill="FFFFFF" w:val="clear"/>
+          <w:shd w:val="clear" w:color="auto" w:fill="FFFFFF"/>
         </w:rPr>
         <w:t xml:space="preserve">, що діє на підставі Статуту, з одного боку, та </w:t>
       </w:r>
     </w:p>
     <w:p>
       <w:pPr>
-        <w:pStyle w:val="21"/>
+        <w:pStyle w:val="20"/>
         <w:shd w:val="clear" w:color="auto" w:fill="FFFFFF" w:themeFill="background1"/>
-        <w:spacing w:lineRule="auto" w:line="259"/>
-        <w:ind w:firstLine="567" w:left="709" w:right="707"/>
+        <w:spacing w:line="259" w:lineRule="auto"/>
+        <w:ind w:left="709" w:right="707" w:firstLine="567"/>
         <w:jc w:val="both"/>
         <w:rPr>
           <w:rStyle w:val="2"/>
-          <w:rFonts w:ascii="Calibri" w:hAnsi="Calibri" w:cs="Calibri" w:asciiTheme="minorHAnsi" w:cstheme="minorHAnsi" w:hAnsiTheme="minorHAnsi"/>
+          <w:rFonts w:asciiTheme="minorHAnsi" w:hAnsiTheme="minorHAnsi" w:cstheme="minorHAnsi"/>
           <w:color w:val="auto"/>
           <w:sz w:val="24"/>
           <w:szCs w:val="24"/>
-          <w:shd w:fill="FFFFFF" w:val="clear"/>
+          <w:shd w:val="clear" w:color="auto" w:fill="FFFFFF"/>
         </w:rPr>
       </w:pPr>
       <w:r>
         <w:rPr>
           <w:rStyle w:val="2"/>
-          <w:rFonts w:cs="Calibri" w:cstheme="minorHAnsi"/>
+          <w:rFonts w:cstheme="minorHAnsi"/>
           <w:b/>
           <w:bCs/>
           <w:sz w:val="24"/>
           <w:szCs w:val="24"/>
-          <w:shd w:fill="FFFFFF" w:val="clear"/>
-        </w:rPr>
-        <w:t xml:space="preserve">{party_one_short_name} </w:t>
-      </w:r>
+          <w:shd w:val="clear" w:color="auto" w:fill="FFFFFF"/>
+        </w:rPr>
+        <w:t>{</w:t>
+      </w:r>
+      <w:proofErr w:type="spellStart"/>
       <w:r>
         <w:rPr>
           <w:rStyle w:val="2"/>
-          <w:rFonts w:cs="Calibri" w:cstheme="minorHAnsi"/>
-          <w:color w:val="000000"/>
+          <w:rFonts w:cstheme="minorHAnsi"/>
+          <w:b/>
+          <w:bCs/>
           <w:sz w:val="24"/>
           <w:szCs w:val="24"/>
-          <w:shd w:fill="FFFFFF" w:val="clear"/>
-        </w:rPr>
-        <w:t xml:space="preserve">(«Власник»), в особі </w:t>
-      </w:r>
+          <w:shd w:val="clear" w:color="auto" w:fill="FFFFFF"/>
+        </w:rPr>
+        <w:t>party_one_short_name</w:t>
+      </w:r>
+      <w:proofErr w:type="spellEnd"/>
       <w:r>
         <w:rPr>
           <w:rStyle w:val="2"/>
-          <w:rFonts w:cs="Calibri" w:cstheme="minorHAnsi"/>
-          <w:color w:val="000000"/>
+          <w:rFonts w:cstheme="minorHAnsi"/>
+          <w:b/>
+          <w:bCs/>
           <w:sz w:val="24"/>
           <w:szCs w:val="24"/>
-          <w:shd w:fill="FFFF00" w:val="clear"/>
-        </w:rPr>
-        <w:t>{genitive_person_position}</w:t>
-      </w:r>
-      <w:r>
-        <w:rPr>
-          <w:rFonts w:cs="Calibri" w:cstheme="minorHAnsi"/>
+          <w:shd w:val="clear" w:color="auto" w:fill="FFFFFF"/>
+        </w:rPr>
+        <w:t xml:space="preserve">} </w:t>
+      </w:r>
+      <w:r>
+        <w:rPr>
+          <w:rStyle w:val="2"/>
+          <w:rFonts w:cstheme="minorHAnsi"/>
           <w:sz w:val="24"/>
           <w:szCs w:val="24"/>
-        </w:rPr>
-        <w:t xml:space="preserve"> </w:t>
-      </w:r>
-      <w:r>
-        <w:rPr>
-          <w:rFonts w:cs="Calibri" w:cstheme="minorHAnsi"/>
-          <w:b/>
-          <w:bCs/>
+          <w:shd w:val="clear" w:color="auto" w:fill="FFFFFF"/>
+        </w:rPr>
+        <w:t xml:space="preserve">(«Власник»), в особі </w:t>
+      </w:r>
+      <w:r>
+        <w:rPr>
+          <w:rStyle w:val="2"/>
+          <w:rFonts w:cstheme="minorHAnsi"/>
           <w:sz w:val="24"/>
           <w:szCs w:val="24"/>
-          <w:highlight w:val="red"/>
-        </w:rPr>
-        <w:t>{genitive_name}</w:t>
-      </w:r>
-      <w:r>
-        <w:rPr>
-          <w:rFonts w:cs="Calibri" w:cstheme="minorHAnsi"/>
-          <w:b/>
-          <w:bCs/>
+          <w:highlight w:val="yellow"/>
+          <w:shd w:val="clear" w:color="auto" w:fill="FFFFFF"/>
+        </w:rPr>
+        <w:t>{</w:t>
+      </w:r>
+      <w:proofErr w:type="spellStart"/>
+      <w:r>
+        <w:rPr>
+          <w:rStyle w:val="2"/>
+          <w:rFonts w:cstheme="minorHAnsi"/>
           <w:sz w:val="24"/>
           <w:szCs w:val="24"/>
-          <w:shd w:fill="FFFFFF" w:val="clear"/>
-        </w:rPr>
-        <w:t>,</w:t>
-      </w:r>
+          <w:highlight w:val="yellow"/>
+          <w:shd w:val="clear" w:color="auto" w:fill="FFFFFF"/>
+        </w:rPr>
+        <w:t>genitive_person_position</w:t>
+      </w:r>
+      <w:proofErr w:type="spellEnd"/>
       <w:r>
         <w:rPr>
           <w:rStyle w:val="2"/>
-          <w:rFonts w:cs="Calibri" w:cstheme="minorHAnsi"/>
-          <w:color w:val="000000"/>
+          <w:rFonts w:cstheme="minorHAnsi"/>
           <w:sz w:val="24"/>
           <w:szCs w:val="24"/>
-          <w:shd w:fill="FFFFFF" w:val="clear"/>
+          <w:highlight w:val="yellow"/>
+          <w:shd w:val="clear" w:color="auto" w:fill="FFFFFF"/>
+        </w:rPr>
+        <w:t>}</w:t>
+      </w:r>
+      <w:r>
+        <w:rPr>
+          <w:rStyle w:val="2"/>
+          <w:rFonts w:cstheme="minorHAnsi"/>
+          <w:sz w:val="24"/>
+          <w:szCs w:val="24"/>
+          <w:highlight w:val="yellow"/>
+          <w:shd w:val="clear" w:color="auto" w:fill="FFFFFF"/>
+        </w:rPr>
+        <w:t xml:space="preserve"> </w:t>
+      </w:r>
+      <w:r>
+        <w:rPr>
+          <w:rStyle w:val="2"/>
+          <w:rFonts w:cstheme="minorHAnsi"/>
+          <w:sz w:val="24"/>
+          <w:szCs w:val="24"/>
+          <w:highlight w:val="yellow"/>
+          <w:shd w:val="clear" w:color="auto" w:fill="FFFFFF"/>
+        </w:rPr>
+        <w:t>{</w:t>
+      </w:r>
+      <w:proofErr w:type="spellStart"/>
+      <w:r>
+        <w:rPr>
+          <w:rStyle w:val="2"/>
+          <w:rFonts w:cstheme="minorHAnsi"/>
+          <w:sz w:val="24"/>
+          <w:szCs w:val="24"/>
+          <w:highlight w:val="yellow"/>
+          <w:shd w:val="clear" w:color="auto" w:fill="FFFFFF"/>
+        </w:rPr>
+        <w:t>genitive_name</w:t>
+      </w:r>
+      <w:proofErr w:type="spellEnd"/>
+      <w:r>
+        <w:rPr>
+          <w:rStyle w:val="2"/>
+          <w:rFonts w:cstheme="minorHAnsi"/>
+          <w:sz w:val="24"/>
+          <w:szCs w:val="24"/>
+          <w:highlight w:val="yellow"/>
+          <w:shd w:val="clear" w:color="auto" w:fill="FFFFFF"/>
+        </w:rPr>
+        <w:t>}</w:t>
+      </w:r>
+      <w:r>
+        <w:rPr>
+          <w:rFonts w:cstheme="minorHAnsi"/>
+          <w:b/>
+          <w:bCs/>
+          <w:sz w:val="24"/>
+          <w:szCs w:val="24"/>
+          <w:shd w:val="clear" w:color="auto" w:fill="FFFFFF"/>
+        </w:rPr>
+        <w:t>,</w:t>
+      </w:r>
+      <w:r>
+        <w:rPr>
+          <w:rStyle w:val="2"/>
+          <w:rFonts w:cstheme="minorHAnsi"/>
+          <w:sz w:val="24"/>
+          <w:szCs w:val="24"/>
+          <w:shd w:val="clear" w:color="auto" w:fill="FFFFFF"/>
         </w:rPr>
         <w:t xml:space="preserve"> що діє на підставі Статуту, з іншого боку, беручи до уваги взаємні домовленості, дійшли згоди про наступне:</w:t>
       </w:r>
     </w:p>
     <w:p>
       <w:pPr>
-        <w:pStyle w:val="21"/>
+        <w:pStyle w:val="20"/>
         <w:shd w:val="clear" w:color="auto" w:fill="FFFFFF" w:themeFill="background1"/>
-        <w:spacing w:lineRule="auto" w:line="259"/>
-        <w:ind w:firstLine="567" w:left="709" w:right="707"/>
+        <w:spacing w:line="259" w:lineRule="auto"/>
+        <w:ind w:left="709" w:right="707" w:firstLine="567"/>
         <w:jc w:val="both"/>
         <w:rPr>
-          <w:rFonts w:ascii="Calibri" w:hAnsi="Calibri" w:cs="Calibri" w:asciiTheme="minorHAnsi" w:cstheme="minorHAnsi" w:hAnsiTheme="minorHAnsi"/>
+          <w:rFonts w:asciiTheme="minorHAnsi" w:hAnsiTheme="minorHAnsi" w:cstheme="minorHAnsi"/>
           <w:sz w:val="24"/>
           <w:szCs w:val="24"/>
         </w:rPr>
       </w:pPr>
-      <w:r>
-        <w:rPr>
-          <w:rFonts w:cs="Calibri" w:cstheme="minorHAnsi"/>
-          <w:sz w:val="24"/>
-          <w:szCs w:val="24"/>
-        </w:rPr>
-      </w:r>
     </w:p>
     <w:p>
       <w:pPr>
-        <w:pStyle w:val="12"/>
+        <w:pStyle w:val="11"/>
+        <w:numPr>
+          <w:ilvl w:val="0"/>
+          <w:numId w:val="2"/>
+        </w:numPr>
         <w:shd w:val="clear" w:color="auto" w:fill="FFFFFF" w:themeFill="background1"/>
         <w:tabs>
-          <w:tab w:val="clear" w:pos="708"/>
-          <w:tab w:val="left" w:pos="286" w:leader="none"/>
+          <w:tab w:val="left" w:pos="286"/>
         </w:tabs>
-        <w:spacing w:lineRule="auto" w:line="290"/>
-        <w:ind w:left="709" w:right="707"/>
+        <w:spacing w:line="290" w:lineRule="auto"/>
+        <w:ind w:right="707"/>
         <w:jc w:val="center"/>
         <w:rPr>
-          <w:rFonts w:ascii="Calibri" w:hAnsi="Calibri" w:cs="Calibri" w:asciiTheme="minorHAnsi" w:cstheme="minorHAnsi" w:hAnsiTheme="minorHAnsi"/>
-        </w:rPr>
-      </w:pPr>
-      <w:r>
-        <w:rPr>
-          <w:rStyle w:val="Style13"/>
-          <w:rFonts w:cs="Calibri" w:ascii="Calibri" w:hAnsi="Calibri" w:asciiTheme="minorHAnsi" w:cstheme="minorHAnsi" w:hAnsiTheme="minorHAnsi"/>
-          <w:b/>
-          <w:bCs/>
-        </w:rPr>
-        <w:t>1.ПРИПИНЕННЯ ДІЇ ДОГОВОРУ</w:t>
+          <w:rFonts w:asciiTheme="minorHAnsi" w:hAnsiTheme="minorHAnsi" w:cstheme="minorHAnsi"/>
+        </w:rPr>
+      </w:pPr>
+      <w:r>
+        <w:rPr>
+          <w:rStyle w:val="a3"/>
+          <w:rFonts w:asciiTheme="minorHAnsi" w:hAnsiTheme="minorHAnsi" w:cstheme="minorHAnsi"/>
+          <w:b/>
+          <w:bCs/>
+        </w:rPr>
+        <w:t>ПРИПИНЕННЯ ДІЇ ДОГОВОРУ</w:t>
       </w:r>
     </w:p>
     <w:p>
       <w:pPr>
-        <w:pStyle w:val="12"/>
+        <w:pStyle w:val="11"/>
+        <w:numPr>
+          <w:ilvl w:val="1"/>
+          <w:numId w:val="2"/>
+        </w:numPr>
         <w:shd w:val="clear" w:color="auto" w:fill="FFFFFF" w:themeFill="background1"/>
         <w:tabs>
-          <w:tab w:val="clear" w:pos="708"/>
-          <w:tab w:val="left" w:pos="142" w:leader="none"/>
+          <w:tab w:val="left" w:pos="286"/>
         </w:tabs>
-        <w:spacing w:lineRule="auto" w:line="276" w:before="0" w:after="0"/>
-        <w:ind w:left="709" w:right="707"/>
+        <w:spacing w:line="290" w:lineRule="auto"/>
+        <w:ind w:right="707"/>
         <w:jc w:val="both"/>
         <w:rPr>
-          <w:rFonts w:ascii="Calibri" w:hAnsi="Calibri" w:cs="Calibri" w:asciiTheme="minorHAnsi" w:cstheme="minorHAnsi" w:hAnsiTheme="minorHAnsi"/>
-        </w:rPr>
-      </w:pPr>
-      <w:r>
-        <w:rPr>
-          <w:rStyle w:val="Style13"/>
-          <w:rFonts w:cs="Calibri" w:ascii="Calibri" w:hAnsi="Calibri" w:asciiTheme="minorHAnsi" w:cstheme="minorHAnsi" w:hAnsiTheme="minorHAnsi"/>
-        </w:rPr>
-        <w:t xml:space="preserve">1.1.На умовах, передбачених цією Угодою, Сторони вирішили достроково припинити дію Договору </w:t>
-      </w:r>
-      <w:r>
-        <w:rPr>
-          <w:rFonts w:eastAsia="Microsoft Sans Serif" w:cs="Calibri" w:ascii="Calibri" w:hAnsi="Calibri" w:asciiTheme="minorHAnsi" w:cstheme="minorHAnsi" w:hAnsiTheme="minorHAnsi"/>
+          <w:rFonts w:asciiTheme="minorHAnsi" w:hAnsiTheme="minorHAnsi" w:cstheme="minorHAnsi"/>
+        </w:rPr>
+      </w:pPr>
+      <w:r>
+        <w:rPr>
+          <w:rStyle w:val="a3"/>
+          <w:rFonts w:asciiTheme="minorHAnsi" w:hAnsiTheme="minorHAnsi" w:cstheme="minorHAnsi"/>
+        </w:rPr>
+        <w:t xml:space="preserve">На умовах, передбачених цією Угодою, Сторони вирішили достроково припинити дію Договору </w:t>
+      </w:r>
+      <w:r>
+        <w:rPr>
+          <w:rFonts w:asciiTheme="minorHAnsi" w:eastAsia="Microsoft Sans Serif" w:hAnsiTheme="minorHAnsi" w:cstheme="minorHAnsi"/>
           <w:b/>
           <w:bCs/>
         </w:rPr>
@@ -394,63 +563,106 @@
       <w:r>
         <w:rPr>
           <w:rStyle w:val="WW8Num1z0"/>
-          <w:rFonts w:cs="Calibri" w:ascii="Calibri" w:hAnsi="Calibri" w:asciiTheme="minorHAnsi" w:cstheme="minorHAnsi" w:hAnsiTheme="minorHAnsi"/>
-          <w:b/>
-          <w:bCs/>
-        </w:rPr>
-        <w:t xml:space="preserve"> {old_contract_number} від {old_date_contract}</w:t>
-      </w:r>
-      <w:r>
-        <w:rPr>
-          <w:rFonts w:cs="Calibri" w:ascii="Calibri" w:hAnsi="Calibri" w:asciiTheme="minorHAnsi" w:cstheme="minorHAnsi" w:hAnsiTheme="minorHAnsi"/>
-          <w:b/>
-          <w:bCs/>
-          <w:shd w:fill="FFFFFF" w:val="clear"/>
+          <w:rFonts w:asciiTheme="minorHAnsi" w:hAnsiTheme="minorHAnsi" w:cstheme="minorHAnsi"/>
+          <w:b/>
+          <w:bCs/>
+        </w:rPr>
+        <w:t xml:space="preserve"> {</w:t>
+      </w:r>
+      <w:proofErr w:type="spellStart"/>
+      <w:r>
+        <w:rPr>
+          <w:rStyle w:val="WW8Num1z0"/>
+          <w:rFonts w:asciiTheme="minorHAnsi" w:hAnsiTheme="minorHAnsi" w:cstheme="minorHAnsi"/>
+          <w:b/>
+          <w:bCs/>
+        </w:rPr>
+        <w:t>old_contract_number</w:t>
+      </w:r>
+      <w:proofErr w:type="spellEnd"/>
+      <w:r>
+        <w:rPr>
+          <w:rStyle w:val="WW8Num1z0"/>
+          <w:rFonts w:asciiTheme="minorHAnsi" w:hAnsiTheme="minorHAnsi" w:cstheme="minorHAnsi"/>
+          <w:b/>
+          <w:bCs/>
+        </w:rPr>
+        <w:t>} від {</w:t>
+      </w:r>
+      <w:proofErr w:type="spellStart"/>
+      <w:r>
+        <w:rPr>
+          <w:rStyle w:val="WW8Num1z0"/>
+          <w:rFonts w:asciiTheme="minorHAnsi" w:hAnsiTheme="minorHAnsi" w:cstheme="minorHAnsi"/>
+          <w:b/>
+          <w:bCs/>
+        </w:rPr>
+        <w:t>old_date_contract</w:t>
+      </w:r>
+      <w:proofErr w:type="spellEnd"/>
+      <w:r>
+        <w:rPr>
+          <w:rStyle w:val="WW8Num1z0"/>
+          <w:rFonts w:asciiTheme="minorHAnsi" w:hAnsiTheme="minorHAnsi" w:cstheme="minorHAnsi"/>
+          <w:b/>
+          <w:bCs/>
+        </w:rPr>
+        <w:t>}</w:t>
+      </w:r>
+      <w:r>
+        <w:rPr>
+          <w:rFonts w:asciiTheme="minorHAnsi" w:hAnsiTheme="minorHAnsi" w:cstheme="minorHAnsi"/>
+          <w:b/>
+          <w:bCs/>
+          <w:shd w:val="clear" w:color="auto" w:fill="FFFFFF"/>
         </w:rPr>
         <w:t xml:space="preserve"> </w:t>
       </w:r>
       <w:r>
         <w:rPr>
-          <w:rFonts w:eastAsia="Microsoft Sans Serif" w:cs="Calibri" w:ascii="Calibri" w:hAnsi="Calibri" w:asciiTheme="minorHAnsi" w:cstheme="minorHAnsi" w:hAnsiTheme="minorHAnsi"/>
-          <w:b/>
-          <w:bCs/>
-          <w:shd w:fill="FFFFFF" w:val="clear"/>
+          <w:rFonts w:asciiTheme="minorHAnsi" w:eastAsia="Microsoft Sans Serif" w:hAnsiTheme="minorHAnsi" w:cstheme="minorHAnsi"/>
+          <w:b/>
+          <w:bCs/>
+          <w:shd w:val="clear" w:color="auto" w:fill="FFFFFF"/>
         </w:rPr>
         <w:t>року</w:t>
       </w:r>
       <w:r>
         <w:rPr>
-          <w:rStyle w:val="Style13"/>
-          <w:rFonts w:cs="Calibri" w:ascii="Calibri" w:hAnsi="Calibri" w:asciiTheme="minorHAnsi" w:cstheme="minorHAnsi" w:hAnsiTheme="minorHAnsi"/>
+          <w:rStyle w:val="a3"/>
+          <w:rFonts w:asciiTheme="minorHAnsi" w:hAnsiTheme="minorHAnsi" w:cstheme="minorHAnsi"/>
         </w:rPr>
         <w:t xml:space="preserve"> за згодою Сторін.</w:t>
       </w:r>
     </w:p>
     <w:p>
       <w:pPr>
-        <w:pStyle w:val="12"/>
+        <w:pStyle w:val="11"/>
+        <w:numPr>
+          <w:ilvl w:val="1"/>
+          <w:numId w:val="2"/>
+        </w:numPr>
         <w:shd w:val="clear" w:color="auto" w:fill="FFFFFF" w:themeFill="background1"/>
         <w:tabs>
-          <w:tab w:val="clear" w:pos="708"/>
-          <w:tab w:val="left" w:pos="567" w:leader="none"/>
+          <w:tab w:val="left" w:pos="286"/>
         </w:tabs>
-        <w:spacing w:lineRule="auto" w:line="276"/>
-        <w:ind w:left="709" w:right="707"/>
+        <w:spacing w:line="290" w:lineRule="auto"/>
+        <w:ind w:right="707"/>
         <w:jc w:val="both"/>
         <w:rPr>
-          <w:rFonts w:ascii="Calibri" w:hAnsi="Calibri" w:cs="Calibri" w:asciiTheme="minorHAnsi" w:cstheme="minorHAnsi" w:hAnsiTheme="minorHAnsi"/>
-        </w:rPr>
-      </w:pPr>
-      <w:r>
-        <w:rPr>
-          <w:rStyle w:val="Style13"/>
-          <w:rFonts w:cs="Calibri" w:ascii="Calibri" w:hAnsi="Calibri" w:asciiTheme="minorHAnsi" w:cstheme="minorHAnsi" w:hAnsiTheme="minorHAnsi"/>
-        </w:rPr>
-        <w:t xml:space="preserve">1.2.Останнім днем дії Договору </w:t>
-      </w:r>
-      <w:r>
-        <w:rPr>
-          <w:rFonts w:eastAsia="Microsoft Sans Serif" w:cs="Calibri" w:ascii="Calibri" w:hAnsi="Calibri" w:asciiTheme="minorHAnsi" w:cstheme="minorHAnsi" w:hAnsiTheme="minorHAnsi"/>
+          <w:rFonts w:asciiTheme="minorHAnsi" w:hAnsiTheme="minorHAnsi" w:cstheme="minorHAnsi"/>
+        </w:rPr>
+      </w:pPr>
+      <w:r>
+        <w:rPr>
+          <w:rStyle w:val="a3"/>
+          <w:rFonts w:asciiTheme="minorHAnsi" w:hAnsiTheme="minorHAnsi" w:cstheme="minorHAnsi"/>
+        </w:rPr>
+        <w:t xml:space="preserve">Останнім днем дії Договору </w:t>
+      </w:r>
+      <w:r>
+        <w:rPr>
+          <w:rFonts w:asciiTheme="minorHAnsi" w:eastAsia="Microsoft Sans Serif" w:hAnsiTheme="minorHAnsi" w:cstheme="minorHAnsi"/>
           <w:b/>
           <w:bCs/>
         </w:rPr>
@@ -459,41 +671,81 @@
       <w:r>
         <w:rPr>
           <w:rStyle w:val="WW8Num1z0"/>
-          <w:rFonts w:cs="Calibri" w:ascii="Calibri" w:hAnsi="Calibri" w:asciiTheme="minorHAnsi" w:cstheme="minorHAnsi" w:hAnsiTheme="minorHAnsi"/>
-          <w:b/>
-          <w:bCs/>
-        </w:rPr>
-        <w:t xml:space="preserve"> {old_contract_number} від {old_date_contract}</w:t>
-      </w:r>
-      <w:r>
-        <w:rPr>
-          <w:rFonts w:cs="Calibri" w:ascii="Calibri" w:hAnsi="Calibri" w:asciiTheme="minorHAnsi" w:cstheme="minorHAnsi" w:hAnsiTheme="minorHAnsi"/>
-          <w:b/>
-          <w:bCs/>
-          <w:shd w:fill="FFFFFF" w:val="clear"/>
+          <w:rFonts w:asciiTheme="minorHAnsi" w:hAnsiTheme="minorHAnsi" w:cstheme="minorHAnsi"/>
+          <w:b/>
+          <w:bCs/>
+        </w:rPr>
+        <w:t xml:space="preserve"> {</w:t>
+      </w:r>
+      <w:proofErr w:type="spellStart"/>
+      <w:r>
+        <w:rPr>
+          <w:rStyle w:val="WW8Num1z0"/>
+          <w:rFonts w:asciiTheme="minorHAnsi" w:hAnsiTheme="minorHAnsi" w:cstheme="minorHAnsi"/>
+          <w:b/>
+          <w:bCs/>
+        </w:rPr>
+        <w:t>old_contract_number</w:t>
+      </w:r>
+      <w:proofErr w:type="spellEnd"/>
+      <w:r>
+        <w:rPr>
+          <w:rStyle w:val="WW8Num1z0"/>
+          <w:rFonts w:asciiTheme="minorHAnsi" w:hAnsiTheme="minorHAnsi" w:cstheme="minorHAnsi"/>
+          <w:b/>
+          <w:bCs/>
+        </w:rPr>
+        <w:t>} від {</w:t>
+      </w:r>
+      <w:proofErr w:type="spellStart"/>
+      <w:r>
+        <w:rPr>
+          <w:rStyle w:val="WW8Num1z0"/>
+          <w:rFonts w:asciiTheme="minorHAnsi" w:hAnsiTheme="minorHAnsi" w:cstheme="minorHAnsi"/>
+          <w:b/>
+          <w:bCs/>
+        </w:rPr>
+        <w:t>old_date_contract</w:t>
+      </w:r>
+      <w:proofErr w:type="spellEnd"/>
+      <w:r>
+        <w:rPr>
+          <w:rStyle w:val="WW8Num1z0"/>
+          <w:rFonts w:asciiTheme="minorHAnsi" w:hAnsiTheme="minorHAnsi" w:cstheme="minorHAnsi"/>
+          <w:b/>
+          <w:bCs/>
+        </w:rPr>
+        <w:t>}</w:t>
+      </w:r>
+      <w:r>
+        <w:rPr>
+          <w:rFonts w:asciiTheme="minorHAnsi" w:hAnsiTheme="minorHAnsi" w:cstheme="minorHAnsi"/>
+          <w:b/>
+          <w:bCs/>
+          <w:shd w:val="clear" w:color="auto" w:fill="FFFFFF"/>
         </w:rPr>
         <w:t xml:space="preserve"> </w:t>
       </w:r>
       <w:r>
         <w:rPr>
-          <w:rFonts w:eastAsia="Microsoft Sans Serif" w:cs="Calibri" w:ascii="Calibri" w:hAnsi="Calibri" w:asciiTheme="minorHAnsi" w:cstheme="minorHAnsi" w:hAnsiTheme="minorHAnsi"/>
-          <w:b/>
-          <w:bCs/>
-          <w:shd w:fill="FFFFFF" w:val="clear"/>
+          <w:rFonts w:asciiTheme="minorHAnsi" w:eastAsia="Microsoft Sans Serif" w:hAnsiTheme="minorHAnsi" w:cstheme="minorHAnsi"/>
+          <w:b/>
+          <w:bCs/>
+          <w:shd w:val="clear" w:color="auto" w:fill="FFFFFF"/>
         </w:rPr>
         <w:t>року</w:t>
       </w:r>
       <w:r>
         <w:rPr>
-          <w:rStyle w:val="Style13"/>
-          <w:rFonts w:cs="Calibri" w:ascii="Calibri" w:hAnsi="Calibri" w:asciiTheme="minorHAnsi" w:cstheme="minorHAnsi" w:hAnsiTheme="minorHAnsi"/>
+          <w:rStyle w:val="a3"/>
+          <w:rFonts w:asciiTheme="minorHAnsi" w:hAnsiTheme="minorHAnsi" w:cstheme="minorHAnsi"/>
         </w:rPr>
         <w:t xml:space="preserve"> вважається </w:t>
       </w:r>
       <w:r>
         <w:rPr>
-          <w:rStyle w:val="Style13"/>
-          <w:rFonts w:cs="Calibri" w:ascii="Calibri" w:hAnsi="Calibri" w:asciiTheme="minorHAnsi" w:cstheme="minorHAnsi" w:hAnsiTheme="minorHAnsi"/>
+          <w:rStyle w:val="a3"/>
+          <w:rFonts w:asciiTheme="minorHAnsi" w:hAnsiTheme="minorHAnsi" w:cstheme="minorHAnsi"/>
           <w:b/>
           <w:bCs/>
         </w:rPr>
@@ -502,56 +754,65 @@
     </w:p>
     <w:p>
       <w:pPr>
-        <w:pStyle w:val="12"/>
+        <w:pStyle w:val="11"/>
+        <w:numPr>
+          <w:ilvl w:val="1"/>
+          <w:numId w:val="2"/>
+        </w:numPr>
         <w:shd w:val="clear" w:color="auto" w:fill="FFFFFF" w:themeFill="background1"/>
         <w:tabs>
-          <w:tab w:val="clear" w:pos="708"/>
-          <w:tab w:val="left" w:pos="512" w:leader="none"/>
+          <w:tab w:val="left" w:pos="286"/>
         </w:tabs>
-        <w:spacing w:lineRule="auto" w:line="290"/>
-        <w:ind w:left="709" w:right="707"/>
+        <w:spacing w:line="290" w:lineRule="auto"/>
+        <w:ind w:right="707"/>
         <w:jc w:val="both"/>
         <w:rPr>
-          <w:rFonts w:ascii="Calibri" w:hAnsi="Calibri" w:cs="Calibri" w:asciiTheme="minorHAnsi" w:cstheme="minorHAnsi" w:hAnsiTheme="minorHAnsi"/>
-        </w:rPr>
-      </w:pPr>
-      <w:r>
-        <w:rPr>
-          <w:rStyle w:val="Style13"/>
-          <w:rFonts w:cs="Calibri" w:ascii="Calibri" w:hAnsi="Calibri" w:asciiTheme="minorHAnsi" w:cstheme="minorHAnsi" w:hAnsiTheme="minorHAnsi"/>
-        </w:rPr>
-        <w:t>1.3.Дана Додаткова угода набуває чинності з моменту підписання.</w:t>
+          <w:rFonts w:asciiTheme="minorHAnsi" w:hAnsiTheme="minorHAnsi" w:cstheme="minorHAnsi"/>
+        </w:rPr>
+      </w:pPr>
+      <w:r>
+        <w:rPr>
+          <w:rStyle w:val="a3"/>
+          <w:rFonts w:asciiTheme="minorHAnsi" w:hAnsiTheme="minorHAnsi" w:cstheme="minorHAnsi"/>
+        </w:rPr>
+        <w:t>Дана Додаткова угода набуває чинності з моменту підписання.</w:t>
       </w:r>
     </w:p>
     <w:p>
       <w:pPr>
-        <w:pStyle w:val="12"/>
+        <w:pStyle w:val="11"/>
+        <w:numPr>
+          <w:ilvl w:val="1"/>
+          <w:numId w:val="2"/>
+        </w:numPr>
         <w:shd w:val="clear" w:color="auto" w:fill="FFFFFF" w:themeFill="background1"/>
         <w:tabs>
-          <w:tab w:val="clear" w:pos="708"/>
-          <w:tab w:val="left" w:pos="546" w:leader="none"/>
+          <w:tab w:val="left" w:pos="306"/>
         </w:tabs>
-        <w:spacing w:lineRule="auto" w:line="300"/>
-        <w:ind w:left="709" w:right="707"/>
+        <w:spacing w:line="290" w:lineRule="auto"/>
+        <w:ind w:right="707"/>
         <w:jc w:val="both"/>
         <w:rPr>
-          <w:rFonts w:ascii="Calibri" w:hAnsi="Calibri" w:eastAsia="Microsoft Sans Serif" w:cs="Calibri" w:asciiTheme="minorHAnsi" w:cstheme="minorHAnsi" w:hAnsiTheme="minorHAnsi"/>
-          <w:b/>
-          <w:bCs/>
-          <w:shd w:fill="FFFFFF" w:val="clear"/>
-        </w:rPr>
-      </w:pPr>
-      <w:r>
-        <w:rPr>
-          <w:rStyle w:val="Style13"/>
-          <w:rFonts w:cs="Calibri" w:ascii="Calibri" w:hAnsi="Calibri" w:asciiTheme="minorHAnsi" w:cstheme="minorHAnsi" w:hAnsiTheme="minorHAnsi"/>
-        </w:rPr>
-        <w:t xml:space="preserve">1.4.Дана Додаткова угода складена в двох примірниках по одному для кожної із Сторін, які мають однакову юридичну силу і є невід’ємною частиною Договору </w:t>
+          <w:rFonts w:asciiTheme="minorHAnsi" w:hAnsiTheme="minorHAnsi" w:cstheme="minorHAnsi"/>
+        </w:rPr>
+      </w:pPr>
+      <w:r>
+        <w:rPr>
+          <w:rStyle w:val="a3"/>
+          <w:rFonts w:asciiTheme="minorHAnsi" w:hAnsiTheme="minorHAnsi" w:cstheme="minorHAnsi"/>
+        </w:rPr>
+        <w:t xml:space="preserve">Дана Додаткова угода складена в двох примірниках по одному для кожної із Сторін, які мають однакову юридичну силу і є невід’ємною частиною Договору </w:t>
+      </w:r>
+      <w:r>
+        <w:rPr>
+          <w:rStyle w:val="a3"/>
+          <w:rFonts w:asciiTheme="minorHAnsi" w:hAnsiTheme="minorHAnsi" w:cstheme="minorHAnsi"/>
+        </w:rPr>
         <w:br/>
       </w:r>
       <w:r>
         <w:rPr>
-          <w:rFonts w:eastAsia="Microsoft Sans Serif" w:cs="Calibri" w:ascii="Calibri" w:hAnsi="Calibri" w:asciiTheme="minorHAnsi" w:cstheme="minorHAnsi" w:hAnsiTheme="minorHAnsi"/>
+          <w:rFonts w:asciiTheme="minorHAnsi" w:eastAsia="Microsoft Sans Serif" w:hAnsiTheme="minorHAnsi" w:cstheme="minorHAnsi"/>
           <w:b/>
           <w:bCs/>
         </w:rPr>
@@ -560,15 +821,55 @@
       <w:r>
         <w:rPr>
           <w:rStyle w:val="WW8Num1z0"/>
-          <w:rFonts w:cs="Calibri" w:ascii="Calibri" w:hAnsi="Calibri" w:asciiTheme="minorHAnsi" w:cstheme="minorHAnsi" w:hAnsiTheme="minorHAnsi"/>
-          <w:b/>
-          <w:bCs/>
-        </w:rPr>
-        <w:t xml:space="preserve"> {old_contract_number} від {old_date_contract}</w:t>
-      </w:r>
-      <w:r>
-        <w:rPr>
-          <w:rFonts w:cs="Calibri" w:ascii="Calibri" w:hAnsi="Calibri" w:asciiTheme="minorHAnsi" w:cstheme="minorHAnsi" w:hAnsiTheme="minorHAnsi"/>
+          <w:rFonts w:asciiTheme="minorHAnsi" w:hAnsiTheme="minorHAnsi" w:cstheme="minorHAnsi"/>
+          <w:b/>
+          <w:bCs/>
+        </w:rPr>
+        <w:t xml:space="preserve"> {</w:t>
+      </w:r>
+      <w:proofErr w:type="spellStart"/>
+      <w:r>
+        <w:rPr>
+          <w:rStyle w:val="WW8Num1z0"/>
+          <w:rFonts w:asciiTheme="minorHAnsi" w:hAnsiTheme="minorHAnsi" w:cstheme="minorHAnsi"/>
+          <w:b/>
+          <w:bCs/>
+        </w:rPr>
+        <w:t>old_contract_number</w:t>
+      </w:r>
+      <w:proofErr w:type="spellEnd"/>
+      <w:r>
+        <w:rPr>
+          <w:rStyle w:val="WW8Num1z0"/>
+          <w:rFonts w:asciiTheme="minorHAnsi" w:hAnsiTheme="minorHAnsi" w:cstheme="minorHAnsi"/>
+          <w:b/>
+          <w:bCs/>
+        </w:rPr>
+        <w:t>} від {</w:t>
+      </w:r>
+      <w:proofErr w:type="spellStart"/>
+      <w:r>
+        <w:rPr>
+          <w:rStyle w:val="WW8Num1z0"/>
+          <w:rFonts w:asciiTheme="minorHAnsi" w:hAnsiTheme="minorHAnsi" w:cstheme="minorHAnsi"/>
+          <w:b/>
+          <w:bCs/>
+        </w:rPr>
+        <w:t>old_date_contract</w:t>
+      </w:r>
+      <w:proofErr w:type="spellEnd"/>
+      <w:r>
+        <w:rPr>
+          <w:rStyle w:val="WW8Num1z0"/>
+          <w:rFonts w:asciiTheme="minorHAnsi" w:hAnsiTheme="minorHAnsi" w:cstheme="minorHAnsi"/>
+          <w:b/>
+          <w:bCs/>
+        </w:rPr>
+        <w:t>}</w:t>
+      </w:r>
+      <w:r>
+        <w:rPr>
+          <w:rFonts w:asciiTheme="minorHAnsi" w:hAnsiTheme="minorHAnsi" w:cstheme="minorHAnsi"/>
           <w:b/>
           <w:bCs/>
           <w:lang w:val="en-US"/>
@@ -577,84 +878,71 @@
       </w:r>
       <w:r>
         <w:rPr>
-          <w:rFonts w:eastAsia="Microsoft Sans Serif" w:cs="Calibri" w:ascii="Calibri" w:hAnsi="Calibri" w:asciiTheme="minorHAnsi" w:cstheme="minorHAnsi" w:hAnsiTheme="minorHAnsi"/>
-          <w:b/>
-          <w:bCs/>
-          <w:shd w:fill="FFFFFF" w:val="clear"/>
+          <w:rFonts w:asciiTheme="minorHAnsi" w:eastAsia="Microsoft Sans Serif" w:hAnsiTheme="minorHAnsi" w:cstheme="minorHAnsi"/>
+          <w:b/>
+          <w:bCs/>
+          <w:shd w:val="clear" w:color="auto" w:fill="FFFFFF"/>
         </w:rPr>
         <w:t>року.</w:t>
       </w:r>
     </w:p>
     <w:p>
       <w:pPr>
-        <w:pStyle w:val="12"/>
+        <w:pStyle w:val="11"/>
         <w:shd w:val="clear" w:color="auto" w:fill="FFFFFF" w:themeFill="background1"/>
         <w:tabs>
-          <w:tab w:val="clear" w:pos="708"/>
-          <w:tab w:val="left" w:pos="546" w:leader="none"/>
+          <w:tab w:val="left" w:pos="306"/>
         </w:tabs>
-        <w:spacing w:lineRule="auto" w:line="300"/>
-        <w:ind w:left="709" w:right="707"/>
+        <w:spacing w:line="290" w:lineRule="auto"/>
+        <w:ind w:left="360" w:right="707"/>
         <w:jc w:val="both"/>
         <w:rPr>
-          <w:rFonts w:ascii="Calibri" w:hAnsi="Calibri" w:cs="Calibri" w:asciiTheme="minorHAnsi" w:cstheme="minorHAnsi" w:hAnsiTheme="minorHAnsi"/>
-        </w:rPr>
-      </w:pPr>
-      <w:r>
-        <w:rPr>
-          <w:rFonts w:cs="Calibri" w:cstheme="minorHAnsi" w:ascii="Calibri" w:hAnsi="Calibri"/>
-        </w:rPr>
-      </w:r>
+          <w:rFonts w:asciiTheme="minorHAnsi" w:hAnsiTheme="minorHAnsi" w:cstheme="minorHAnsi"/>
+        </w:rPr>
+      </w:pPr>
     </w:p>
     <w:p>
       <w:pPr>
-        <w:pStyle w:val="12"/>
+        <w:pStyle w:val="11"/>
+        <w:numPr>
+          <w:ilvl w:val="0"/>
+          <w:numId w:val="2"/>
+        </w:numPr>
         <w:shd w:val="clear" w:color="auto" w:fill="FFFFFF" w:themeFill="background1"/>
         <w:tabs>
-          <w:tab w:val="clear" w:pos="708"/>
-          <w:tab w:val="left" w:pos="306" w:leader="none"/>
+          <w:tab w:val="left" w:pos="306"/>
         </w:tabs>
-        <w:spacing w:lineRule="auto" w:line="290"/>
+        <w:spacing w:line="290" w:lineRule="auto"/>
+        <w:ind w:right="707"/>
         <w:jc w:val="center"/>
         <w:rPr>
-          <w:rStyle w:val="Style13"/>
-          <w:rFonts w:ascii="Calibri" w:hAnsi="Calibri" w:cs="Calibri" w:asciiTheme="minorHAnsi" w:cstheme="minorHAnsi" w:hAnsiTheme="minorHAnsi"/>
-          <w:b/>
-          <w:bCs/>
-          <w:lang w:val="en-US"/>
-        </w:rPr>
-      </w:pPr>
-      <w:r>
-        <w:rPr>
-          <w:rStyle w:val="Style13"/>
-          <w:rFonts w:cs="Calibri" w:ascii="Calibri" w:hAnsi="Calibri" w:asciiTheme="minorHAnsi" w:cstheme="minorHAnsi" w:hAnsiTheme="minorHAnsi"/>
-          <w:b/>
-          <w:bCs/>
-        </w:rPr>
-        <w:t>2.ЮРИДИЧНІ АДРЕСИ ТА БАНКІВСЬКІ РЕКВІЗИТИ СТОРІН</w:t>
+          <w:rStyle w:val="a3"/>
+          <w:rFonts w:asciiTheme="minorHAnsi" w:hAnsiTheme="minorHAnsi" w:cstheme="minorHAnsi"/>
+        </w:rPr>
+      </w:pPr>
+      <w:r>
+        <w:rPr>
+          <w:rStyle w:val="a3"/>
+          <w:rFonts w:asciiTheme="minorHAnsi" w:hAnsiTheme="minorHAnsi" w:cstheme="minorHAnsi"/>
+          <w:b/>
+          <w:bCs/>
+        </w:rPr>
+        <w:t>ЮРИДИЧНІ АДРЕСИ ТА БАНКІВСЬКІ РЕКВІЗИТИ СТОРІН</w:t>
       </w:r>
     </w:p>
     <w:tbl>
       <w:tblPr>
-        <w:tblStyle w:val="a4"/>
+        <w:tblStyle w:val="ab"/>
         <w:tblW w:w="9616" w:type="dxa"/>
-        <w:jc w:val="left"/>
         <w:tblInd w:w="542" w:type="dxa"/>
         <w:tblLayout w:type="fixed"/>
-        <w:tblCellMar>
-          <w:top w:w="0" w:type="dxa"/>
-          <w:left w:w="108" w:type="dxa"/>
-          <w:bottom w:w="0" w:type="dxa"/>
-          <w:right w:w="108" w:type="dxa"/>
-        </w:tblCellMar>
-        <w:tblLook w:val="04a0" w:noHBand="0" w:noVBand="1" w:firstColumn="1" w:lastRow="0" w:lastColumn="0" w:firstRow="1"/>
+        <w:tblLook w:val="04A0" w:firstRow="1" w:lastRow="0" w:firstColumn="1" w:lastColumn="0" w:noHBand="0" w:noVBand="1"/>
       </w:tblPr>
       <w:tblGrid>
-        <w:gridCol w:w="4817"/>
+        <w:gridCol w:w="4818"/>
         <w:gridCol w:w="4798"/>
       </w:tblGrid>
       <w:tr>
-        <w:trPr/>
         <w:tc>
           <w:tcPr>
             <w:tcW w:w="4817" w:type="dxa"/>
@@ -667,14 +955,11 @@
           </w:tcPr>
           <w:p>
             <w:pPr>
-              <w:pStyle w:val="12"/>
-              <w:widowControl w:val="false"/>
+              <w:pStyle w:val="11"/>
               <w:shd w:val="clear" w:color="auto" w:fill="FFFFFF" w:themeFill="background1"/>
-              <w:suppressAutoHyphens w:val="true"/>
-              <w:spacing w:lineRule="auto" w:line="252" w:before="0" w:after="0"/>
-              <w:jc w:val="left"/>
-              <w:rPr>
-                <w:rFonts w:ascii="Calibri" w:hAnsi="Calibri" w:cs="Calibri" w:asciiTheme="minorHAnsi" w:cstheme="minorHAnsi" w:hAnsiTheme="minorHAnsi"/>
+              <w:spacing w:after="0" w:line="252" w:lineRule="auto"/>
+              <w:rPr>
+                <w:rFonts w:asciiTheme="minorHAnsi" w:hAnsiTheme="minorHAnsi" w:cstheme="minorHAnsi"/>
                 <w:b/>
                 <w:bCs/>
                 <w:lang w:val="en-US"/>
@@ -682,14 +967,10 @@
             </w:pPr>
             <w:r>
               <w:rPr>
-                <w:rStyle w:val="Style13"/>
-                <w:rFonts w:cs="Calibri" w:ascii="Calibri" w:hAnsi="Calibri" w:asciiTheme="minorHAnsi" w:cstheme="minorHAnsi" w:hAnsiTheme="minorHAnsi"/>
+                <w:rStyle w:val="a3"/>
+                <w:rFonts w:asciiTheme="minorHAnsi" w:hAnsiTheme="minorHAnsi" w:cstheme="minorHAnsi"/>
                 <w:b/>
                 <w:bCs/>
-                <w:kern w:val="0"/>
-                <w:sz w:val="24"/>
-                <w:szCs w:val="24"/>
-                <w:lang w:val="uk-UA" w:eastAsia="uk-UA" w:bidi="ar-SA"/>
               </w:rPr>
               <w:t>«Замовник»</w:t>
             </w:r>
@@ -707,14 +988,11 @@
           </w:tcPr>
           <w:p>
             <w:pPr>
-              <w:pStyle w:val="12"/>
-              <w:widowControl w:val="false"/>
+              <w:pStyle w:val="11"/>
               <w:shd w:val="clear" w:color="auto" w:fill="FFFFFF" w:themeFill="background1"/>
-              <w:suppressAutoHyphens w:val="true"/>
-              <w:spacing w:lineRule="auto" w:line="252" w:before="0" w:after="0"/>
-              <w:jc w:val="left"/>
-              <w:rPr>
-                <w:rFonts w:ascii="Calibri" w:hAnsi="Calibri" w:cs="Calibri" w:asciiTheme="minorHAnsi" w:cstheme="minorHAnsi" w:hAnsiTheme="minorHAnsi"/>
+              <w:spacing w:after="0" w:line="252" w:lineRule="auto"/>
+              <w:rPr>
+                <w:rFonts w:asciiTheme="minorHAnsi" w:hAnsiTheme="minorHAnsi" w:cstheme="minorHAnsi"/>
                 <w:b/>
                 <w:bCs/>
                 <w:lang w:val="en-US"/>
@@ -722,14 +1000,10 @@
             </w:pPr>
             <w:r>
               <w:rPr>
-                <w:rStyle w:val="Style13"/>
-                <w:rFonts w:cs="Calibri" w:ascii="Calibri" w:hAnsi="Calibri" w:asciiTheme="minorHAnsi" w:cstheme="minorHAnsi" w:hAnsiTheme="minorHAnsi"/>
+                <w:rStyle w:val="a3"/>
+                <w:rFonts w:asciiTheme="minorHAnsi" w:hAnsiTheme="minorHAnsi" w:cstheme="minorHAnsi"/>
                 <w:b/>
                 <w:bCs/>
-                <w:kern w:val="0"/>
-                <w:sz w:val="24"/>
-                <w:szCs w:val="24"/>
-                <w:lang w:val="uk-UA" w:eastAsia="uk-UA" w:bidi="ar-SA"/>
               </w:rPr>
               <w:t>«Власник»</w:t>
             </w:r>
@@ -737,7 +1011,6 @@
         </w:tc>
       </w:tr>
       <w:tr>
-        <w:trPr/>
         <w:tc>
           <w:tcPr>
             <w:tcW w:w="4817" w:type="dxa"/>
@@ -750,27 +1023,20 @@
           </w:tcPr>
           <w:p>
             <w:pPr>
-              <w:pStyle w:val="12"/>
-              <w:widowControl w:val="false"/>
+              <w:pStyle w:val="11"/>
               <w:shd w:val="clear" w:color="auto" w:fill="FFFFFF" w:themeFill="background1"/>
-              <w:suppressAutoHyphens w:val="true"/>
-              <w:spacing w:lineRule="auto" w:line="252" w:before="0" w:after="0"/>
-              <w:jc w:val="left"/>
-              <w:rPr>
-                <w:rFonts w:ascii="Calibri" w:hAnsi="Calibri" w:cs="Calibri" w:asciiTheme="minorHAnsi" w:cstheme="minorHAnsi" w:hAnsiTheme="minorHAnsi"/>
+              <w:spacing w:after="0" w:line="252" w:lineRule="auto"/>
+              <w:rPr>
+                <w:rFonts w:asciiTheme="minorHAnsi" w:hAnsiTheme="minorHAnsi" w:cstheme="minorHAnsi"/>
                 <w:lang w:val="en-US"/>
               </w:rPr>
             </w:pPr>
             <w:r>
               <w:rPr>
-                <w:rStyle w:val="Style13"/>
-                <w:rFonts w:cs="Calibri" w:ascii="Calibri" w:hAnsi="Calibri" w:asciiTheme="minorHAnsi" w:cstheme="minorHAnsi" w:hAnsiTheme="minorHAnsi"/>
+                <w:rStyle w:val="a3"/>
+                <w:rFonts w:asciiTheme="minorHAnsi" w:hAnsiTheme="minorHAnsi" w:cstheme="minorHAnsi"/>
                 <w:b/>
                 <w:bCs/>
-                <w:kern w:val="0"/>
-                <w:sz w:val="24"/>
-                <w:szCs w:val="24"/>
-                <w:lang w:val="uk-UA" w:eastAsia="uk-UA" w:bidi="ar-SA"/>
               </w:rPr>
               <w:t>ТОВ «Мега Лінк»</w:t>
             </w:r>
@@ -788,35 +1054,47 @@
           </w:tcPr>
           <w:p>
             <w:pPr>
-              <w:pStyle w:val="12"/>
-              <w:widowControl w:val="false"/>
+              <w:pStyle w:val="11"/>
               <w:shd w:val="clear" w:color="auto" w:fill="FFFFFF" w:themeFill="background1"/>
-              <w:suppressAutoHyphens w:val="true"/>
-              <w:spacing w:lineRule="auto" w:line="252" w:before="0" w:after="0"/>
-              <w:jc w:val="left"/>
-              <w:rPr>
-                <w:rFonts w:ascii="Calibri" w:hAnsi="Calibri" w:cs="Calibri" w:asciiTheme="minorHAnsi" w:cstheme="minorHAnsi" w:hAnsiTheme="minorHAnsi"/>
+              <w:spacing w:after="0" w:line="252" w:lineRule="auto"/>
+              <w:rPr>
+                <w:rFonts w:asciiTheme="minorHAnsi" w:hAnsiTheme="minorHAnsi" w:cstheme="minorHAnsi"/>
                 <w:lang w:val="en-US"/>
               </w:rPr>
             </w:pPr>
             <w:r>
               <w:rPr>
-                <w:rFonts w:cs="Calibri" w:ascii="Calibri" w:hAnsi="Calibri" w:asciiTheme="minorHAnsi" w:cstheme="minorHAnsi" w:hAnsiTheme="minorHAnsi"/>
+                <w:rFonts w:asciiTheme="minorHAnsi" w:hAnsiTheme="minorHAnsi" w:cstheme="minorHAnsi"/>
                 <w:b/>
                 <w:bCs/>
-                <w:kern w:val="0"/>
-                <w:sz w:val="24"/>
-                <w:szCs w:val="24"/>
                 <w:highlight w:val="yellow"/>
-                <w:lang w:val="uk-UA" w:eastAsia="uk-UA" w:bidi="ar-SA"/>
-              </w:rPr>
-              <w:t>{party_one_short_name}</w:t>
+              </w:rPr>
+              <w:t>{</w:t>
+            </w:r>
+            <w:proofErr w:type="spellStart"/>
+            <w:r>
+              <w:rPr>
+                <w:rFonts w:asciiTheme="minorHAnsi" w:hAnsiTheme="minorHAnsi" w:cstheme="minorHAnsi"/>
+                <w:b/>
+                <w:bCs/>
+                <w:highlight w:val="yellow"/>
+              </w:rPr>
+              <w:t>party_one_short_name</w:t>
+            </w:r>
+            <w:proofErr w:type="spellEnd"/>
+            <w:r>
+              <w:rPr>
+                <w:rFonts w:asciiTheme="minorHAnsi" w:hAnsiTheme="minorHAnsi" w:cstheme="minorHAnsi"/>
+                <w:b/>
+                <w:bCs/>
+                <w:highlight w:val="yellow"/>
+              </w:rPr>
+              <w:t>}</w:t>
             </w:r>
           </w:p>
         </w:tc>
       </w:tr>
       <w:tr>
-        <w:trPr/>
         <w:tc>
           <w:tcPr>
             <w:tcW w:w="4817" w:type="dxa"/>
@@ -829,14 +1107,11 @@
           </w:tcPr>
           <w:p>
             <w:pPr>
-              <w:pStyle w:val="21"/>
-              <w:widowControl w:val="false"/>
+              <w:pStyle w:val="20"/>
               <w:shd w:val="clear" w:color="auto" w:fill="FFFFFF" w:themeFill="background1"/>
-              <w:suppressAutoHyphens w:val="true"/>
-              <w:spacing w:lineRule="auto" w:line="259" w:before="0" w:after="0"/>
-              <w:jc w:val="left"/>
-              <w:rPr>
-                <w:rFonts w:ascii="Calibri" w:hAnsi="Calibri" w:cs="Calibri" w:asciiTheme="minorHAnsi" w:cstheme="minorHAnsi" w:hAnsiTheme="minorHAnsi"/>
+              <w:spacing w:line="259" w:lineRule="auto"/>
+              <w:rPr>
+                <w:rFonts w:asciiTheme="minorHAnsi" w:hAnsiTheme="minorHAnsi" w:cstheme="minorHAnsi"/>
                 <w:sz w:val="24"/>
                 <w:szCs w:val="24"/>
                 <w:lang w:val="ru-RU"/>
@@ -845,205 +1120,171 @@
             <w:r>
               <w:rPr>
                 <w:rStyle w:val="2"/>
-                <w:rFonts w:cs="Calibri" w:cstheme="minorHAnsi"/>
-                <w:kern w:val="0"/>
-                <w:sz w:val="24"/>
-                <w:szCs w:val="24"/>
-                <w:lang w:val="uk-UA" w:eastAsia="uk-UA" w:bidi="ar-SA"/>
+                <w:rFonts w:cstheme="minorHAnsi"/>
+                <w:sz w:val="24"/>
+                <w:szCs w:val="24"/>
               </w:rPr>
               <w:t>Юридична</w:t>
             </w:r>
             <w:r>
               <w:rPr>
                 <w:rStyle w:val="2"/>
-                <w:rFonts w:cs="Calibri" w:cstheme="minorHAnsi"/>
-                <w:color w:val="000000"/>
-                <w:kern w:val="0"/>
-                <w:sz w:val="24"/>
-                <w:szCs w:val="24"/>
-                <w:shd w:fill="FFFFFF" w:val="clear"/>
-                <w:lang w:val="uk-UA" w:eastAsia="uk-UA" w:bidi="ar-SA"/>
-              </w:rPr>
-              <w:t>, п</w:t>
+                <w:rFonts w:cstheme="minorHAnsi"/>
+                <w:sz w:val="24"/>
+                <w:szCs w:val="24"/>
+                <w:shd w:val="clear" w:color="auto" w:fill="FFFFFF"/>
+              </w:rPr>
+              <w:t>, поштова</w:t>
             </w:r>
             <w:r>
               <w:rPr>
                 <w:rStyle w:val="2"/>
-                <w:rFonts w:cs="Calibri" w:cstheme="minorHAnsi"/>
-                <w:kern w:val="0"/>
-                <w:sz w:val="24"/>
-                <w:szCs w:val="24"/>
-                <w:shd w:fill="FFFFFF" w:val="clear"/>
-                <w:lang w:val="uk-UA" w:eastAsia="uk-UA" w:bidi="ar-SA"/>
-              </w:rPr>
-              <w:t>оштова</w:t>
+                <w:rFonts w:cstheme="minorHAnsi"/>
+                <w:sz w:val="24"/>
+                <w:szCs w:val="24"/>
+              </w:rPr>
+              <w:t xml:space="preserve"> адреса:</w:t>
             </w:r>
             <w:r>
               <w:rPr>
                 <w:rStyle w:val="2"/>
-                <w:rFonts w:cs="Calibri" w:cstheme="minorHAnsi"/>
-                <w:kern w:val="0"/>
-                <w:sz w:val="24"/>
-                <w:szCs w:val="24"/>
-                <w:lang w:val="uk-UA" w:eastAsia="uk-UA" w:bidi="ar-SA"/>
-              </w:rPr>
-              <w:t xml:space="preserve"> адреса:</w:t>
+                <w:rFonts w:cstheme="minorHAnsi"/>
+                <w:sz w:val="24"/>
+                <w:szCs w:val="24"/>
+              </w:rPr>
               <w:br/>
               <w:t>49083, м. Дніпро, вул. Собінова, буд.1</w:t>
             </w:r>
             <w:r>
               <w:rPr>
                 <w:rStyle w:val="2"/>
-                <w:rFonts w:cs="Calibri" w:cstheme="minorHAnsi"/>
-                <w:kern w:val="0"/>
-                <w:sz w:val="24"/>
-                <w:szCs w:val="24"/>
-                <w:lang w:val="ru-RU" w:eastAsia="uk-UA" w:bidi="ar-SA"/>
+                <w:rFonts w:cstheme="minorHAnsi"/>
+                <w:sz w:val="24"/>
+                <w:szCs w:val="24"/>
+                <w:lang w:val="ru-RU"/>
               </w:rPr>
               <w:br/>
             </w:r>
             <w:r>
               <w:rPr>
                 <w:rStyle w:val="2"/>
-                <w:rFonts w:cs="Calibri" w:cstheme="minorHAnsi"/>
-                <w:kern w:val="0"/>
-                <w:sz w:val="24"/>
-                <w:szCs w:val="24"/>
-                <w:lang w:val="uk-UA" w:eastAsia="uk-UA" w:bidi="ar-SA"/>
+                <w:rFonts w:cstheme="minorHAnsi"/>
+                <w:sz w:val="24"/>
+                <w:szCs w:val="24"/>
               </w:rPr>
               <w:t xml:space="preserve">р/р </w:t>
             </w:r>
             <w:r>
               <w:rPr>
                 <w:rStyle w:val="2"/>
-                <w:rFonts w:cs="Calibri" w:cstheme="minorHAnsi"/>
-                <w:kern w:val="0"/>
-                <w:sz w:val="24"/>
-                <w:szCs w:val="24"/>
-                <w:shd w:fill="FFFFFF" w:val="clear"/>
-                <w:lang w:val="uk-UA" w:eastAsia="uk-UA" w:bidi="ar-SA"/>
+                <w:rFonts w:cstheme="minorHAnsi"/>
+                <w:sz w:val="24"/>
+                <w:szCs w:val="24"/>
+                <w:shd w:val="clear" w:color="auto" w:fill="FFFFFF"/>
               </w:rPr>
               <w:t>UА</w:t>
             </w:r>
             <w:r>
               <w:rPr>
                 <w:rStyle w:val="2"/>
-                <w:rFonts w:cs="Calibri" w:cstheme="minorHAnsi"/>
-                <w:kern w:val="0"/>
-                <w:sz w:val="24"/>
-                <w:szCs w:val="24"/>
-                <w:lang w:val="uk-UA" w:eastAsia="uk-UA" w:bidi="ar-SA"/>
+                <w:rFonts w:cstheme="minorHAnsi"/>
+                <w:sz w:val="24"/>
+                <w:szCs w:val="24"/>
               </w:rPr>
               <w:t>513348510000000026001105481</w:t>
             </w:r>
             <w:r>
               <w:rPr>
                 <w:rStyle w:val="2"/>
-                <w:rFonts w:cs="Calibri" w:cstheme="minorHAnsi"/>
-                <w:kern w:val="0"/>
-                <w:sz w:val="24"/>
-                <w:szCs w:val="24"/>
-                <w:lang w:val="ru-RU" w:eastAsia="uk-UA" w:bidi="ar-SA"/>
+                <w:rFonts w:cstheme="minorHAnsi"/>
+                <w:sz w:val="24"/>
+                <w:szCs w:val="24"/>
+                <w:lang w:val="ru-RU"/>
               </w:rPr>
               <w:br/>
             </w:r>
             <w:r>
               <w:rPr>
                 <w:rStyle w:val="2"/>
-                <w:rFonts w:cs="Calibri" w:cstheme="minorHAnsi"/>
-                <w:kern w:val="0"/>
-                <w:sz w:val="24"/>
-                <w:szCs w:val="24"/>
-                <w:lang w:val="uk-UA" w:eastAsia="uk-UA" w:bidi="ar-SA"/>
+                <w:rFonts w:cstheme="minorHAnsi"/>
+                <w:sz w:val="24"/>
+                <w:szCs w:val="24"/>
               </w:rPr>
               <w:t>в АТ«ПУ</w:t>
             </w:r>
             <w:r>
               <w:rPr>
                 <w:rStyle w:val="2"/>
-                <w:rFonts w:cs="Calibri" w:cstheme="minorHAnsi"/>
-                <w:kern w:val="0"/>
-                <w:sz w:val="24"/>
-                <w:szCs w:val="24"/>
-                <w:shd w:fill="FFFFFF" w:val="clear"/>
-                <w:lang w:val="uk-UA" w:eastAsia="uk-UA" w:bidi="ar-SA"/>
+                <w:rFonts w:cstheme="minorHAnsi"/>
+                <w:sz w:val="24"/>
+                <w:szCs w:val="24"/>
+                <w:shd w:val="clear" w:color="auto" w:fill="FFFFFF"/>
               </w:rPr>
               <w:t>МБ</w:t>
             </w:r>
             <w:r>
               <w:rPr>
                 <w:rStyle w:val="2"/>
-                <w:rFonts w:cs="Calibri" w:cstheme="minorHAnsi"/>
-                <w:kern w:val="0"/>
-                <w:sz w:val="24"/>
-                <w:szCs w:val="24"/>
-                <w:lang w:val="uk-UA" w:eastAsia="uk-UA" w:bidi="ar-SA"/>
+                <w:rFonts w:cstheme="minorHAnsi"/>
+                <w:sz w:val="24"/>
+                <w:szCs w:val="24"/>
               </w:rPr>
               <w:t>»</w:t>
             </w:r>
             <w:r>
               <w:rPr>
                 <w:rStyle w:val="2"/>
-                <w:rFonts w:cs="Calibri" w:cstheme="minorHAnsi"/>
-                <w:kern w:val="0"/>
-                <w:sz w:val="24"/>
-                <w:szCs w:val="24"/>
-                <w:lang w:val="ru-RU" w:eastAsia="uk-UA" w:bidi="ar-SA"/>
+                <w:rFonts w:cstheme="minorHAnsi"/>
+                <w:sz w:val="24"/>
+                <w:szCs w:val="24"/>
+                <w:lang w:val="ru-RU"/>
               </w:rPr>
               <w:br/>
             </w:r>
             <w:r>
               <w:rPr>
                 <w:rStyle w:val="2"/>
-                <w:rFonts w:cs="Calibri" w:cstheme="minorHAnsi"/>
-                <w:kern w:val="0"/>
-                <w:sz w:val="24"/>
-                <w:szCs w:val="24"/>
-                <w:lang w:val="uk-UA" w:eastAsia="uk-UA" w:bidi="ar-SA"/>
+                <w:rFonts w:cstheme="minorHAnsi"/>
+                <w:sz w:val="24"/>
+                <w:szCs w:val="24"/>
               </w:rPr>
               <w:t>код ЄДРПОУ 33769837</w:t>
             </w:r>
             <w:r>
               <w:rPr>
                 <w:rStyle w:val="2"/>
-                <w:rFonts w:cs="Calibri" w:cstheme="minorHAnsi"/>
-                <w:kern w:val="0"/>
-                <w:sz w:val="24"/>
-                <w:szCs w:val="24"/>
-                <w:lang w:val="ru-RU" w:eastAsia="uk-UA" w:bidi="ar-SA"/>
+                <w:rFonts w:cstheme="minorHAnsi"/>
+                <w:sz w:val="24"/>
+                <w:szCs w:val="24"/>
+                <w:lang w:val="ru-RU"/>
               </w:rPr>
               <w:br/>
             </w:r>
             <w:r>
               <w:rPr>
                 <w:rStyle w:val="2"/>
-                <w:rFonts w:cs="Calibri" w:cstheme="minorHAnsi"/>
-                <w:kern w:val="0"/>
-                <w:sz w:val="24"/>
-                <w:szCs w:val="24"/>
-                <w:lang w:val="uk-UA" w:eastAsia="uk-UA" w:bidi="ar-SA"/>
+                <w:rFonts w:cstheme="minorHAnsi"/>
+                <w:sz w:val="24"/>
+                <w:szCs w:val="24"/>
               </w:rPr>
               <w:t>ІПН № 337698304633</w:t>
             </w:r>
             <w:r>
               <w:rPr>
                 <w:rStyle w:val="2"/>
-                <w:rFonts w:cs="Calibri" w:cstheme="minorHAnsi"/>
-                <w:kern w:val="0"/>
-                <w:sz w:val="24"/>
-                <w:szCs w:val="24"/>
-                <w:lang w:val="ru-RU" w:eastAsia="uk-UA" w:bidi="ar-SA"/>
+                <w:rFonts w:cstheme="minorHAnsi"/>
+                <w:sz w:val="24"/>
+                <w:szCs w:val="24"/>
+                <w:lang w:val="ru-RU"/>
               </w:rPr>
               <w:br/>
             </w:r>
             <w:r>
               <w:rPr>
                 <w:rStyle w:val="2"/>
-                <w:rFonts w:cs="Calibri" w:cstheme="minorHAnsi"/>
-                <w:kern w:val="0"/>
-                <w:sz w:val="24"/>
-                <w:szCs w:val="24"/>
-                <w:lang w:val="uk-UA" w:eastAsia="uk-UA" w:bidi="ar-SA"/>
+                <w:rFonts w:cstheme="minorHAnsi"/>
+                <w:sz w:val="24"/>
+                <w:szCs w:val="24"/>
               </w:rPr>
               <w:t>т. 067-556-28-34</w:t>
             </w:r>
@@ -1061,56 +1302,54 @@
           </w:tcPr>
           <w:p>
             <w:pPr>
-              <w:pStyle w:val="Normal"/>
-              <w:widowControl w:val="false"/>
-              <w:suppressAutoHyphens w:val="true"/>
-              <w:spacing w:before="0" w:after="0"/>
-              <w:jc w:val="left"/>
-              <w:rPr>
-                <w:rFonts w:ascii="Calibri" w:hAnsi="Calibri" w:cs="Calibri" w:asciiTheme="minorHAnsi" w:cstheme="minorHAnsi" w:hAnsiTheme="minorHAnsi"/>
+              <w:rPr>
+                <w:rFonts w:asciiTheme="minorHAnsi" w:hAnsiTheme="minorHAnsi" w:cstheme="minorHAnsi"/>
               </w:rPr>
             </w:pPr>
             <w:r>
               <w:rPr>
-                <w:rFonts w:eastAsia="Microsoft Sans Serif" w:cs="Calibri" w:ascii="Calibri" w:hAnsi="Calibri" w:asciiTheme="minorHAnsi" w:cstheme="minorHAnsi" w:hAnsiTheme="minorHAnsi"/>
-                <w:kern w:val="0"/>
-                <w:sz w:val="24"/>
-                <w:szCs w:val="24"/>
+                <w:rFonts w:asciiTheme="minorHAnsi" w:hAnsiTheme="minorHAnsi" w:cstheme="minorHAnsi"/>
                 <w:highlight w:val="yellow"/>
-                <w:lang w:val="uk-UA" w:eastAsia="uk-UA" w:bidi="ar-SA"/>
               </w:rPr>
               <w:t>Місцезнаходження:</w:t>
             </w:r>
           </w:p>
           <w:p>
             <w:pPr>
-              <w:pStyle w:val="Normal"/>
-              <w:widowControl w:val="false"/>
-              <w:suppressAutoHyphens w:val="true"/>
-              <w:spacing w:before="0" w:after="0"/>
-              <w:jc w:val="left"/>
-              <w:rPr>
-                <w:rFonts w:ascii="Calibri" w:hAnsi="Calibri" w:cs="Calibri" w:asciiTheme="minorHAnsi" w:cstheme="minorHAnsi" w:hAnsiTheme="minorHAnsi"/>
+              <w:rPr>
+                <w:rFonts w:asciiTheme="minorHAnsi" w:hAnsiTheme="minorHAnsi" w:cstheme="minorHAnsi"/>
                 <w:b/>
               </w:rPr>
             </w:pPr>
             <w:r>
               <w:rPr>
-                <w:rFonts w:eastAsia="Microsoft Sans Serif" w:cs="Calibri" w:ascii="Calibri" w:hAnsi="Calibri" w:asciiTheme="minorHAnsi" w:cstheme="minorHAnsi" w:hAnsiTheme="minorHAnsi"/>
-                <w:kern w:val="0"/>
-                <w:sz w:val="24"/>
-                <w:szCs w:val="24"/>
+                <w:rFonts w:asciiTheme="minorHAnsi" w:hAnsiTheme="minorHAnsi" w:cstheme="minorHAnsi"/>
                 <w:highlight w:val="yellow"/>
-                <w:lang w:val="uk-UA" w:eastAsia="uk-UA" w:bidi="ar-SA"/>
-              </w:rPr>
-              <w:t>{bank_details}</w:t>
+              </w:rPr>
+              <w:t>{</w:t>
+            </w:r>
+            <w:proofErr w:type="spellStart"/>
+            <w:r>
+              <w:rPr>
+                <w:rFonts w:asciiTheme="minorHAnsi" w:hAnsiTheme="minorHAnsi" w:cstheme="minorHAnsi"/>
+                <w:highlight w:val="yellow"/>
+              </w:rPr>
+              <w:t>bank_details</w:t>
+            </w:r>
+            <w:proofErr w:type="spellEnd"/>
+            <w:r>
+              <w:rPr>
+                <w:rFonts w:asciiTheme="minorHAnsi" w:hAnsiTheme="minorHAnsi" w:cstheme="minorHAnsi"/>
+                <w:highlight w:val="yellow"/>
+              </w:rPr>
+              <w:t>}</w:t>
             </w:r>
           </w:p>
         </w:tc>
       </w:tr>
       <w:tr>
         <w:trPr>
-          <w:trHeight w:val="147" w:hRule="atLeast"/>
+          <w:trHeight w:val="147"/>
         </w:trPr>
         <w:tc>
           <w:tcPr>
@@ -1124,14 +1363,11 @@
           </w:tcPr>
           <w:p>
             <w:pPr>
-              <w:pStyle w:val="21"/>
-              <w:widowControl w:val="false"/>
+              <w:pStyle w:val="20"/>
               <w:shd w:val="clear" w:color="auto" w:fill="FFFFFF" w:themeFill="background1"/>
-              <w:suppressAutoHyphens w:val="true"/>
-              <w:spacing w:lineRule="auto" w:line="259" w:before="0" w:after="0"/>
-              <w:jc w:val="left"/>
-              <w:rPr>
-                <w:rFonts w:ascii="Calibri" w:hAnsi="Calibri" w:cs="Calibri" w:asciiTheme="minorHAnsi" w:cstheme="minorHAnsi" w:hAnsiTheme="minorHAnsi"/>
+              <w:spacing w:line="259" w:lineRule="auto"/>
+              <w:rPr>
+                <w:rFonts w:asciiTheme="minorHAnsi" w:hAnsiTheme="minorHAnsi" w:cstheme="minorHAnsi"/>
                 <w:sz w:val="24"/>
                 <w:szCs w:val="24"/>
                 <w:lang w:val="en-US"/>
@@ -1140,11 +1376,9 @@
             <w:r>
               <w:rPr>
                 <w:rStyle w:val="2"/>
-                <w:rFonts w:cs="Calibri" w:cstheme="minorHAnsi"/>
-                <w:kern w:val="0"/>
-                <w:sz w:val="24"/>
-                <w:szCs w:val="24"/>
-                <w:lang w:val="uk-UA" w:eastAsia="uk-UA" w:bidi="ar-SA"/>
+                <w:rFonts w:cstheme="minorHAnsi"/>
+                <w:sz w:val="24"/>
+                <w:szCs w:val="24"/>
               </w:rPr>
               <w:t>Директор</w:t>
             </w:r>
@@ -1162,36 +1396,42 @@
           </w:tcPr>
           <w:p>
             <w:pPr>
-              <w:pStyle w:val="Normal"/>
-              <w:widowControl w:val="false"/>
               <w:tabs>
-                <w:tab w:val="clear" w:pos="708"/>
-                <w:tab w:val="left" w:pos="7167" w:leader="none"/>
+                <w:tab w:val="left" w:pos="7167"/>
               </w:tabs>
-              <w:suppressAutoHyphens w:val="true"/>
-              <w:spacing w:before="0" w:after="0"/>
-              <w:jc w:val="left"/>
-              <w:rPr>
-                <w:rFonts w:ascii="Calibri" w:hAnsi="Calibri" w:cs="Calibri" w:asciiTheme="minorHAnsi" w:cstheme="minorHAnsi" w:hAnsiTheme="minorHAnsi"/>
+              <w:rPr>
+                <w:rFonts w:asciiTheme="minorHAnsi" w:hAnsiTheme="minorHAnsi" w:cstheme="minorHAnsi"/>
               </w:rPr>
             </w:pPr>
             <w:r>
               <w:rPr>
-                <w:rFonts w:eastAsia="Microsoft Sans Serif" w:cs="Calibri" w:ascii="Calibri" w:hAnsi="Calibri" w:asciiTheme="minorHAnsi" w:cstheme="minorHAnsi" w:hAnsiTheme="minorHAnsi"/>
-                <w:kern w:val="0"/>
-                <w:sz w:val="24"/>
-                <w:szCs w:val="24"/>
+                <w:rFonts w:asciiTheme="minorHAnsi" w:hAnsiTheme="minorHAnsi" w:cstheme="minorHAnsi"/>
                 <w:highlight w:val="yellow"/>
-                <w:lang w:val="uk-UA" w:eastAsia="uk-UA" w:bidi="ar-SA"/>
-              </w:rPr>
-              <w:t>{person_position}</w:t>
+              </w:rPr>
+              <w:t>{</w:t>
+            </w:r>
+            <w:proofErr w:type="spellStart"/>
+            <w:r>
+              <w:rPr>
+                <w:rFonts w:asciiTheme="minorHAnsi" w:hAnsiTheme="minorHAnsi" w:cstheme="minorHAnsi"/>
+                <w:highlight w:val="yellow"/>
+              </w:rPr>
+              <w:t>person_position</w:t>
+            </w:r>
+            <w:proofErr w:type="spellEnd"/>
+            <w:r>
+              <w:rPr>
+                <w:rFonts w:asciiTheme="minorHAnsi" w:hAnsiTheme="minorHAnsi" w:cstheme="minorHAnsi"/>
+                <w:highlight w:val="yellow"/>
+              </w:rPr>
+              <w:t>}</w:t>
             </w:r>
           </w:p>
         </w:tc>
       </w:tr>
       <w:tr>
         <w:trPr>
-          <w:trHeight w:val="1130" w:hRule="atLeast"/>
+          <w:trHeight w:val="1130"/>
         </w:trPr>
         <w:tc>
           <w:tcPr>
@@ -1206,14 +1446,11 @@
           </w:tcPr>
           <w:p>
             <w:pPr>
-              <w:pStyle w:val="21"/>
-              <w:widowControl w:val="false"/>
+              <w:pStyle w:val="20"/>
               <w:shd w:val="clear" w:color="auto" w:fill="FFFFFF" w:themeFill="background1"/>
-              <w:suppressAutoHyphens w:val="true"/>
-              <w:spacing w:lineRule="auto" w:line="259" w:before="0" w:after="0"/>
-              <w:jc w:val="left"/>
-              <w:rPr>
-                <w:rFonts w:ascii="Calibri" w:hAnsi="Calibri" w:eastAsia="Times New Roman" w:cs="Calibri" w:asciiTheme="minorHAnsi" w:cstheme="minorHAnsi" w:hAnsiTheme="minorHAnsi"/>
+              <w:spacing w:line="259" w:lineRule="auto"/>
+              <w:rPr>
+                <w:rFonts w:asciiTheme="minorHAnsi" w:eastAsia="Times New Roman" w:hAnsiTheme="minorHAnsi" w:cstheme="minorHAnsi"/>
                 <w:sz w:val="24"/>
                 <w:szCs w:val="24"/>
                 <w:lang w:val="en-US"/>
@@ -1222,21 +1459,17 @@
             <w:r>
               <w:rPr>
                 <w:rStyle w:val="2"/>
-                <w:rFonts w:cs="Calibri" w:cstheme="minorHAnsi"/>
-                <w:kern w:val="0"/>
-                <w:sz w:val="24"/>
-                <w:szCs w:val="24"/>
-                <w:lang w:val="uk-UA" w:eastAsia="uk-UA" w:bidi="ar-SA"/>
+                <w:rFonts w:cstheme="minorHAnsi"/>
+                <w:sz w:val="24"/>
+                <w:szCs w:val="24"/>
               </w:rPr>
               <w:t>______________</w:t>
             </w:r>
             <w:r>
               <w:rPr>
-                <w:rFonts w:eastAsia="Times New Roman" w:cs="Calibri" w:cstheme="minorHAnsi"/>
-                <w:kern w:val="0"/>
-                <w:sz w:val="24"/>
-                <w:szCs w:val="24"/>
-                <w:lang w:val="uk-UA" w:eastAsia="uk-UA" w:bidi="ar-SA"/>
+                <w:rFonts w:eastAsia="Times New Roman" w:cstheme="minorHAnsi"/>
+                <w:sz w:val="24"/>
+                <w:szCs w:val="24"/>
               </w:rPr>
               <w:t>/Юрій БАЗИЛЕВСЬКИЙ</w:t>
             </w:r>
@@ -1255,14 +1488,11 @@
           </w:tcPr>
           <w:p>
             <w:pPr>
-              <w:pStyle w:val="21"/>
-              <w:widowControl w:val="false"/>
+              <w:pStyle w:val="20"/>
               <w:shd w:val="clear" w:color="auto" w:fill="FFFFFF" w:themeFill="background1"/>
-              <w:suppressAutoHyphens w:val="true"/>
-              <w:spacing w:lineRule="auto" w:line="259" w:before="0" w:after="0"/>
-              <w:jc w:val="left"/>
-              <w:rPr>
-                <w:rFonts w:ascii="Calibri" w:hAnsi="Calibri" w:eastAsia="Times New Roman" w:cs="Calibri" w:asciiTheme="minorHAnsi" w:cstheme="minorHAnsi" w:hAnsiTheme="minorHAnsi"/>
+              <w:spacing w:line="259" w:lineRule="auto"/>
+              <w:rPr>
+                <w:rFonts w:asciiTheme="minorHAnsi" w:eastAsia="Times New Roman" w:hAnsiTheme="minorHAnsi" w:cstheme="minorHAnsi"/>
                 <w:sz w:val="24"/>
                 <w:szCs w:val="24"/>
                 <w:lang w:val="en-US"/>
@@ -1270,20 +1500,37 @@
             </w:pPr>
             <w:r>
               <w:rPr>
-                <w:rFonts w:cs="Calibri" w:cstheme="minorHAnsi"/>
-                <w:kern w:val="0"/>
+                <w:rFonts w:cstheme="minorHAnsi"/>
                 <w:sz w:val="24"/>
                 <w:szCs w:val="24"/>
                 <w:highlight w:val="yellow"/>
-                <w:lang w:val="uk-UA" w:eastAsia="uk-UA" w:bidi="ar-SA"/>
-              </w:rPr>
-              <w:t>__________________/{short_name}/</w:t>
+              </w:rPr>
+              <w:t>__________________/{</w:t>
+            </w:r>
+            <w:proofErr w:type="spellStart"/>
+            <w:r>
+              <w:rPr>
+                <w:rFonts w:cstheme="minorHAnsi"/>
+                <w:sz w:val="24"/>
+                <w:szCs w:val="24"/>
+                <w:highlight w:val="yellow"/>
+              </w:rPr>
+              <w:t>short_name</w:t>
+            </w:r>
+            <w:proofErr w:type="spellEnd"/>
+            <w:r>
+              <w:rPr>
+                <w:rFonts w:cstheme="minorHAnsi"/>
+                <w:sz w:val="24"/>
+                <w:szCs w:val="24"/>
+                <w:highlight w:val="yellow"/>
+              </w:rPr>
+              <w:t>}</w:t>
             </w:r>
           </w:p>
         </w:tc>
       </w:tr>
       <w:tr>
-        <w:trPr/>
         <w:tc>
           <w:tcPr>
             <w:tcW w:w="4817" w:type="dxa"/>
@@ -1296,50 +1543,30 @@
           </w:tcPr>
           <w:p>
             <w:pPr>
-              <w:pStyle w:val="Normal"/>
-              <w:widowControl w:val="false"/>
               <w:tabs>
-                <w:tab w:val="clear" w:pos="708"/>
-                <w:tab w:val="left" w:pos="2131" w:leader="underscore"/>
+                <w:tab w:val="left" w:leader="underscore" w:pos="2131"/>
               </w:tabs>
-              <w:suppressAutoHyphens w:val="true"/>
-              <w:spacing w:lineRule="auto" w:line="218" w:before="0" w:after="40"/>
-              <w:ind w:firstLine="140" w:left="708"/>
-              <w:jc w:val="left"/>
-              <w:rPr>
-                <w:rFonts w:ascii="Calibri" w:hAnsi="Calibri" w:eastAsia="Times New Roman" w:cs="Calibri" w:asciiTheme="minorHAnsi" w:cstheme="minorHAnsi" w:hAnsiTheme="minorHAnsi"/>
+              <w:spacing w:after="40" w:line="218" w:lineRule="auto"/>
+              <w:ind w:left="708" w:firstLine="140"/>
+              <w:rPr>
+                <w:rFonts w:asciiTheme="minorHAnsi" w:eastAsia="Times New Roman" w:hAnsiTheme="minorHAnsi" w:cstheme="minorHAnsi"/>
               </w:rPr>
             </w:pPr>
             <w:r>
               <w:rPr>
-                <w:rFonts w:eastAsia="Times New Roman" w:cs="Calibri" w:ascii="Calibri" w:hAnsi="Calibri" w:asciiTheme="minorHAnsi" w:cstheme="minorHAnsi" w:hAnsiTheme="minorHAnsi"/>
-                <w:kern w:val="0"/>
-                <w:sz w:val="24"/>
-                <w:szCs w:val="24"/>
-                <w:lang w:val="uk-UA" w:eastAsia="uk-UA" w:bidi="ar-SA"/>
+                <w:rFonts w:asciiTheme="minorHAnsi" w:eastAsia="Times New Roman" w:hAnsiTheme="minorHAnsi" w:cstheme="minorHAnsi"/>
               </w:rPr>
               <w:t>М.П.</w:t>
             </w:r>
           </w:p>
           <w:p>
             <w:pPr>
-              <w:pStyle w:val="Normal"/>
-              <w:widowControl w:val="false"/>
-              <w:suppressAutoHyphens w:val="true"/>
-              <w:spacing w:before="0" w:after="0"/>
               <w:ind w:left="708"/>
-              <w:jc w:val="left"/>
-              <w:rPr>
-                <w:rFonts w:ascii="Calibri" w:hAnsi="Calibri" w:cs="Calibri" w:asciiTheme="minorHAnsi" w:cstheme="minorHAnsi" w:hAnsiTheme="minorHAnsi"/>
+              <w:rPr>
+                <w:rFonts w:asciiTheme="minorHAnsi" w:hAnsiTheme="minorHAnsi" w:cstheme="minorHAnsi"/>
                 <w:b/>
               </w:rPr>
             </w:pPr>
-            <w:r>
-              <w:rPr>
-                <w:rFonts w:cs="Calibri" w:cstheme="minorHAnsi" w:ascii="Calibri" w:hAnsi="Calibri"/>
-                <w:b/>
-              </w:rPr>
-            </w:r>
           </w:p>
         </w:tc>
         <w:tc>
@@ -1354,28 +1581,19 @@
           </w:tcPr>
           <w:p>
             <w:pPr>
-              <w:pStyle w:val="Normal"/>
-              <w:widowControl w:val="false"/>
               <w:tabs>
-                <w:tab w:val="clear" w:pos="708"/>
-                <w:tab w:val="left" w:pos="2131" w:leader="underscore"/>
+                <w:tab w:val="left" w:leader="underscore" w:pos="2131"/>
               </w:tabs>
-              <w:suppressAutoHyphens w:val="true"/>
-              <w:spacing w:lineRule="auto" w:line="218" w:before="0" w:after="40"/>
-              <w:ind w:firstLine="140" w:left="708"/>
-              <w:jc w:val="left"/>
-              <w:rPr>
-                <w:rFonts w:ascii="Calibri" w:hAnsi="Calibri" w:eastAsia="Times New Roman" w:cs="Calibri" w:asciiTheme="minorHAnsi" w:cstheme="minorHAnsi" w:hAnsiTheme="minorHAnsi"/>
+              <w:spacing w:after="40" w:line="218" w:lineRule="auto"/>
+              <w:ind w:left="708" w:firstLine="140"/>
+              <w:rPr>
+                <w:rFonts w:asciiTheme="minorHAnsi" w:eastAsia="Times New Roman" w:hAnsiTheme="minorHAnsi" w:cstheme="minorHAnsi"/>
                 <w:lang w:val="en-US"/>
               </w:rPr>
             </w:pPr>
             <w:r>
               <w:rPr>
-                <w:rFonts w:eastAsia="Microsoft Sans Serif" w:cs="Calibri" w:ascii="Calibri" w:hAnsi="Calibri" w:asciiTheme="minorHAnsi" w:cstheme="minorHAnsi" w:hAnsiTheme="minorHAnsi"/>
-                <w:kern w:val="0"/>
-                <w:sz w:val="24"/>
-                <w:szCs w:val="24"/>
-                <w:lang w:val="uk-UA" w:eastAsia="uk-UA" w:bidi="ar-SA"/>
+                <w:rFonts w:asciiTheme="minorHAnsi" w:hAnsiTheme="minorHAnsi" w:cstheme="minorHAnsi"/>
               </w:rPr>
               <w:t>М.П.</w:t>
             </w:r>
@@ -1386,50 +1604,228 @@
     <w:p>
       <w:pPr>
         <w:sectPr>
-          <w:type w:val="nextPage"/>
           <w:pgSz w:w="11906" w:h="16838"/>
-          <w:pgMar w:left="720" w:right="720" w:gutter="0" w:header="0" w:top="720" w:footer="0" w:bottom="720"/>
-          <w:pgNumType w:fmt="decimal"/>
-          <w:formProt w:val="false"/>
-          <w:textDirection w:val="lrTb"/>
-          <w:docGrid w:type="default" w:linePitch="600" w:charSpace="32768"/>
+          <w:pgMar w:top="720" w:right="720" w:bottom="720" w:left="720" w:header="0" w:footer="0" w:gutter="0"/>
+          <w:cols w:space="720"/>
+          <w:formProt w:val="0"/>
+          <w:docGrid w:linePitch="600" w:charSpace="32768"/>
         </w:sectPr>
       </w:pPr>
     </w:p>
     <w:p>
       <w:pPr>
-        <w:pStyle w:val="Normal"/>
         <w:shd w:val="clear" w:color="auto" w:fill="FFFFFF" w:themeFill="background1"/>
-        <w:spacing w:lineRule="exact" w:line="1"/>
-        <w:rPr>
-          <w:rFonts w:ascii="Calibri" w:hAnsi="Calibri" w:cs="Calibri" w:asciiTheme="minorHAnsi" w:cstheme="minorHAnsi" w:hAnsiTheme="minorHAnsi"/>
-        </w:rPr>
-      </w:pPr>
-      <w:r>
-        <w:rPr>
-          <w:rFonts w:cs="Calibri" w:cstheme="minorHAnsi" w:ascii="Calibri" w:hAnsi="Calibri"/>
-        </w:rPr>
-      </w:r>
+        <w:spacing w:line="1" w:lineRule="exact"/>
+        <w:rPr>
+          <w:rFonts w:asciiTheme="minorHAnsi" w:hAnsiTheme="minorHAnsi" w:cstheme="minorHAnsi"/>
+        </w:rPr>
+      </w:pPr>
     </w:p>
     <w:sectPr>
       <w:type w:val="continuous"/>
       <w:pgSz w:w="11906" w:h="16838"/>
-      <w:pgMar w:left="720" w:right="720" w:gutter="0" w:header="0" w:top="720" w:footer="0" w:bottom="720"/>
-      <w:cols w:num="2" w:space="816" w:equalWidth="true" w:sep="false"/>
-      <w:formProt w:val="false"/>
-      <w:textDirection w:val="lrTb"/>
-      <w:docGrid w:type="default" w:linePitch="600" w:charSpace="32768"/>
+      <w:pgMar w:top="720" w:right="720" w:bottom="720" w:left="720" w:header="0" w:footer="0" w:gutter="0"/>
+      <w:cols w:num="2" w:space="816"/>
+      <w:formProt w:val="0"/>
+      <w:docGrid w:linePitch="600" w:charSpace="32768"/>
     </w:sectPr>
   </w:body>
 </w:document>
 </file>
 
+<file path=word/numbering.xml><?xml version="1.0" encoding="utf-8"?>
+<w:numbering xmlns:wpc="http://schemas.microsoft.com/office/word/2010/wordprocessingCanvas" xmlns:cx="http://schemas.microsoft.com/office/drawing/2014/chartex" xmlns:cx1="http://schemas.microsoft.com/office/drawing/2015/9/8/chartex" xmlns:cx2="http://schemas.microsoft.com/office/drawing/2015/10/21/chartex" xmlns:cx3="http://schemas.microsoft.com/office/drawing/2016/5/9/chartex" xmlns:cx4="http://schemas.microsoft.com/office/drawing/2016/5/10/chartex" xmlns:cx5="http://schemas.microsoft.com/office/drawing/2016/5/11/chartex" xmlns:cx6="http://schemas.microsoft.com/office/drawing/2016/5/12/chartex" xmlns:cx7="http://schemas.microsoft.com/office/drawing/2016/5/13/chartex" xmlns:cx8="http://schemas.microsoft.com/office/drawing/2016/5/14/chartex" xmlns:mc="http://schemas.openxmlformats.org/markup-compatibility/2006" xmlns:aink="http://schemas.microsoft.com/office/drawing/2016/ink" xmlns:am3d="http://schemas.microsoft.com/office/drawing/2017/model3d" xmlns:o="urn:schemas-microsoft-com:office:office" xmlns:oel="http://schemas.microsoft.com/office/2019/extlst" xmlns:r="http://schemas.openxmlformats.org/officeDocument/2006/relationships" xmlns:m="http://schemas.openxmlformats.org/officeDocument/2006/math" xmlns:v="urn:schemas-microsoft-com:vml" xmlns:wp14="http://schemas.microsoft.com/office/word/2010/wordprocessingDrawing" xmlns:wp="http://schemas.openxmlformats.org/drawingml/2006/wordprocessingDrawing" xmlns:w10="urn:schemas-microsoft-com:office:word" xmlns:w="http://schemas.openxmlformats.org/wordprocessingml/2006/main" xmlns:w14="http://schemas.microsoft.com/office/word/2010/wordml" xmlns:w15="http://schemas.microsoft.com/office/word/2012/wordml" xmlns:w16cex="http://schemas.microsoft.com/office/word/2018/wordml/cex" xmlns:w16cid="http://schemas.microsoft.com/office/word/2016/wordml/cid" xmlns:w16="http://schemas.microsoft.com/office/word/2018/wordml" xmlns:w16du="http://schemas.microsoft.com/office/word/2023/wordml/word16du" xmlns:w16sdtdh="http://schemas.microsoft.com/office/word/2020/wordml/sdtdatahash" xmlns:w16se="http://schemas.microsoft.com/office/word/2015/wordml/symex" xmlns:wpg="http://schemas.microsoft.com/office/word/2010/wordprocessingGroup" xmlns:wpi="http://schemas.microsoft.com/office/word/2010/wordprocessingInk" xmlns:wne="http://schemas.microsoft.com/office/word/2006/wordml" xmlns:wps="http://schemas.microsoft.com/office/word/2010/wordprocessingShape" mc:Ignorable="w14 w15 w16se w16cid w16 w16cex w16sdtdh w16du wp14">
+  <w:abstractNum w:abstractNumId="0" w15:restartNumberingAfterBreak="0">
+    <w:nsid w:val="041E20F6"/>
+    <w:multiLevelType w:val="multilevel"/>
+    <w:tmpl w:val="0422001F"/>
+    <w:lvl w:ilvl="0">
+      <w:start w:val="1"/>
+      <w:numFmt w:val="decimal"/>
+      <w:lvlText w:val="%1."/>
+      <w:lvlJc w:val="left"/>
+      <w:pPr>
+        <w:ind w:left="360" w:hanging="360"/>
+      </w:pPr>
+    </w:lvl>
+    <w:lvl w:ilvl="1">
+      <w:start w:val="1"/>
+      <w:numFmt w:val="decimal"/>
+      <w:lvlText w:val="%1.%2."/>
+      <w:lvlJc w:val="left"/>
+      <w:pPr>
+        <w:ind w:left="792" w:hanging="432"/>
+      </w:pPr>
+    </w:lvl>
+    <w:lvl w:ilvl="2">
+      <w:start w:val="1"/>
+      <w:numFmt w:val="decimal"/>
+      <w:lvlText w:val="%1.%2.%3."/>
+      <w:lvlJc w:val="left"/>
+      <w:pPr>
+        <w:ind w:left="1224" w:hanging="504"/>
+      </w:pPr>
+    </w:lvl>
+    <w:lvl w:ilvl="3">
+      <w:start w:val="1"/>
+      <w:numFmt w:val="decimal"/>
+      <w:lvlText w:val="%1.%2.%3.%4."/>
+      <w:lvlJc w:val="left"/>
+      <w:pPr>
+        <w:ind w:left="1728" w:hanging="648"/>
+      </w:pPr>
+    </w:lvl>
+    <w:lvl w:ilvl="4">
+      <w:start w:val="1"/>
+      <w:numFmt w:val="decimal"/>
+      <w:lvlText w:val="%1.%2.%3.%4.%5."/>
+      <w:lvlJc w:val="left"/>
+      <w:pPr>
+        <w:ind w:left="2232" w:hanging="792"/>
+      </w:pPr>
+    </w:lvl>
+    <w:lvl w:ilvl="5">
+      <w:start w:val="1"/>
+      <w:numFmt w:val="decimal"/>
+      <w:lvlText w:val="%1.%2.%3.%4.%5.%6."/>
+      <w:lvlJc w:val="left"/>
+      <w:pPr>
+        <w:ind w:left="2736" w:hanging="936"/>
+      </w:pPr>
+    </w:lvl>
+    <w:lvl w:ilvl="6">
+      <w:start w:val="1"/>
+      <w:numFmt w:val="decimal"/>
+      <w:lvlText w:val="%1.%2.%3.%4.%5.%6.%7."/>
+      <w:lvlJc w:val="left"/>
+      <w:pPr>
+        <w:ind w:left="3240" w:hanging="1080"/>
+      </w:pPr>
+    </w:lvl>
+    <w:lvl w:ilvl="7">
+      <w:start w:val="1"/>
+      <w:numFmt w:val="decimal"/>
+      <w:lvlText w:val="%1.%2.%3.%4.%5.%6.%7.%8."/>
+      <w:lvlJc w:val="left"/>
+      <w:pPr>
+        <w:ind w:left="3744" w:hanging="1224"/>
+      </w:pPr>
+    </w:lvl>
+    <w:lvl w:ilvl="8">
+      <w:start w:val="1"/>
+      <w:numFmt w:val="decimal"/>
+      <w:lvlText w:val="%1.%2.%3.%4.%5.%6.%7.%8.%9."/>
+      <w:lvlJc w:val="left"/>
+      <w:pPr>
+        <w:ind w:left="4320" w:hanging="1440"/>
+      </w:pPr>
+    </w:lvl>
+  </w:abstractNum>
+  <w:abstractNum w:abstractNumId="1" w15:restartNumberingAfterBreak="0">
+    <w:nsid w:val="442C17EA"/>
+    <w:multiLevelType w:val="multilevel"/>
+    <w:tmpl w:val="51929F1A"/>
+    <w:lvl w:ilvl="0">
+      <w:start w:val="1"/>
+      <w:numFmt w:val="decimal"/>
+      <w:lvlText w:val="%1."/>
+      <w:lvlJc w:val="left"/>
+      <w:pPr>
+        <w:ind w:left="360" w:hanging="360"/>
+      </w:pPr>
+      <w:rPr>
+        <w:b/>
+        <w:bCs/>
+      </w:rPr>
+    </w:lvl>
+    <w:lvl w:ilvl="1">
+      <w:start w:val="1"/>
+      <w:numFmt w:val="decimal"/>
+      <w:lvlText w:val="%1.%2."/>
+      <w:lvlJc w:val="left"/>
+      <w:pPr>
+        <w:ind w:left="792" w:hanging="432"/>
+      </w:pPr>
+    </w:lvl>
+    <w:lvl w:ilvl="2">
+      <w:start w:val="1"/>
+      <w:numFmt w:val="decimal"/>
+      <w:lvlText w:val="%1.%2.%3."/>
+      <w:lvlJc w:val="left"/>
+      <w:pPr>
+        <w:ind w:left="1224" w:hanging="504"/>
+      </w:pPr>
+    </w:lvl>
+    <w:lvl w:ilvl="3">
+      <w:start w:val="1"/>
+      <w:numFmt w:val="decimal"/>
+      <w:lvlText w:val="%1.%2.%3.%4."/>
+      <w:lvlJc w:val="left"/>
+      <w:pPr>
+        <w:ind w:left="1728" w:hanging="648"/>
+      </w:pPr>
+    </w:lvl>
+    <w:lvl w:ilvl="4">
+      <w:start w:val="1"/>
+      <w:numFmt w:val="decimal"/>
+      <w:lvlText w:val="%1.%2.%3.%4.%5."/>
+      <w:lvlJc w:val="left"/>
+      <w:pPr>
+        <w:ind w:left="2232" w:hanging="792"/>
+      </w:pPr>
+    </w:lvl>
+    <w:lvl w:ilvl="5">
+      <w:start w:val="1"/>
+      <w:numFmt w:val="decimal"/>
+      <w:lvlText w:val="%1.%2.%3.%4.%5.%6."/>
+      <w:lvlJc w:val="left"/>
+      <w:pPr>
+        <w:ind w:left="2736" w:hanging="936"/>
+      </w:pPr>
+    </w:lvl>
+    <w:lvl w:ilvl="6">
+      <w:start w:val="1"/>
+      <w:numFmt w:val="decimal"/>
+      <w:lvlText w:val="%1.%2.%3.%4.%5.%6.%7."/>
+      <w:lvlJc w:val="left"/>
+      <w:pPr>
+        <w:ind w:left="3240" w:hanging="1080"/>
+      </w:pPr>
+    </w:lvl>
+    <w:lvl w:ilvl="7">
+      <w:start w:val="1"/>
+      <w:numFmt w:val="decimal"/>
+      <w:lvlText w:val="%1.%2.%3.%4.%5.%6.%7.%8."/>
+      <w:lvlJc w:val="left"/>
+      <w:pPr>
+        <w:ind w:left="3744" w:hanging="1224"/>
+      </w:pPr>
+    </w:lvl>
+    <w:lvl w:ilvl="8">
+      <w:start w:val="1"/>
+      <w:numFmt w:val="decimal"/>
+      <w:lvlText w:val="%1.%2.%3.%4.%5.%6.%7.%8.%9."/>
+      <w:lvlJc w:val="left"/>
+      <w:pPr>
+        <w:ind w:left="4320" w:hanging="1440"/>
+      </w:pPr>
+    </w:lvl>
+  </w:abstractNum>
+  <w:num w:numId="1" w16cid:durableId="464546239">
+    <w:abstractNumId w:val="0"/>
+  </w:num>
+  <w:num w:numId="2" w16cid:durableId="863520828">
+    <w:abstractNumId w:val="1"/>
+  </w:num>
+</w:numbering>
+</file>
+
 <file path=word/styles.xml><?xml version="1.0" encoding="utf-8"?>
-<w:styles xmlns:w="http://schemas.openxmlformats.org/wordprocessingml/2006/main" xmlns:w14="http://schemas.microsoft.com/office/word/2010/wordml" xmlns:mc="http://schemas.openxmlformats.org/markup-compatibility/2006" mc:Ignorable="w14">
+<w:styles xmlns:mc="http://schemas.openxmlformats.org/markup-compatibility/2006" xmlns:r="http://schemas.openxmlformats.org/officeDocument/2006/relationships" xmlns:w="http://schemas.openxmlformats.org/wordprocessingml/2006/main" xmlns:w14="http://schemas.microsoft.com/office/word/2010/wordml" xmlns:w15="http://schemas.microsoft.com/office/word/2012/wordml" xmlns:w16cex="http://schemas.microsoft.com/office/word/2018/wordml/cex" xmlns:w16cid="http://schemas.microsoft.com/office/word/2016/wordml/cid" xmlns:w16="http://schemas.microsoft.com/office/word/2018/wordml" xmlns:w16du="http://schemas.microsoft.com/office/word/2023/wordml/word16du" xmlns:w16sdtdh="http://schemas.microsoft.com/office/word/2020/wordml/sdtdatahash" xmlns:w16se="http://schemas.microsoft.com/office/word/2015/wordml/symex" mc:Ignorable="w14 w15 w16se w16cid w16 w16cex w16sdtdh w16du">
   <w:docDefaults>
     <w:rPrDefault>
       <w:rPr>
-        <w:rFonts w:ascii="Microsoft Sans Serif" w:hAnsi="Microsoft Sans Serif" w:eastAsia="Microsoft Sans Serif" w:cs="Microsoft Sans Serif"/>
+        <w:rFonts w:ascii="Microsoft Sans Serif" w:eastAsia="Microsoft Sans Serif" w:hAnsi="Microsoft Sans Serif" w:cs="Microsoft Sans Serif"/>
         <w:sz w:val="24"/>
         <w:szCs w:val="24"/>
         <w:lang w:val="uk-UA" w:eastAsia="uk-UA" w:bidi="ar-SA"/>
@@ -1437,21 +1833,21 @@
     </w:rPrDefault>
     <w:pPrDefault>
       <w:pPr>
-        <w:suppressAutoHyphens w:val="true"/>
+        <w:suppressAutoHyphens/>
       </w:pPr>
     </w:pPrDefault>
   </w:docDefaults>
   <w:latentStyles w:defLockedState="0" w:defUIPriority="99" w:defSemiHidden="0" w:defUnhideWhenUsed="0" w:defQFormat="0" w:count="376">
     <w:lsdException w:name="Normal" w:uiPriority="0" w:qFormat="1"/>
     <w:lsdException w:name="heading 1" w:uiPriority="0" w:qFormat="1"/>
-    <w:lsdException w:name="heading 2" w:uiPriority="9" w:semiHidden="1" w:unhideWhenUsed="1" w:qFormat="1"/>
-    <w:lsdException w:name="heading 3" w:uiPriority="9" w:semiHidden="1" w:unhideWhenUsed="1" w:qFormat="1"/>
-    <w:lsdException w:name="heading 4" w:uiPriority="9" w:semiHidden="1" w:unhideWhenUsed="1" w:qFormat="1"/>
-    <w:lsdException w:name="heading 5" w:uiPriority="9" w:semiHidden="1" w:unhideWhenUsed="1" w:qFormat="1"/>
-    <w:lsdException w:name="heading 6" w:uiPriority="9" w:semiHidden="1" w:unhideWhenUsed="1" w:qFormat="1"/>
-    <w:lsdException w:name="heading 7" w:uiPriority="9" w:semiHidden="1" w:unhideWhenUsed="1" w:qFormat="1"/>
-    <w:lsdException w:name="heading 8" w:uiPriority="9" w:semiHidden="1" w:unhideWhenUsed="1" w:qFormat="1"/>
-    <w:lsdException w:name="heading 9" w:uiPriority="9" w:semiHidden="1" w:unhideWhenUsed="1" w:qFormat="1"/>
+    <w:lsdException w:name="heading 2" w:semiHidden="1" w:uiPriority="9" w:unhideWhenUsed="1" w:qFormat="1"/>
+    <w:lsdException w:name="heading 3" w:semiHidden="1" w:uiPriority="9" w:unhideWhenUsed="1" w:qFormat="1"/>
+    <w:lsdException w:name="heading 4" w:semiHidden="1" w:uiPriority="9" w:unhideWhenUsed="1" w:qFormat="1"/>
+    <w:lsdException w:name="heading 5" w:semiHidden="1" w:uiPriority="9" w:unhideWhenUsed="1" w:qFormat="1"/>
+    <w:lsdException w:name="heading 6" w:semiHidden="1" w:uiPriority="9" w:unhideWhenUsed="1" w:qFormat="1"/>
+    <w:lsdException w:name="heading 7" w:semiHidden="1" w:uiPriority="9" w:unhideWhenUsed="1" w:qFormat="1"/>
+    <w:lsdException w:name="heading 8" w:semiHidden="1" w:uiPriority="9" w:unhideWhenUsed="1" w:qFormat="1"/>
+    <w:lsdException w:name="heading 9" w:semiHidden="1" w:uiPriority="9" w:unhideWhenUsed="1" w:qFormat="1"/>
     <w:lsdException w:name="index 1" w:semiHidden="1" w:unhideWhenUsed="1"/>
     <w:lsdException w:name="index 2" w:semiHidden="1" w:unhideWhenUsed="1"/>
     <w:lsdException w:name="index 3" w:semiHidden="1" w:unhideWhenUsed="1"/>
@@ -1461,22 +1857,22 @@
     <w:lsdException w:name="index 7" w:semiHidden="1" w:unhideWhenUsed="1"/>
     <w:lsdException w:name="index 8" w:semiHidden="1" w:unhideWhenUsed="1"/>
     <w:lsdException w:name="index 9" w:semiHidden="1" w:unhideWhenUsed="1"/>
-    <w:lsdException w:name="toc 1" w:uiPriority="39" w:semiHidden="1" w:unhideWhenUsed="1"/>
-    <w:lsdException w:name="toc 2" w:uiPriority="39" w:semiHidden="1" w:unhideWhenUsed="1"/>
-    <w:lsdException w:name="toc 3" w:uiPriority="39" w:semiHidden="1" w:unhideWhenUsed="1"/>
-    <w:lsdException w:name="toc 4" w:uiPriority="39" w:semiHidden="1" w:unhideWhenUsed="1"/>
-    <w:lsdException w:name="toc 5" w:uiPriority="39" w:semiHidden="1" w:unhideWhenUsed="1"/>
-    <w:lsdException w:name="toc 6" w:uiPriority="39" w:semiHidden="1" w:unhideWhenUsed="1"/>
-    <w:lsdException w:name="toc 7" w:uiPriority="39" w:semiHidden="1" w:unhideWhenUsed="1"/>
-    <w:lsdException w:name="toc 8" w:uiPriority="39" w:semiHidden="1" w:unhideWhenUsed="1"/>
-    <w:lsdException w:name="toc 9" w:uiPriority="39" w:semiHidden="1" w:unhideWhenUsed="1"/>
+    <w:lsdException w:name="toc 1" w:semiHidden="1" w:uiPriority="39" w:unhideWhenUsed="1"/>
+    <w:lsdException w:name="toc 2" w:semiHidden="1" w:uiPriority="39" w:unhideWhenUsed="1"/>
+    <w:lsdException w:name="toc 3" w:semiHidden="1" w:uiPriority="39" w:unhideWhenUsed="1"/>
+    <w:lsdException w:name="toc 4" w:semiHidden="1" w:uiPriority="39" w:unhideWhenUsed="1"/>
+    <w:lsdException w:name="toc 5" w:semiHidden="1" w:uiPriority="39" w:unhideWhenUsed="1"/>
+    <w:lsdException w:name="toc 6" w:semiHidden="1" w:uiPriority="39" w:unhideWhenUsed="1"/>
+    <w:lsdException w:name="toc 7" w:semiHidden="1" w:uiPriority="39" w:unhideWhenUsed="1"/>
+    <w:lsdException w:name="toc 8" w:semiHidden="1" w:uiPriority="39" w:unhideWhenUsed="1"/>
+    <w:lsdException w:name="toc 9" w:semiHidden="1" w:uiPriority="39" w:unhideWhenUsed="1"/>
     <w:lsdException w:name="Normal Indent" w:semiHidden="1" w:unhideWhenUsed="1"/>
     <w:lsdException w:name="footnote text" w:semiHidden="1" w:unhideWhenUsed="1"/>
     <w:lsdException w:name="annotation text" w:semiHidden="1" w:unhideWhenUsed="1"/>
     <w:lsdException w:name="header" w:semiHidden="1" w:unhideWhenUsed="1"/>
     <w:lsdException w:name="footer" w:semiHidden="1" w:unhideWhenUsed="1"/>
     <w:lsdException w:name="index heading" w:semiHidden="1" w:unhideWhenUsed="1"/>
-    <w:lsdException w:name="caption" w:uiPriority="35" w:semiHidden="1" w:unhideWhenUsed="1" w:qFormat="1"/>
+    <w:lsdException w:name="caption" w:semiHidden="1" w:uiPriority="35" w:unhideWhenUsed="1" w:qFormat="1"/>
     <w:lsdException w:name="table of figures" w:semiHidden="1" w:unhideWhenUsed="1"/>
     <w:lsdException w:name="envelope address" w:semiHidden="1" w:unhideWhenUsed="1"/>
     <w:lsdException w:name="envelope return" w:semiHidden="1" w:unhideWhenUsed="1"/>
@@ -1507,7 +1903,7 @@
     <w:lsdException w:name="Title" w:uiPriority="10" w:qFormat="1"/>
     <w:lsdException w:name="Closing" w:semiHidden="1" w:unhideWhenUsed="1"/>
     <w:lsdException w:name="Signature" w:semiHidden="1" w:unhideWhenUsed="1"/>
-    <w:lsdException w:name="Default Paragraph Font" w:uiPriority="1" w:semiHidden="1" w:unhideWhenUsed="1"/>
+    <w:lsdException w:name="Default Paragraph Font" w:semiHidden="1" w:uiPriority="1" w:unhideWhenUsed="1"/>
     <w:lsdException w:name="Body Text" w:semiHidden="1" w:unhideWhenUsed="1"/>
     <w:lsdException w:name="Body Text Indent" w:semiHidden="1" w:unhideWhenUsed="1"/>
     <w:lsdException w:name="List Continue" w:semiHidden="1" w:unhideWhenUsed="1"/>
@@ -1707,8 +2103,8 @@
     <w:lsdException w:name="Subtle Reference" w:uiPriority="31" w:qFormat="1"/>
     <w:lsdException w:name="Intense Reference" w:uiPriority="32" w:qFormat="1"/>
     <w:lsdException w:name="Book Title" w:uiPriority="33" w:qFormat="1"/>
-    <w:lsdException w:name="Bibliography" w:uiPriority="37" w:semiHidden="1" w:unhideWhenUsed="1"/>
-    <w:lsdException w:name="TOC Heading" w:uiPriority="39" w:semiHidden="1" w:unhideWhenUsed="1" w:qFormat="1"/>
+    <w:lsdException w:name="Bibliography" w:semiHidden="1" w:uiPriority="37" w:unhideWhenUsed="1"/>
+    <w:lsdException w:name="TOC Heading" w:semiHidden="1" w:uiPriority="39" w:unhideWhenUsed="1" w:qFormat="1"/>
     <w:lsdException w:name="Plain Table 1" w:uiPriority="41"/>
     <w:lsdException w:name="Plain Table 2" w:uiPriority="42"/>
     <w:lsdException w:name="Plain Table 3" w:uiPriority="43"/>
@@ -1819,43 +2215,33 @@
     <w:lsdException w:name="Unresolved Mention" w:semiHidden="1" w:unhideWhenUsed="1"/>
     <w:lsdException w:name="Smart Link" w:semiHidden="1" w:unhideWhenUsed="1"/>
   </w:latentStyles>
-  <w:style w:type="paragraph" w:styleId="Normal" w:default="1">
+  <w:style w:type="paragraph" w:default="1" w:styleId="a">
     <w:name w:val="Normal"/>
     <w:qFormat/>
     <w:pPr>
-      <w:widowControl w:val="false"/>
-      <w:suppressAutoHyphens w:val="true"/>
-      <w:bidi w:val="0"/>
-      <w:spacing w:before="0" w:after="0"/>
-      <w:jc w:val="left"/>
+      <w:widowControl w:val="0"/>
     </w:pPr>
     <w:rPr>
-      <w:rFonts w:ascii="Microsoft Sans Serif" w:hAnsi="Microsoft Sans Serif" w:eastAsia="Microsoft Sans Serif" w:cs="Microsoft Sans Serif"/>
       <w:color w:val="000000"/>
-      <w:kern w:val="0"/>
-      <w:sz w:val="24"/>
-      <w:szCs w:val="24"/>
-      <w:lang w:val="uk-UA" w:eastAsia="uk-UA" w:bidi="ar-SA"/>
     </w:rPr>
   </w:style>
-  <w:style w:type="paragraph" w:styleId="Heading1">
+  <w:style w:type="paragraph" w:styleId="1">
     <w:name w:val="heading 1"/>
-    <w:basedOn w:val="Normal"/>
-    <w:next w:val="Normal"/>
-    <w:link w:val="11"/>
+    <w:basedOn w:val="a"/>
+    <w:next w:val="a"/>
+    <w:link w:val="10"/>
     <w:qFormat/>
-    <w:rsid w:val="002a6599"/>
+    <w:rsid w:val="002A6599"/>
     <w:pPr>
-      <w:keepNext w:val="true"/>
+      <w:keepNext/>
       <w:widowControl/>
       <w:tabs>
-        <w:tab w:val="clear" w:pos="708"/>
-        <w:tab w:val="left" w:pos="7167" w:leader="none"/>
+        <w:tab w:val="left" w:pos="7167"/>
       </w:tabs>
       <w:outlineLvl w:val="0"/>
     </w:pPr>
     <w:rPr>
-      <w:rFonts w:ascii="Times New Roman" w:hAnsi="Times New Roman" w:eastAsia="Calibri" w:cs="Times New Roman"/>
+      <w:rFonts w:ascii="Times New Roman" w:eastAsia="Calibri" w:hAnsi="Times New Roman" w:cs="Times New Roman"/>
       <w:b/>
       <w:color w:val="auto"/>
       <w:sz w:val="22"/>
@@ -1863,128 +2249,145 @@
       <w:lang w:eastAsia="ru-RU"/>
     </w:rPr>
   </w:style>
-  <w:style w:type="character" w:styleId="DefaultParagraphFont" w:default="1">
+  <w:style w:type="character" w:default="1" w:styleId="a0">
     <w:name w:val="Default Paragraph Font"/>
     <w:uiPriority w:val="1"/>
     <w:semiHidden/>
     <w:unhideWhenUsed/>
-    <w:qFormat/>
-    <w:rPr/>
   </w:style>
-  <w:style w:type="character" w:styleId="Style13" w:customStyle="1">
+  <w:style w:type="table" w:default="1" w:styleId="a1">
+    <w:name w:val="Normal Table"/>
+    <w:uiPriority w:val="99"/>
+    <w:semiHidden/>
+    <w:unhideWhenUsed/>
+    <w:tblPr>
+      <w:tblInd w:w="0" w:type="dxa"/>
+      <w:tblCellMar>
+        <w:top w:w="0" w:type="dxa"/>
+        <w:left w:w="108" w:type="dxa"/>
+        <w:bottom w:w="0" w:type="dxa"/>
+        <w:right w:w="108" w:type="dxa"/>
+      </w:tblCellMar>
+    </w:tblPr>
+  </w:style>
+  <w:style w:type="numbering" w:default="1" w:styleId="a2">
+    <w:name w:val="No List"/>
+    <w:uiPriority w:val="99"/>
+    <w:semiHidden/>
+    <w:unhideWhenUsed/>
+  </w:style>
+  <w:style w:type="character" w:customStyle="1" w:styleId="a3">
     <w:name w:val="Основной текст_"/>
-    <w:basedOn w:val="DefaultParagraphFont"/>
-    <w:link w:val="12"/>
+    <w:basedOn w:val="a0"/>
+    <w:link w:val="11"/>
     <w:qFormat/>
     <w:rPr>
-      <w:rFonts w:ascii="Times New Roman" w:hAnsi="Times New Roman" w:eastAsia="Times New Roman" w:cs="Times New Roman"/>
-      <w:b w:val="false"/>
-      <w:bCs w:val="false"/>
-      <w:i w:val="false"/>
-      <w:iCs w:val="false"/>
-      <w:caps w:val="false"/>
-      <w:smallCaps w:val="false"/>
-      <w:strike w:val="false"/>
-      <w:dstrike w:val="false"/>
+      <w:rFonts w:ascii="Times New Roman" w:eastAsia="Times New Roman" w:hAnsi="Times New Roman" w:cs="Times New Roman"/>
+      <w:b w:val="0"/>
+      <w:bCs w:val="0"/>
+      <w:i w:val="0"/>
+      <w:iCs w:val="0"/>
+      <w:caps w:val="0"/>
+      <w:smallCaps w:val="0"/>
+      <w:strike w:val="0"/>
+      <w:dstrike w:val="0"/>
       <w:u w:val="none"/>
     </w:rPr>
   </w:style>
-  <w:style w:type="character" w:styleId="2" w:customStyle="1">
+  <w:style w:type="character" w:customStyle="1" w:styleId="2">
     <w:name w:val="Основной текст (2)_"/>
-    <w:basedOn w:val="DefaultParagraphFont"/>
-    <w:link w:val="21"/>
+    <w:basedOn w:val="a0"/>
+    <w:link w:val="20"/>
     <w:qFormat/>
     <w:rPr>
-      <w:rFonts w:ascii="Calibri" w:hAnsi="Calibri" w:eastAsia="Calibri" w:cs="Calibri"/>
-      <w:b w:val="false"/>
-      <w:bCs w:val="false"/>
-      <w:i w:val="false"/>
-      <w:iCs w:val="false"/>
-      <w:caps w:val="false"/>
-      <w:smallCaps w:val="false"/>
-      <w:strike w:val="false"/>
-      <w:dstrike w:val="false"/>
+      <w:rFonts w:ascii="Calibri" w:eastAsia="Calibri" w:hAnsi="Calibri" w:cs="Calibri"/>
+      <w:b w:val="0"/>
+      <w:bCs w:val="0"/>
+      <w:i w:val="0"/>
+      <w:iCs w:val="0"/>
+      <w:caps w:val="0"/>
+      <w:smallCaps w:val="0"/>
+      <w:strike w:val="0"/>
+      <w:dstrike w:val="0"/>
       <w:sz w:val="22"/>
       <w:szCs w:val="22"/>
       <w:u w:val="none"/>
     </w:rPr>
   </w:style>
-  <w:style w:type="character" w:styleId="WW8Num1z0" w:customStyle="1">
+  <w:style w:type="character" w:customStyle="1" w:styleId="WW8Num1z0">
     <w:name w:val="WW8Num1z0"/>
     <w:qFormat/>
-    <w:rsid w:val="00872bea"/>
-    <w:rPr/>
+    <w:rsid w:val="00872BEA"/>
   </w:style>
-  <w:style w:type="character" w:styleId="1" w:customStyle="1">
+  <w:style w:type="character" w:customStyle="1" w:styleId="12">
     <w:name w:val="Заголовок №1_"/>
-    <w:basedOn w:val="DefaultParagraphFont"/>
+    <w:basedOn w:val="a0"/>
     <w:link w:val="13"/>
     <w:qFormat/>
-    <w:rsid w:val="009c60c3"/>
+    <w:rsid w:val="009C60C3"/>
     <w:rPr>
-      <w:rFonts w:ascii="Times New Roman" w:hAnsi="Times New Roman" w:eastAsia="Times New Roman" w:cs="Times New Roman"/>
+      <w:rFonts w:ascii="Times New Roman" w:eastAsia="Times New Roman" w:hAnsi="Times New Roman" w:cs="Times New Roman"/>
       <w:b/>
       <w:bCs/>
       <w:sz w:val="28"/>
       <w:szCs w:val="28"/>
     </w:rPr>
   </w:style>
-  <w:style w:type="character" w:styleId="FontStyle13" w:customStyle="1">
+  <w:style w:type="character" w:customStyle="1" w:styleId="FontStyle13">
     <w:name w:val="Font Style13"/>
     <w:qFormat/>
-    <w:rsid w:val="007967eb"/>
+    <w:rsid w:val="007967EB"/>
     <w:rPr>
       <w:rFonts w:ascii="Times New Roman" w:hAnsi="Times New Roman" w:cs="Times New Roman"/>
       <w:sz w:val="22"/>
     </w:rPr>
   </w:style>
-  <w:style w:type="character" w:styleId="11" w:customStyle="1">
+  <w:style w:type="character" w:customStyle="1" w:styleId="10">
     <w:name w:val="Заголовок 1 Знак"/>
-    <w:basedOn w:val="DefaultParagraphFont"/>
+    <w:basedOn w:val="a0"/>
+    <w:link w:val="1"/>
     <w:qFormat/>
-    <w:rsid w:val="002a6599"/>
+    <w:rsid w:val="002A6599"/>
     <w:rPr>
-      <w:rFonts w:ascii="Times New Roman" w:hAnsi="Times New Roman" w:eastAsia="Calibri" w:cs="Times New Roman"/>
+      <w:rFonts w:ascii="Times New Roman" w:eastAsia="Calibri" w:hAnsi="Times New Roman" w:cs="Times New Roman"/>
       <w:b/>
       <w:sz w:val="22"/>
       <w:szCs w:val="22"/>
       <w:lang w:eastAsia="ru-RU"/>
     </w:rPr>
   </w:style>
-  <w:style w:type="paragraph" w:styleId="Style14">
+  <w:style w:type="paragraph" w:customStyle="1" w:styleId="a4">
     <w:name w:val="Заголовок"/>
-    <w:basedOn w:val="Normal"/>
-    <w:next w:val="BodyText"/>
+    <w:basedOn w:val="a"/>
+    <w:next w:val="a5"/>
     <w:qFormat/>
     <w:pPr>
-      <w:keepNext w:val="true"/>
+      <w:keepNext/>
       <w:spacing w:before="240" w:after="120"/>
     </w:pPr>
     <w:rPr>
-      <w:rFonts w:ascii="Liberation Sans" w:hAnsi="Liberation Sans" w:eastAsia="Noto Sans CJK SC" w:cs="Noto Sans Devanagari"/>
+      <w:rFonts w:ascii="Liberation Sans" w:eastAsia="Noto Sans CJK SC" w:hAnsi="Liberation Sans" w:cs="Noto Sans Devanagari"/>
       <w:sz w:val="28"/>
       <w:szCs w:val="28"/>
     </w:rPr>
   </w:style>
-  <w:style w:type="paragraph" w:styleId="BodyText">
+  <w:style w:type="paragraph" w:styleId="a5">
     <w:name w:val="Body Text"/>
-    <w:basedOn w:val="Normal"/>
+    <w:basedOn w:val="a"/>
     <w:pPr>
-      <w:spacing w:lineRule="auto" w:line="276" w:before="0" w:after="140"/>
+      <w:spacing w:after="140" w:line="276" w:lineRule="auto"/>
     </w:pPr>
-    <w:rPr/>
   </w:style>
-  <w:style w:type="paragraph" w:styleId="List">
+  <w:style w:type="paragraph" w:styleId="a6">
     <w:name w:val="List"/>
-    <w:basedOn w:val="BodyText"/>
-    <w:pPr/>
+    <w:basedOn w:val="a5"/>
     <w:rPr>
       <w:rFonts w:cs="Noto Sans Devanagari"/>
     </w:rPr>
   </w:style>
-  <w:style w:type="paragraph" w:styleId="Caption">
+  <w:style w:type="paragraph" w:styleId="a7">
     <w:name w:val="caption"/>
-    <w:basedOn w:val="Normal"/>
+    <w:basedOn w:val="a"/>
     <w:qFormat/>
     <w:pPr>
       <w:suppressLineNumbers/>
@@ -1994,13 +2397,11 @@
       <w:rFonts w:cs="Noto Sans Devanagari"/>
       <w:i/>
       <w:iCs/>
-      <w:sz w:val="24"/>
-      <w:szCs w:val="24"/>
     </w:rPr>
   </w:style>
-  <w:style w:type="paragraph" w:styleId="Style15">
+  <w:style w:type="paragraph" w:customStyle="1" w:styleId="a8">
     <w:name w:val="Покажчик"/>
-    <w:basedOn w:val="Normal"/>
+    <w:basedOn w:val="a"/>
     <w:qFormat/>
     <w:pPr>
       <w:suppressLineNumbers/>
@@ -2009,45 +2410,45 @@
       <w:rFonts w:cs="Noto Sans Devanagari"/>
     </w:rPr>
   </w:style>
-  <w:style w:type="paragraph" w:styleId="12" w:customStyle="1">
+  <w:style w:type="paragraph" w:customStyle="1" w:styleId="11">
     <w:name w:val="Основной текст1"/>
-    <w:basedOn w:val="Normal"/>
-    <w:link w:val="Style13"/>
+    <w:basedOn w:val="a"/>
+    <w:link w:val="a3"/>
     <w:qFormat/>
     <w:pPr>
-      <w:spacing w:lineRule="auto" w:line="247" w:before="0" w:after="180"/>
+      <w:spacing w:after="180" w:line="247" w:lineRule="auto"/>
     </w:pPr>
     <w:rPr>
-      <w:rFonts w:ascii="Times New Roman" w:hAnsi="Times New Roman" w:eastAsia="Times New Roman" w:cs="Times New Roman"/>
+      <w:rFonts w:ascii="Times New Roman" w:eastAsia="Times New Roman" w:hAnsi="Times New Roman" w:cs="Times New Roman"/>
     </w:rPr>
   </w:style>
-  <w:style w:type="paragraph" w:styleId="21" w:customStyle="1">
+  <w:style w:type="paragraph" w:customStyle="1" w:styleId="20">
     <w:name w:val="Основной текст (2)"/>
-    <w:basedOn w:val="Normal"/>
+    <w:basedOn w:val="a"/>
     <w:link w:val="2"/>
     <w:qFormat/>
     <w:pPr>
-      <w:spacing w:lineRule="auto" w:line="252"/>
+      <w:spacing w:line="252" w:lineRule="auto"/>
     </w:pPr>
     <w:rPr>
-      <w:rFonts w:ascii="Calibri" w:hAnsi="Calibri" w:eastAsia="Calibri" w:cs="Calibri"/>
+      <w:rFonts w:ascii="Calibri" w:eastAsia="Calibri" w:hAnsi="Calibri" w:cs="Calibri"/>
       <w:sz w:val="22"/>
       <w:szCs w:val="22"/>
     </w:rPr>
   </w:style>
-  <w:style w:type="paragraph" w:styleId="13" w:customStyle="1">
+  <w:style w:type="paragraph" w:customStyle="1" w:styleId="13">
     <w:name w:val="Заголовок №1"/>
-    <w:basedOn w:val="Normal"/>
-    <w:link w:val="1"/>
+    <w:basedOn w:val="a"/>
+    <w:link w:val="12"/>
     <w:qFormat/>
-    <w:rsid w:val="009c60c3"/>
+    <w:rsid w:val="009C60C3"/>
     <w:pPr>
-      <w:spacing w:lineRule="auto" w:line="228" w:before="80" w:after="240"/>
+      <w:spacing w:before="80" w:after="240" w:line="228" w:lineRule="auto"/>
       <w:jc w:val="center"/>
       <w:outlineLvl w:val="0"/>
     </w:pPr>
     <w:rPr>
-      <w:rFonts w:ascii="Times New Roman" w:hAnsi="Times New Roman" w:eastAsia="Times New Roman" w:cs="Times New Roman"/>
+      <w:rFonts w:ascii="Times New Roman" w:eastAsia="Times New Roman" w:hAnsi="Times New Roman" w:cs="Times New Roman"/>
       <w:b/>
       <w:bCs/>
       <w:color w:val="auto"/>
@@ -2055,115 +2456,103 @@
       <w:szCs w:val="28"/>
     </w:rPr>
   </w:style>
-  <w:style w:type="paragraph" w:styleId="NoSpacing">
+  <w:style w:type="paragraph" w:styleId="a9">
     <w:name w:val="No Spacing"/>
     <w:uiPriority w:val="1"/>
     <w:qFormat/>
-    <w:rsid w:val="007967eb"/>
-    <w:pPr>
-      <w:widowControl/>
-      <w:suppressAutoHyphens w:val="true"/>
-      <w:bidi w:val="0"/>
-      <w:spacing w:before="0" w:after="0"/>
-      <w:jc w:val="left"/>
-    </w:pPr>
+    <w:rsid w:val="007967EB"/>
     <w:rPr>
-      <w:rFonts w:ascii="Calibri" w:hAnsi="Calibri" w:eastAsia="SimSun" w:cs="Times New Roman"/>
-      <w:color w:val="auto"/>
-      <w:kern w:val="0"/>
+      <w:rFonts w:ascii="Calibri" w:eastAsia="SimSun" w:hAnsi="Calibri" w:cs="Times New Roman"/>
       <w:sz w:val="22"/>
       <w:szCs w:val="22"/>
-      <w:lang w:val="ru-RU" w:eastAsia="zh-CN" w:bidi="ar-SA"/>
+      <w:lang w:val="ru-RU" w:eastAsia="zh-CN"/>
     </w:rPr>
   </w:style>
-  <w:style w:type="numbering" w:styleId="Style16" w:default="1">
+  <w:style w:type="numbering" w:customStyle="1" w:styleId="aa">
     <w:name w:val="Без маркерів"/>
     <w:uiPriority w:val="99"/>
     <w:semiHidden/>
     <w:unhideWhenUsed/>
     <w:qFormat/>
   </w:style>
-  <w:style w:type="table" w:default="1" w:styleId="a1">
-    <w:name w:val="Normal Table"/>
-    <w:uiPriority w:val="99"/>
-    <w:semiHidden/>
-    <w:unhideWhenUsed/>
+  <w:style w:type="table" w:styleId="ab">
+    <w:name w:val="Table Grid"/>
+    <w:basedOn w:val="a1"/>
+    <w:rsid w:val="004D1F62"/>
     <w:tblPr>
-      <w:tblCellMar>
-        <w:top w:w="0" w:type="dxa"/>
-        <w:left w:w="108" w:type="dxa"/>
-        <w:bottom w:w="0" w:type="dxa"/>
-        <w:right w:w="108" w:type="dxa"/>
-      </w:tblCellMar>
+      <w:tblBorders>
+        <w:top w:val="single" w:sz="4" w:space="0" w:color="auto"/>
+        <w:left w:val="single" w:sz="4" w:space="0" w:color="auto"/>
+        <w:bottom w:val="single" w:sz="4" w:space="0" w:color="auto"/>
+        <w:right w:val="single" w:sz="4" w:space="0" w:color="auto"/>
+        <w:insideH w:val="single" w:sz="4" w:space="0" w:color="auto"/>
+        <w:insideV w:val="single" w:sz="4" w:space="0" w:color="auto"/>
+      </w:tblBorders>
     </w:tblPr>
   </w:style>
-  <w:style w:type="table" w:styleId="a4">
-    <w:name w:val="Table Grid"/>
-    <w:basedOn w:val="a1"/>
-    <w:rsid w:val="004d1f62"/>
-    <w:tblPr>
-      <w:tblBorders>
-        <w:top w:val="single" w:color="auto" w:sz="4" w:space="0"/>
-        <w:left w:val="single" w:color="auto" w:sz="4" w:space="0"/>
-        <w:bottom w:val="single" w:color="auto" w:sz="4" w:space="0"/>
-        <w:right w:val="single" w:color="auto" w:sz="4" w:space="0"/>
-        <w:insideH w:val="single" w:color="auto" w:sz="4" w:space="0"/>
-        <w:insideV w:val="single" w:color="auto" w:sz="4" w:space="0"/>
-      </w:tblBorders>
-    </w:tblPr>
+  <w:style w:type="paragraph" w:styleId="ac">
+    <w:name w:val="List Paragraph"/>
+    <w:basedOn w:val="a"/>
+    <w:uiPriority w:val="34"/>
+    <w:qFormat/>
+    <w:rsid w:val="00920EFF"/>
+    <w:pPr>
+      <w:ind w:left="720"/>
+      <w:contextualSpacing/>
+    </w:pPr>
   </w:style>
 </w:styles>
 </file>
 
 <file path=word/theme/theme1.xml><?xml version="1.0" encoding="utf-8"?>
-<a:theme xmlns:a="http://schemas.openxmlformats.org/drawingml/2006/main" xmlns:r="http://schemas.openxmlformats.org/officeDocument/2006/relationships" name="Тема Office">
+<a:theme xmlns:a="http://schemas.openxmlformats.org/drawingml/2006/main" name="Тема Office">
   <a:themeElements>
     <a:clrScheme name="Стандартная">
       <a:dk1>
         <a:srgbClr val="000000"/>
       </a:dk1>
       <a:lt1>
-        <a:srgbClr val="ffffff"/>
+        <a:srgbClr val="FFFFFF"/>
       </a:lt1>
       <a:dk2>
-        <a:srgbClr val="44546a"/>
+        <a:srgbClr val="44546A"/>
       </a:dk2>
       <a:lt2>
-        <a:srgbClr val="e7e6e6"/>
+        <a:srgbClr val="E7E6E6"/>
       </a:lt2>
       <a:accent1>
-        <a:srgbClr val="4472c4"/>
+        <a:srgbClr val="4472C4"/>
       </a:accent1>
       <a:accent2>
-        <a:srgbClr val="ed7d31"/>
+        <a:srgbClr val="ED7D31"/>
       </a:accent2>
       <a:accent3>
-        <a:srgbClr val="a5a5a5"/>
+        <a:srgbClr val="A5A5A5"/>
       </a:accent3>
       <a:accent4>
-        <a:srgbClr val="ffc000"/>
+        <a:srgbClr val="FFC000"/>
       </a:accent4>
       <a:accent5>
-        <a:srgbClr val="5b9bd5"/>
+        <a:srgbClr val="5B9BD5"/>
       </a:accent5>
       <a:accent6>
-        <a:srgbClr val="70ad47"/>
+        <a:srgbClr val="70AD47"/>
       </a:accent6>
       <a:hlink>
-        <a:srgbClr val="0563c1"/>
+        <a:srgbClr val="0563C1"/>
       </a:hlink>
       <a:folHlink>
-        <a:srgbClr val="954f72"/>
+        <a:srgbClr val="954F72"/>
       </a:folHlink>
     </a:clrScheme>
     <a:fontScheme name="Стандартная">
       <a:majorFont>
-        <a:latin typeface="Calibri Light" pitchFamily="0" charset="1"/>
+        <a:latin typeface="Calibri Light"/>
         <a:ea typeface=""/>
         <a:cs typeface=""/>
       </a:majorFont>
       <a:minorFont>
-        <a:latin typeface="Calibri" pitchFamily="0" charset="1"/>
+        <a:latin typeface="Calibri"/>
         <a:ea typeface=""/>
         <a:cs typeface=""/>
       </a:minorFont>
@@ -2195,7 +2584,7 @@
             </a:gs>
           </a:gsLst>
           <a:lin ang="5400000" scaled="0"/>
-          <a:tileRect l="0" t="0" r="0" b="0"/>
+          <a:tileRect/>
         </a:gradFill>
         <a:gradFill>
           <a:gsLst>
@@ -2219,7 +2608,7 @@
             </a:gs>
           </a:gsLst>
           <a:lin ang="5400000" scaled="0"/>
-          <a:tileRect l="0" t="0" r="0" b="0"/>
+          <a:tileRect/>
         </a:gradFill>
       </a:fillStyleLst>
       <a:lnStyleLst>
@@ -2279,11 +2668,13 @@
             </a:gs>
           </a:gsLst>
           <a:lin ang="5400000" scaled="0"/>
-          <a:tileRect l="0" t="0" r="0" b="0"/>
+          <a:tileRect/>
         </a:gradFill>
       </a:bgFillStyleLst>
     </a:fmtScheme>
   </a:themeElements>
+  <a:objectDefaults/>
+  <a:extraClrSchemeLst/>
 </a:theme>
 </file>
 

</xml_diff>

<commit_message>
edit template docx and fix fromdate
</commit_message>
<xml_diff>
--- a/fill_in_docx/source/add_agreement_template.docx
+++ b/fill_in_docx/source/add_agreement_template.docx
@@ -7,9 +7,7 @@
         <w:pStyle w:val="12"/>
         <w:spacing w:lineRule="auto" w:line="240" w:before="0" w:after="260"/>
         <w:jc w:val="center"/>
-        <w:rPr>
-          <w:rFonts w:ascii="Calibri" w:hAnsi="Calibri" w:cs="Calibri" w:asciiTheme="minorHAnsi" w:cstheme="minorHAnsi" w:hAnsiTheme="minorHAnsi"/>
-        </w:rPr>
+        <w:rPr/>
       </w:pPr>
       <w:r>
         <w:rPr>
@@ -17,6 +15,7 @@
           <w:rFonts w:cs="Calibri" w:ascii="Calibri" w:hAnsi="Calibri" w:asciiTheme="minorHAnsi" w:cstheme="minorHAnsi" w:hAnsiTheme="minorHAnsi"/>
           <w:b/>
           <w:bCs/>
+          <w:lang w:val="uk-UA" w:eastAsia="uk-UA" w:bidi="ar-SA"/>
         </w:rPr>
         <w:t xml:space="preserve">ДОДАТКОВА УГОДА </w:t>
       </w:r>
@@ -28,19 +27,15 @@
         <w:spacing w:lineRule="auto" w:line="240" w:before="0" w:after="760"/>
         <w:ind w:firstLine="708"/>
         <w:jc w:val="center"/>
+        <w:rPr/>
+      </w:pPr>
+      <w:r>
         <w:rPr>
           <w:rStyle w:val="Style13"/>
-          <w:rFonts w:ascii="Calibri" w:hAnsi="Calibri" w:cs="Calibri" w:asciiTheme="minorHAnsi" w:cstheme="minorHAnsi" w:hAnsiTheme="minorHAnsi"/>
-          <w:b/>
-          <w:bCs/>
-        </w:rPr>
-      </w:pPr>
-      <w:r>
-        <w:rPr>
-          <w:rStyle w:val="Style13"/>
-          <w:rFonts w:cs="Calibri" w:ascii="Calibri" w:hAnsi="Calibri" w:asciiTheme="minorHAnsi" w:cstheme="minorHAnsi" w:hAnsiTheme="minorHAnsi"/>
-          <w:b/>
-          <w:bCs/>
+          <w:rFonts w:cs="Calibri" w:ascii="Calibri" w:hAnsi="Calibri" w:asciiTheme="minorHAnsi" w:cstheme="minorHAnsi" w:hAnsiTheme="minorHAnsi"/>
+          <w:b/>
+          <w:bCs/>
+          <w:lang w:val="uk-UA" w:eastAsia="uk-UA" w:bidi="ar-SA"/>
         </w:rPr>
         <w:t xml:space="preserve">Про припинення дії Договору </w:t>
       </w:r>
@@ -51,6 +46,7 @@
           <w:rFonts w:eastAsia="Microsoft Sans Serif" w:cs="Calibri" w:ascii="Calibri" w:hAnsi="Calibri" w:asciiTheme="minorHAnsi" w:cstheme="minorHAnsi" w:hAnsiTheme="minorHAnsi"/>
           <w:b/>
           <w:bCs/>
+          <w:lang w:val="uk-UA" w:eastAsia="uk-UA" w:bidi="ar-SA"/>
         </w:rPr>
         <w:t>№</w:t>
       </w:r>
@@ -61,6 +57,7 @@
           <w:rFonts w:cs="Calibri" w:ascii="Calibri" w:hAnsi="Calibri" w:asciiTheme="minorHAnsi" w:cstheme="minorHAnsi" w:hAnsiTheme="minorHAnsi"/>
           <w:b/>
           <w:bCs/>
+          <w:lang w:val="uk-UA" w:eastAsia="uk-UA" w:bidi="ar-SA"/>
         </w:rPr>
         <w:t xml:space="preserve"> {old_contract_number}</w:t>
       </w:r>
@@ -69,6 +66,7 @@
           <w:rFonts w:cs="Calibri" w:ascii="Calibri" w:hAnsi="Calibri" w:asciiTheme="minorHAnsi" w:cstheme="minorHAnsi" w:hAnsiTheme="minorHAnsi"/>
           <w:b/>
           <w:bCs/>
+          <w:lang w:val="uk-UA" w:eastAsia="uk-UA" w:bidi="ar-SA"/>
         </w:rPr>
         <w:t xml:space="preserve"> від {old_date_contract}</w:t>
       </w:r>
@@ -78,6 +76,7 @@
           <w:b/>
           <w:bCs/>
           <w:shd w:fill="FFFFFF" w:val="clear"/>
+          <w:lang w:val="uk-UA" w:eastAsia="uk-UA" w:bidi="ar-SA"/>
         </w:rPr>
         <w:t xml:space="preserve"> </w:t>
       </w:r>
@@ -87,6 +86,7 @@
           <w:b/>
           <w:bCs/>
           <w:shd w:fill="FFFFFF" w:val="clear"/>
+          <w:lang w:val="uk-UA" w:eastAsia="uk-UA" w:bidi="ar-SA"/>
         </w:rPr>
         <w:t>року</w:t>
       </w:r>
@@ -97,6 +97,7 @@
           <w:rFonts w:cs="Calibri" w:ascii="Calibri" w:hAnsi="Calibri" w:asciiTheme="minorHAnsi" w:cstheme="minorHAnsi" w:hAnsiTheme="minorHAnsi"/>
           <w:b/>
           <w:bCs/>
+          <w:lang w:val="uk-UA" w:eastAsia="uk-UA" w:bidi="ar-SA"/>
         </w:rPr>
         <w:t>.</w:t>
       </w:r>
@@ -108,14 +109,13 @@
         <w:spacing w:lineRule="auto" w:line="240" w:before="0" w:after="760"/>
         <w:ind w:firstLine="708" w:right="707"/>
         <w:jc w:val="center"/>
-        <w:rPr>
-          <w:rFonts w:ascii="Calibri" w:hAnsi="Calibri" w:cs="Calibri" w:asciiTheme="minorHAnsi" w:cstheme="minorHAnsi" w:hAnsiTheme="minorHAnsi"/>
-        </w:rPr>
+        <w:rPr/>
       </w:pPr>
       <w:r>
         <w:rPr>
           <w:rStyle w:val="Style13"/>
           <w:rFonts w:cs="Calibri" w:ascii="Calibri" w:hAnsi="Calibri" w:asciiTheme="minorHAnsi" w:cstheme="minorHAnsi" w:hAnsiTheme="minorHAnsi"/>
+          <w:lang w:val="uk-UA" w:eastAsia="uk-UA" w:bidi="ar-SA"/>
         </w:rPr>
         <w:t xml:space="preserve">м. </w:t>
       </w:r>
@@ -124,7 +124,7 @@
           <w:rStyle w:val="Style13"/>
           <w:rFonts w:cs="Calibri" w:ascii="Calibri" w:hAnsi="Calibri" w:asciiTheme="minorHAnsi" w:cstheme="minorHAnsi" w:hAnsiTheme="minorHAnsi"/>
           <w:shd w:fill="auto" w:val="clear"/>
-          <w:lang w:val="ru-RU"/>
+          <w:lang w:val="uk-UA" w:eastAsia="uk-UA" w:bidi="ar-SA"/>
         </w:rPr>
         <w:t>{city}</w:t>
       </w:r>
@@ -132,6 +132,7 @@
         <w:rPr>
           <w:rStyle w:val="Style13"/>
           <w:rFonts w:cs="Calibri" w:ascii="Calibri" w:hAnsi="Calibri" w:asciiTheme="minorHAnsi" w:cstheme="minorHAnsi" w:hAnsiTheme="minorHAnsi"/>
+          <w:lang w:val="uk-UA" w:eastAsia="uk-UA" w:bidi="ar-SA"/>
         </w:rPr>
         <w:tab/>
         <w:tab/>
@@ -148,6 +149,7 @@
           <w:rStyle w:val="Style13"/>
           <w:rFonts w:cs="Calibri" w:ascii="Calibri" w:hAnsi="Calibri" w:asciiTheme="minorHAnsi" w:cstheme="minorHAnsi" w:hAnsiTheme="minorHAnsi"/>
           <w:shd w:fill="FFFFFF" w:val="clear"/>
+          <w:lang w:val="uk-UA" w:eastAsia="uk-UA" w:bidi="ar-SA"/>
         </w:rPr>
         <w:t>31</w:t>
       </w:r>
@@ -155,6 +157,7 @@
         <w:rPr>
           <w:rStyle w:val="Style13"/>
           <w:rFonts w:cs="Calibri" w:ascii="Calibri" w:hAnsi="Calibri" w:asciiTheme="minorHAnsi" w:cstheme="minorHAnsi" w:hAnsiTheme="minorHAnsi"/>
+          <w:lang w:val="uk-UA" w:eastAsia="uk-UA" w:bidi="ar-SA"/>
         </w:rPr>
         <w:t>» грудня 2023 р.</w:t>
       </w:r>
@@ -166,24 +169,18 @@
         <w:spacing w:lineRule="auto" w:line="259"/>
         <w:ind w:firstLine="567" w:left="709" w:right="707"/>
         <w:jc w:val="both"/>
+        <w:rPr/>
+      </w:pPr>
+      <w:r>
         <w:rPr>
           <w:rStyle w:val="2"/>
-          <w:rFonts w:ascii="Calibri" w:hAnsi="Calibri" w:cs="Calibri" w:asciiTheme="minorHAnsi" w:cstheme="minorHAnsi" w:hAnsiTheme="minorHAnsi"/>
-          <w:color w:val="auto"/>
+          <w:rFonts w:cs="Calibri" w:cstheme="minorHAnsi"/>
+          <w:b/>
+          <w:bCs/>
           <w:sz w:val="24"/>
           <w:szCs w:val="24"/>
           <w:shd w:fill="FFFFFF" w:val="clear"/>
-        </w:rPr>
-      </w:pPr>
-      <w:r>
-        <w:rPr>
-          <w:rStyle w:val="2"/>
-          <w:rFonts w:cs="Calibri" w:cstheme="minorHAnsi"/>
-          <w:b/>
-          <w:bCs/>
-          <w:sz w:val="24"/>
-          <w:szCs w:val="24"/>
-          <w:shd w:fill="FFFFFF" w:val="clear"/>
+          <w:lang w:val="uk-UA" w:eastAsia="uk-UA" w:bidi="ar-SA"/>
         </w:rPr>
         <w:t xml:space="preserve">ТОВ «Мега Лінк» </w:t>
       </w:r>
@@ -194,6 +191,7 @@
           <w:sz w:val="24"/>
           <w:szCs w:val="24"/>
           <w:shd w:fill="FFFFFF" w:val="clear"/>
+          <w:lang w:val="uk-UA" w:eastAsia="uk-UA" w:bidi="ar-SA"/>
         </w:rPr>
         <w:t xml:space="preserve">(«Замовник»), в особі директора </w:t>
       </w:r>
@@ -206,6 +204,7 @@
           <w:sz w:val="24"/>
           <w:szCs w:val="24"/>
           <w:shd w:fill="FFFFFF" w:val="clear"/>
+          <w:lang w:val="uk-UA" w:eastAsia="uk-UA" w:bidi="ar-SA"/>
         </w:rPr>
         <w:t>Базилевського Юрія Вікторовича</w:t>
       </w:r>
@@ -216,6 +215,7 @@
           <w:sz w:val="24"/>
           <w:szCs w:val="24"/>
           <w:shd w:fill="FFFFFF" w:val="clear"/>
+          <w:lang w:val="uk-UA" w:eastAsia="uk-UA" w:bidi="ar-SA"/>
         </w:rPr>
         <w:t xml:space="preserve">, що діє на підставі Статуту, з одного боку, та </w:t>
       </w:r>
@@ -227,24 +227,18 @@
         <w:spacing w:lineRule="auto" w:line="259"/>
         <w:ind w:firstLine="567" w:left="709" w:right="707"/>
         <w:jc w:val="both"/>
+        <w:rPr/>
+      </w:pPr>
+      <w:r>
         <w:rPr>
           <w:rStyle w:val="2"/>
-          <w:rFonts w:ascii="Calibri" w:hAnsi="Calibri" w:cs="Calibri" w:asciiTheme="minorHAnsi" w:cstheme="minorHAnsi" w:hAnsiTheme="minorHAnsi"/>
-          <w:color w:val="auto"/>
+          <w:rFonts w:cs="Calibri" w:cstheme="minorHAnsi"/>
+          <w:b/>
+          <w:bCs/>
           <w:sz w:val="24"/>
           <w:szCs w:val="24"/>
           <w:shd w:fill="FFFFFF" w:val="clear"/>
-        </w:rPr>
-      </w:pPr>
-      <w:r>
-        <w:rPr>
-          <w:rStyle w:val="2"/>
-          <w:rFonts w:cs="Calibri" w:cstheme="minorHAnsi"/>
-          <w:b/>
-          <w:bCs/>
-          <w:sz w:val="24"/>
-          <w:szCs w:val="24"/>
-          <w:shd w:fill="FFFFFF" w:val="clear"/>
+          <w:lang w:val="uk-UA" w:eastAsia="uk-UA" w:bidi="ar-SA"/>
         </w:rPr>
         <w:t xml:space="preserve">{party_one_short_name} </w:t>
       </w:r>
@@ -255,6 +249,7 @@
           <w:sz w:val="24"/>
           <w:szCs w:val="24"/>
           <w:shd w:fill="FFFFFF" w:val="clear"/>
+          <w:lang w:val="uk-UA" w:eastAsia="uk-UA" w:bidi="ar-SA"/>
         </w:rPr>
         <w:t xml:space="preserve">(«Власник»), в особі </w:t>
       </w:r>
@@ -266,8 +261,23 @@
           <w:szCs w:val="24"/>
           <w:highlight w:val="yellow"/>
           <w:shd w:fill="FFFFFF" w:val="clear"/>
-        </w:rPr>
-        <w:t>{genitive_person_position} {genitive_name}</w:t>
+          <w:lang w:val="uk-UA" w:eastAsia="uk-UA" w:bidi="ar-SA"/>
+        </w:rPr>
+        <w:t xml:space="preserve">{genitive_person_position} </w:t>
+      </w:r>
+      <w:r>
+        <w:rPr>
+          <w:rStyle w:val="2"/>
+          <w:rFonts w:cs="Calibri" w:cstheme="minorHAnsi"/>
+          <w:b/>
+          <w:bCs/>
+          <w:sz w:val="24"/>
+          <w:szCs w:val="24"/>
+          <w:highlight w:val="yellow"/>
+          <w:shd w:fill="FFFFFF" w:val="clear"/>
+          <w:lang w:val="uk-UA" w:eastAsia="uk-UA" w:bidi="ar-SA"/>
+        </w:rPr>
+        <w:t>{genitive_name}</w:t>
       </w:r>
       <w:r>
         <w:rPr>
@@ -277,6 +287,7 @@
           <w:sz w:val="24"/>
           <w:szCs w:val="24"/>
           <w:shd w:fill="FFFFFF" w:val="clear"/>
+          <w:lang w:val="uk-UA" w:eastAsia="uk-UA" w:bidi="ar-SA"/>
         </w:rPr>
         <w:t>,</w:t>
       </w:r>
@@ -287,6 +298,7 @@
           <w:sz w:val="24"/>
           <w:szCs w:val="24"/>
           <w:shd w:fill="FFFFFF" w:val="clear"/>
+          <w:lang w:val="uk-UA" w:eastAsia="uk-UA" w:bidi="ar-SA"/>
         </w:rPr>
         <w:t xml:space="preserve"> що діє на підставі Статуту, з іншого боку, беручи до уваги взаємні домовленості, дійшли згоди про наступне:</w:t>
       </w:r>
@@ -302,6 +314,7 @@
           <w:rFonts w:ascii="Calibri" w:hAnsi="Calibri" w:cs="Calibri" w:asciiTheme="minorHAnsi" w:cstheme="minorHAnsi" w:hAnsiTheme="minorHAnsi"/>
           <w:sz w:val="24"/>
           <w:szCs w:val="24"/>
+          <w:lang w:val="uk-UA" w:eastAsia="uk-UA" w:bidi="ar-SA"/>
         </w:rPr>
       </w:pPr>
       <w:r>
@@ -309,6 +322,7 @@
           <w:rFonts w:cs="Calibri" w:cstheme="minorHAnsi"/>
           <w:sz w:val="24"/>
           <w:szCs w:val="24"/>
+          <w:lang w:val="uk-UA" w:eastAsia="uk-UA" w:bidi="ar-SA"/>
         </w:rPr>
       </w:r>
     </w:p>
@@ -327,9 +341,7 @@
         <w:spacing w:lineRule="auto" w:line="290"/>
         <w:ind w:hanging="360" w:left="360" w:right="707"/>
         <w:jc w:val="center"/>
-        <w:rPr>
-          <w:rFonts w:ascii="Calibri" w:hAnsi="Calibri" w:cs="Calibri" w:asciiTheme="minorHAnsi" w:cstheme="minorHAnsi" w:hAnsiTheme="minorHAnsi"/>
-        </w:rPr>
+        <w:rPr/>
       </w:pPr>
       <w:r>
         <w:rPr>
@@ -337,6 +349,7 @@
           <w:rFonts w:cs="Calibri" w:ascii="Calibri" w:hAnsi="Calibri" w:asciiTheme="minorHAnsi" w:cstheme="minorHAnsi" w:hAnsiTheme="minorHAnsi"/>
           <w:b/>
           <w:bCs/>
+          <w:lang w:val="uk-UA" w:eastAsia="uk-UA" w:bidi="ar-SA"/>
         </w:rPr>
         <w:t>ПРИПИНЕННЯ ДІЇ ДОГОВОРУ</w:t>
       </w:r>
@@ -356,14 +369,13 @@
         <w:spacing w:lineRule="auto" w:line="290"/>
         <w:ind w:hanging="432" w:left="792" w:right="707"/>
         <w:jc w:val="both"/>
-        <w:rPr>
-          <w:rFonts w:ascii="Calibri" w:hAnsi="Calibri" w:cs="Calibri" w:asciiTheme="minorHAnsi" w:cstheme="minorHAnsi" w:hAnsiTheme="minorHAnsi"/>
-        </w:rPr>
+        <w:rPr/>
       </w:pPr>
       <w:r>
         <w:rPr>
           <w:rStyle w:val="Style13"/>
           <w:rFonts w:cs="Calibri" w:ascii="Calibri" w:hAnsi="Calibri" w:asciiTheme="minorHAnsi" w:cstheme="minorHAnsi" w:hAnsiTheme="minorHAnsi"/>
+          <w:lang w:val="uk-UA" w:eastAsia="uk-UA" w:bidi="ar-SA"/>
         </w:rPr>
         <w:t xml:space="preserve">На умовах, передбачених цією Угодою, Сторони вирішили достроково припинити дію Договору </w:t>
       </w:r>
@@ -372,6 +384,7 @@
           <w:rFonts w:eastAsia="Microsoft Sans Serif" w:cs="Calibri" w:ascii="Calibri" w:hAnsi="Calibri" w:asciiTheme="minorHAnsi" w:cstheme="minorHAnsi" w:hAnsiTheme="minorHAnsi"/>
           <w:b/>
           <w:bCs/>
+          <w:lang w:val="uk-UA" w:eastAsia="uk-UA" w:bidi="ar-SA"/>
         </w:rPr>
         <w:t>№</w:t>
       </w:r>
@@ -381,6 +394,7 @@
           <w:rFonts w:cs="Calibri" w:ascii="Calibri" w:hAnsi="Calibri" w:asciiTheme="minorHAnsi" w:cstheme="minorHAnsi" w:hAnsiTheme="minorHAnsi"/>
           <w:b/>
           <w:bCs/>
+          <w:lang w:val="uk-UA" w:eastAsia="uk-UA" w:bidi="ar-SA"/>
         </w:rPr>
         <w:t xml:space="preserve"> {old_contract_number} від {old_date_contract}</w:t>
       </w:r>
@@ -390,6 +404,7 @@
           <w:b/>
           <w:bCs/>
           <w:shd w:fill="FFFFFF" w:val="clear"/>
+          <w:lang w:val="uk-UA" w:eastAsia="uk-UA" w:bidi="ar-SA"/>
         </w:rPr>
         <w:t xml:space="preserve"> </w:t>
       </w:r>
@@ -399,6 +414,7 @@
           <w:b/>
           <w:bCs/>
           <w:shd w:fill="FFFFFF" w:val="clear"/>
+          <w:lang w:val="uk-UA" w:eastAsia="uk-UA" w:bidi="ar-SA"/>
         </w:rPr>
         <w:t>року</w:t>
       </w:r>
@@ -406,6 +422,7 @@
         <w:rPr>
           <w:rStyle w:val="Style13"/>
           <w:rFonts w:cs="Calibri" w:ascii="Calibri" w:hAnsi="Calibri" w:asciiTheme="minorHAnsi" w:cstheme="minorHAnsi" w:hAnsiTheme="minorHAnsi"/>
+          <w:lang w:val="uk-UA" w:eastAsia="uk-UA" w:bidi="ar-SA"/>
         </w:rPr>
         <w:t xml:space="preserve"> за згодою Сторін.</w:t>
       </w:r>
@@ -425,14 +442,13 @@
         <w:spacing w:lineRule="auto" w:line="290"/>
         <w:ind w:hanging="432" w:left="792" w:right="707"/>
         <w:jc w:val="both"/>
-        <w:rPr>
-          <w:rFonts w:ascii="Calibri" w:hAnsi="Calibri" w:cs="Calibri" w:asciiTheme="minorHAnsi" w:cstheme="minorHAnsi" w:hAnsiTheme="minorHAnsi"/>
-        </w:rPr>
+        <w:rPr/>
       </w:pPr>
       <w:r>
         <w:rPr>
           <w:rStyle w:val="Style13"/>
           <w:rFonts w:cs="Calibri" w:ascii="Calibri" w:hAnsi="Calibri" w:asciiTheme="minorHAnsi" w:cstheme="minorHAnsi" w:hAnsiTheme="minorHAnsi"/>
+          <w:lang w:val="uk-UA" w:eastAsia="uk-UA" w:bidi="ar-SA"/>
         </w:rPr>
         <w:t xml:space="preserve">Останнім днем дії Договору </w:t>
       </w:r>
@@ -441,6 +457,7 @@
           <w:rFonts w:eastAsia="Microsoft Sans Serif" w:cs="Calibri" w:ascii="Calibri" w:hAnsi="Calibri" w:asciiTheme="minorHAnsi" w:cstheme="minorHAnsi" w:hAnsiTheme="minorHAnsi"/>
           <w:b/>
           <w:bCs/>
+          <w:lang w:val="uk-UA" w:eastAsia="uk-UA" w:bidi="ar-SA"/>
         </w:rPr>
         <w:t>№</w:t>
       </w:r>
@@ -450,6 +467,7 @@
           <w:rFonts w:cs="Calibri" w:ascii="Calibri" w:hAnsi="Calibri" w:asciiTheme="minorHAnsi" w:cstheme="minorHAnsi" w:hAnsiTheme="minorHAnsi"/>
           <w:b/>
           <w:bCs/>
+          <w:lang w:val="uk-UA" w:eastAsia="uk-UA" w:bidi="ar-SA"/>
         </w:rPr>
         <w:t xml:space="preserve"> {old_contract_number} від {old_date_contract}</w:t>
       </w:r>
@@ -459,6 +477,7 @@
           <w:b/>
           <w:bCs/>
           <w:shd w:fill="FFFFFF" w:val="clear"/>
+          <w:lang w:val="uk-UA" w:eastAsia="uk-UA" w:bidi="ar-SA"/>
         </w:rPr>
         <w:t xml:space="preserve"> </w:t>
       </w:r>
@@ -468,6 +487,7 @@
           <w:b/>
           <w:bCs/>
           <w:shd w:fill="FFFFFF" w:val="clear"/>
+          <w:lang w:val="uk-UA" w:eastAsia="uk-UA" w:bidi="ar-SA"/>
         </w:rPr>
         <w:t>року</w:t>
       </w:r>
@@ -475,6 +495,7 @@
         <w:rPr>
           <w:rStyle w:val="Style13"/>
           <w:rFonts w:cs="Calibri" w:ascii="Calibri" w:hAnsi="Calibri" w:asciiTheme="minorHAnsi" w:cstheme="minorHAnsi" w:hAnsiTheme="minorHAnsi"/>
+          <w:lang w:val="uk-UA" w:eastAsia="uk-UA" w:bidi="ar-SA"/>
         </w:rPr>
         <w:t xml:space="preserve"> вважається </w:t>
       </w:r>
@@ -484,6 +505,7 @@
           <w:rFonts w:cs="Calibri" w:ascii="Calibri" w:hAnsi="Calibri" w:asciiTheme="minorHAnsi" w:cstheme="minorHAnsi" w:hAnsiTheme="minorHAnsi"/>
           <w:b/>
           <w:bCs/>
+          <w:lang w:val="uk-UA" w:eastAsia="uk-UA" w:bidi="ar-SA"/>
         </w:rPr>
         <w:t>«31» грудня 2023 року.</w:t>
       </w:r>
@@ -503,14 +525,13 @@
         <w:spacing w:lineRule="auto" w:line="290"/>
         <w:ind w:hanging="432" w:left="792" w:right="707"/>
         <w:jc w:val="both"/>
-        <w:rPr>
-          <w:rFonts w:ascii="Calibri" w:hAnsi="Calibri" w:cs="Calibri" w:asciiTheme="minorHAnsi" w:cstheme="minorHAnsi" w:hAnsiTheme="minorHAnsi"/>
-        </w:rPr>
+        <w:rPr/>
       </w:pPr>
       <w:r>
         <w:rPr>
           <w:rStyle w:val="Style13"/>
           <w:rFonts w:cs="Calibri" w:ascii="Calibri" w:hAnsi="Calibri" w:asciiTheme="minorHAnsi" w:cstheme="minorHAnsi" w:hAnsiTheme="minorHAnsi"/>
+          <w:lang w:val="uk-UA" w:eastAsia="uk-UA" w:bidi="ar-SA"/>
         </w:rPr>
         <w:t>Дана Додаткова угода набуває чинності з моменту підписання.</w:t>
       </w:r>
@@ -530,14 +551,13 @@
         <w:spacing w:lineRule="auto" w:line="290"/>
         <w:ind w:hanging="432" w:left="792" w:right="707"/>
         <w:jc w:val="both"/>
-        <w:rPr>
-          <w:rFonts w:ascii="Calibri" w:hAnsi="Calibri" w:cs="Calibri" w:asciiTheme="minorHAnsi" w:cstheme="minorHAnsi" w:hAnsiTheme="minorHAnsi"/>
-        </w:rPr>
+        <w:rPr/>
       </w:pPr>
       <w:r>
         <w:rPr>
           <w:rStyle w:val="Style13"/>
           <w:rFonts w:cs="Calibri" w:ascii="Calibri" w:hAnsi="Calibri" w:asciiTheme="minorHAnsi" w:cstheme="minorHAnsi" w:hAnsiTheme="minorHAnsi"/>
+          <w:lang w:val="uk-UA" w:eastAsia="uk-UA" w:bidi="ar-SA"/>
         </w:rPr>
         <w:t xml:space="preserve">Дана Додаткова угода складена в двох примірниках по одному для кожної із Сторін, які мають однакову юридичну силу і є невід’ємною частиною Договору </w:t>
         <w:br/>
@@ -547,6 +567,7 @@
           <w:rFonts w:eastAsia="Microsoft Sans Serif" w:cs="Calibri" w:ascii="Calibri" w:hAnsi="Calibri" w:asciiTheme="minorHAnsi" w:cstheme="minorHAnsi" w:hAnsiTheme="minorHAnsi"/>
           <w:b/>
           <w:bCs/>
+          <w:lang w:val="uk-UA" w:eastAsia="uk-UA" w:bidi="ar-SA"/>
         </w:rPr>
         <w:t>№</w:t>
       </w:r>
@@ -556,6 +577,7 @@
           <w:rFonts w:cs="Calibri" w:ascii="Calibri" w:hAnsi="Calibri" w:asciiTheme="minorHAnsi" w:cstheme="minorHAnsi" w:hAnsiTheme="minorHAnsi"/>
           <w:b/>
           <w:bCs/>
+          <w:lang w:val="uk-UA" w:eastAsia="uk-UA" w:bidi="ar-SA"/>
         </w:rPr>
         <w:t xml:space="preserve"> {old_contract_number} від {old_date_contract}</w:t>
       </w:r>
@@ -564,7 +586,7 @@
           <w:rFonts w:cs="Calibri" w:ascii="Calibri" w:hAnsi="Calibri" w:asciiTheme="minorHAnsi" w:cstheme="minorHAnsi" w:hAnsiTheme="minorHAnsi"/>
           <w:b/>
           <w:bCs/>
-          <w:lang w:val="en-US"/>
+          <w:lang w:val="uk-UA" w:eastAsia="uk-UA" w:bidi="ar-SA"/>
         </w:rPr>
         <w:t xml:space="preserve"> </w:t>
       </w:r>
@@ -574,6 +596,7 @@
           <w:b/>
           <w:bCs/>
           <w:shd w:fill="FFFFFF" w:val="clear"/>
+          <w:lang w:val="uk-UA" w:eastAsia="uk-UA" w:bidi="ar-SA"/>
         </w:rPr>
         <w:t>року.</w:t>
       </w:r>
@@ -591,11 +614,13 @@
         <w:jc w:val="both"/>
         <w:rPr>
           <w:rFonts w:ascii="Calibri" w:hAnsi="Calibri" w:cs="Calibri" w:asciiTheme="minorHAnsi" w:cstheme="minorHAnsi" w:hAnsiTheme="minorHAnsi"/>
+          <w:lang w:val="uk-UA" w:eastAsia="uk-UA" w:bidi="ar-SA"/>
         </w:rPr>
       </w:pPr>
       <w:r>
         <w:rPr>
           <w:rFonts w:cs="Calibri" w:cstheme="minorHAnsi" w:ascii="Calibri" w:hAnsi="Calibri"/>
+          <w:lang w:val="uk-UA" w:eastAsia="uk-UA" w:bidi="ar-SA"/>
         </w:rPr>
       </w:r>
     </w:p>
@@ -614,17 +639,15 @@
         <w:spacing w:lineRule="auto" w:line="290"/>
         <w:ind w:hanging="360" w:left="360" w:right="707"/>
         <w:jc w:val="center"/>
+        <w:rPr/>
+      </w:pPr>
+      <w:r>
         <w:rPr>
           <w:rStyle w:val="Style13"/>
-          <w:rFonts w:ascii="Calibri" w:hAnsi="Calibri" w:cs="Calibri" w:asciiTheme="minorHAnsi" w:cstheme="minorHAnsi" w:hAnsiTheme="minorHAnsi"/>
-        </w:rPr>
-      </w:pPr>
-      <w:r>
-        <w:rPr>
-          <w:rStyle w:val="Style13"/>
-          <w:rFonts w:cs="Calibri" w:ascii="Calibri" w:hAnsi="Calibri" w:asciiTheme="minorHAnsi" w:cstheme="minorHAnsi" w:hAnsiTheme="minorHAnsi"/>
-          <w:b/>
-          <w:bCs/>
+          <w:rFonts w:cs="Calibri" w:ascii="Calibri" w:hAnsi="Calibri" w:asciiTheme="minorHAnsi" w:cstheme="minorHAnsi" w:hAnsiTheme="minorHAnsi"/>
+          <w:b/>
+          <w:bCs/>
+          <w:lang w:val="uk-UA" w:eastAsia="uk-UA" w:bidi="ar-SA"/>
         </w:rPr>
         <w:t>ЮРИДИЧНІ АДРЕСИ ТА БАНКІВСЬКІ РЕКВІЗИТИ СТОРІН</w:t>
       </w:r>
@@ -667,12 +690,7 @@
               <w:suppressAutoHyphens w:val="true"/>
               <w:spacing w:lineRule="auto" w:line="252" w:before="0" w:after="0"/>
               <w:jc w:val="left"/>
-              <w:rPr>
-                <w:rFonts w:ascii="Calibri" w:hAnsi="Calibri" w:cs="Calibri" w:asciiTheme="minorHAnsi" w:cstheme="minorHAnsi" w:hAnsiTheme="minorHAnsi"/>
-                <w:b/>
-                <w:bCs/>
-                <w:lang w:val="en-US"/>
-              </w:rPr>
+              <w:rPr/>
             </w:pPr>
             <w:r>
               <w:rPr>
@@ -706,12 +724,7 @@
               <w:suppressAutoHyphens w:val="true"/>
               <w:spacing w:lineRule="auto" w:line="252" w:before="0" w:after="0"/>
               <w:jc w:val="left"/>
-              <w:rPr>
-                <w:rFonts w:ascii="Calibri" w:hAnsi="Calibri" w:cs="Calibri" w:asciiTheme="minorHAnsi" w:cstheme="minorHAnsi" w:hAnsiTheme="minorHAnsi"/>
-                <w:b/>
-                <w:bCs/>
-                <w:lang w:val="en-US"/>
-              </w:rPr>
+              <w:rPr/>
             </w:pPr>
             <w:r>
               <w:rPr>
@@ -748,10 +761,7 @@
               <w:suppressAutoHyphens w:val="true"/>
               <w:spacing w:lineRule="auto" w:line="252" w:before="0" w:after="0"/>
               <w:jc w:val="left"/>
-              <w:rPr>
-                <w:rFonts w:ascii="Calibri" w:hAnsi="Calibri" w:cs="Calibri" w:asciiTheme="minorHAnsi" w:cstheme="minorHAnsi" w:hAnsiTheme="minorHAnsi"/>
-                <w:lang w:val="en-US"/>
-              </w:rPr>
+              <w:rPr/>
             </w:pPr>
             <w:r>
               <w:rPr>
@@ -786,8 +796,7 @@
               <w:spacing w:lineRule="auto" w:line="252" w:before="0" w:after="0"/>
               <w:jc w:val="left"/>
               <w:rPr>
-                <w:rFonts w:ascii="Calibri" w:hAnsi="Calibri" w:cs="Calibri" w:asciiTheme="minorHAnsi" w:cstheme="minorHAnsi" w:hAnsiTheme="minorHAnsi"/>
-                <w:lang w:val="en-US"/>
+                <w:lang w:val="uk-UA" w:eastAsia="uk-UA" w:bidi="ar-SA"/>
               </w:rPr>
             </w:pPr>
             <w:r>
@@ -825,12 +834,7 @@
               <w:suppressAutoHyphens w:val="true"/>
               <w:spacing w:lineRule="auto" w:line="259" w:before="0" w:after="0"/>
               <w:jc w:val="left"/>
-              <w:rPr>
-                <w:rFonts w:ascii="Calibri" w:hAnsi="Calibri" w:cs="Calibri" w:asciiTheme="minorHAnsi" w:cstheme="minorHAnsi" w:hAnsiTheme="minorHAnsi"/>
-                <w:sz w:val="24"/>
-                <w:szCs w:val="24"/>
-                <w:lang w:val="ru-RU"/>
-              </w:rPr>
+              <w:rPr/>
             </w:pPr>
             <w:r>
               <w:rPr>
@@ -867,27 +871,7 @@
               <w:t xml:space="preserve"> адреса:</w:t>
               <w:br/>
               <w:t>49083, м. Дніпро, вул. Собінова, буд.1</w:t>
-            </w:r>
-            <w:r>
-              <w:rPr>
-                <w:rStyle w:val="2"/>
-                <w:rFonts w:cs="Calibri" w:cstheme="minorHAnsi"/>
-                <w:kern w:val="0"/>
-                <w:sz w:val="24"/>
-                <w:szCs w:val="24"/>
-                <w:lang w:val="ru-RU" w:eastAsia="uk-UA" w:bidi="ar-SA"/>
-              </w:rPr>
               <w:br/>
-            </w:r>
-            <w:r>
-              <w:rPr>
-                <w:rStyle w:val="2"/>
-                <w:rFonts w:cs="Calibri" w:cstheme="minorHAnsi"/>
-                <w:kern w:val="0"/>
-                <w:sz w:val="24"/>
-                <w:szCs w:val="24"/>
-                <w:lang w:val="uk-UA" w:eastAsia="uk-UA" w:bidi="ar-SA"/>
-              </w:rPr>
               <w:t xml:space="preserve">р/р </w:t>
             </w:r>
             <w:r>
@@ -912,27 +896,7 @@
                 <w:lang w:val="uk-UA" w:eastAsia="uk-UA" w:bidi="ar-SA"/>
               </w:rPr>
               <w:t>513348510000000026001105481</w:t>
-            </w:r>
-            <w:r>
-              <w:rPr>
-                <w:rStyle w:val="2"/>
-                <w:rFonts w:cs="Calibri" w:cstheme="minorHAnsi"/>
-                <w:kern w:val="0"/>
-                <w:sz w:val="24"/>
-                <w:szCs w:val="24"/>
-                <w:lang w:val="ru-RU" w:eastAsia="uk-UA" w:bidi="ar-SA"/>
-              </w:rPr>
               <w:br/>
-            </w:r>
-            <w:r>
-              <w:rPr>
-                <w:rStyle w:val="2"/>
-                <w:rFonts w:cs="Calibri" w:cstheme="minorHAnsi"/>
-                <w:kern w:val="0"/>
-                <w:sz w:val="24"/>
-                <w:szCs w:val="24"/>
-                <w:lang w:val="uk-UA" w:eastAsia="uk-UA" w:bidi="ar-SA"/>
-              </w:rPr>
               <w:t>в АТ«ПУ</w:t>
             </w:r>
             <w:r>
@@ -957,71 +921,11 @@
                 <w:lang w:val="uk-UA" w:eastAsia="uk-UA" w:bidi="ar-SA"/>
               </w:rPr>
               <w:t>»</w:t>
-            </w:r>
-            <w:r>
-              <w:rPr>
-                <w:rStyle w:val="2"/>
-                <w:rFonts w:cs="Calibri" w:cstheme="minorHAnsi"/>
-                <w:kern w:val="0"/>
-                <w:sz w:val="24"/>
-                <w:szCs w:val="24"/>
-                <w:lang w:val="ru-RU" w:eastAsia="uk-UA" w:bidi="ar-SA"/>
-              </w:rPr>
               <w:br/>
-            </w:r>
-            <w:r>
-              <w:rPr>
-                <w:rStyle w:val="2"/>
-                <w:rFonts w:cs="Calibri" w:cstheme="minorHAnsi"/>
-                <w:kern w:val="0"/>
-                <w:sz w:val="24"/>
-                <w:szCs w:val="24"/>
-                <w:lang w:val="uk-UA" w:eastAsia="uk-UA" w:bidi="ar-SA"/>
-              </w:rPr>
               <w:t>код ЄДРПОУ 33769837</w:t>
-            </w:r>
-            <w:r>
-              <w:rPr>
-                <w:rStyle w:val="2"/>
-                <w:rFonts w:cs="Calibri" w:cstheme="minorHAnsi"/>
-                <w:kern w:val="0"/>
-                <w:sz w:val="24"/>
-                <w:szCs w:val="24"/>
-                <w:lang w:val="ru-RU" w:eastAsia="uk-UA" w:bidi="ar-SA"/>
-              </w:rPr>
               <w:br/>
-            </w:r>
-            <w:r>
-              <w:rPr>
-                <w:rStyle w:val="2"/>
-                <w:rFonts w:cs="Calibri" w:cstheme="minorHAnsi"/>
-                <w:kern w:val="0"/>
-                <w:sz w:val="24"/>
-                <w:szCs w:val="24"/>
-                <w:lang w:val="uk-UA" w:eastAsia="uk-UA" w:bidi="ar-SA"/>
-              </w:rPr>
               <w:t>ІПН № 337698304633</w:t>
-            </w:r>
-            <w:r>
-              <w:rPr>
-                <w:rStyle w:val="2"/>
-                <w:rFonts w:cs="Calibri" w:cstheme="minorHAnsi"/>
-                <w:kern w:val="0"/>
-                <w:sz w:val="24"/>
-                <w:szCs w:val="24"/>
-                <w:lang w:val="ru-RU" w:eastAsia="uk-UA" w:bidi="ar-SA"/>
-              </w:rPr>
               <w:br/>
-            </w:r>
-            <w:r>
-              <w:rPr>
-                <w:rStyle w:val="2"/>
-                <w:rFonts w:cs="Calibri" w:cstheme="minorHAnsi"/>
-                <w:kern w:val="0"/>
-                <w:sz w:val="24"/>
-                <w:szCs w:val="24"/>
-                <w:lang w:val="uk-UA" w:eastAsia="uk-UA" w:bidi="ar-SA"/>
-              </w:rPr>
               <w:t>т. 067-556-28-34</w:t>
             </w:r>
           </w:p>
@@ -1043,7 +947,7 @@
               <w:spacing w:before="0" w:after="0"/>
               <w:jc w:val="left"/>
               <w:rPr>
-                <w:rFonts w:ascii="Calibri" w:hAnsi="Calibri" w:cs="Calibri" w:asciiTheme="minorHAnsi" w:cstheme="minorHAnsi" w:hAnsiTheme="minorHAnsi"/>
+                <w:lang w:val="uk-UA" w:eastAsia="uk-UA" w:bidi="ar-SA"/>
               </w:rPr>
             </w:pPr>
             <w:r>
@@ -1065,8 +969,7 @@
               <w:spacing w:before="0" w:after="0"/>
               <w:jc w:val="left"/>
               <w:rPr>
-                <w:rFonts w:ascii="Calibri" w:hAnsi="Calibri" w:cs="Calibri" w:asciiTheme="minorHAnsi" w:cstheme="minorHAnsi" w:hAnsiTheme="minorHAnsi"/>
-                <w:b/>
+                <w:lang w:val="uk-UA" w:eastAsia="uk-UA" w:bidi="ar-SA"/>
               </w:rPr>
             </w:pPr>
             <w:r>
@@ -1104,12 +1007,7 @@
               <w:suppressAutoHyphens w:val="true"/>
               <w:spacing w:lineRule="auto" w:line="259" w:before="0" w:after="0"/>
               <w:jc w:val="left"/>
-              <w:rPr>
-                <w:rFonts w:ascii="Calibri" w:hAnsi="Calibri" w:cs="Calibri" w:asciiTheme="minorHAnsi" w:cstheme="minorHAnsi" w:hAnsiTheme="minorHAnsi"/>
-                <w:sz w:val="24"/>
-                <w:szCs w:val="24"/>
-                <w:lang w:val="en-US"/>
-              </w:rPr>
+              <w:rPr/>
             </w:pPr>
             <w:r>
               <w:rPr>
@@ -1145,7 +1043,7 @@
               <w:spacing w:before="0" w:after="0"/>
               <w:jc w:val="left"/>
               <w:rPr>
-                <w:rFonts w:ascii="Calibri" w:hAnsi="Calibri" w:cs="Calibri" w:asciiTheme="minorHAnsi" w:cstheme="minorHAnsi" w:hAnsiTheme="minorHAnsi"/>
+                <w:lang w:val="uk-UA" w:eastAsia="uk-UA" w:bidi="ar-SA"/>
               </w:rPr>
             </w:pPr>
             <w:r>
@@ -1184,12 +1082,7 @@
               <w:suppressAutoHyphens w:val="true"/>
               <w:spacing w:lineRule="auto" w:line="259" w:before="0" w:after="0"/>
               <w:jc w:val="left"/>
-              <w:rPr>
-                <w:rFonts w:ascii="Calibri" w:hAnsi="Calibri" w:eastAsia="Times New Roman" w:cs="Calibri" w:asciiTheme="minorHAnsi" w:cstheme="minorHAnsi" w:hAnsiTheme="minorHAnsi"/>
-                <w:sz w:val="24"/>
-                <w:szCs w:val="24"/>
-                <w:lang w:val="en-US"/>
-              </w:rPr>
+              <w:rPr/>
             </w:pPr>
             <w:r>
               <w:rPr>
@@ -1233,10 +1126,7 @@
               <w:spacing w:lineRule="auto" w:line="259" w:before="0" w:after="0"/>
               <w:jc w:val="left"/>
               <w:rPr>
-                <w:rFonts w:ascii="Calibri" w:hAnsi="Calibri" w:eastAsia="Times New Roman" w:cs="Calibri" w:asciiTheme="minorHAnsi" w:cstheme="minorHAnsi" w:hAnsiTheme="minorHAnsi"/>
-                <w:sz w:val="24"/>
-                <w:szCs w:val="24"/>
-                <w:lang w:val="en-US"/>
+                <w:lang w:val="uk-UA" w:eastAsia="uk-UA" w:bidi="ar-SA"/>
               </w:rPr>
             </w:pPr>
             <w:r>
@@ -1277,7 +1167,7 @@
               <w:ind w:firstLine="140" w:left="708"/>
               <w:jc w:val="left"/>
               <w:rPr>
-                <w:rFonts w:ascii="Calibri" w:hAnsi="Calibri" w:eastAsia="Times New Roman" w:cs="Calibri" w:asciiTheme="minorHAnsi" w:cstheme="minorHAnsi" w:hAnsiTheme="minorHAnsi"/>
+                <w:lang w:val="uk-UA" w:eastAsia="uk-UA" w:bidi="ar-SA"/>
               </w:rPr>
             </w:pPr>
             <w:r>
@@ -1301,12 +1191,14 @@
               <w:rPr>
                 <w:rFonts w:ascii="Calibri" w:hAnsi="Calibri" w:cs="Calibri" w:asciiTheme="minorHAnsi" w:cstheme="minorHAnsi" w:hAnsiTheme="minorHAnsi"/>
                 <w:b/>
+                <w:lang w:val="uk-UA" w:eastAsia="uk-UA" w:bidi="ar-SA"/>
               </w:rPr>
             </w:pPr>
             <w:r>
               <w:rPr>
                 <w:rFonts w:cs="Calibri" w:cstheme="minorHAnsi" w:ascii="Calibri" w:hAnsi="Calibri"/>
                 <w:b/>
+                <w:lang w:val="uk-UA" w:eastAsia="uk-UA" w:bidi="ar-SA"/>
               </w:rPr>
             </w:r>
           </w:p>
@@ -1333,8 +1225,7 @@
               <w:ind w:firstLine="140" w:left="708"/>
               <w:jc w:val="left"/>
               <w:rPr>
-                <w:rFonts w:ascii="Calibri" w:hAnsi="Calibri" w:eastAsia="Times New Roman" w:cs="Calibri" w:asciiTheme="minorHAnsi" w:cstheme="minorHAnsi" w:hAnsiTheme="minorHAnsi"/>
-                <w:lang w:val="en-US"/>
+                <w:lang w:val="uk-UA" w:eastAsia="uk-UA" w:bidi="ar-SA"/>
               </w:rPr>
             </w:pPr>
             <w:r>
@@ -1371,11 +1262,13 @@
         <w:spacing w:lineRule="exact" w:line="1"/>
         <w:rPr>
           <w:rFonts w:ascii="Calibri" w:hAnsi="Calibri" w:cs="Calibri" w:asciiTheme="minorHAnsi" w:cstheme="minorHAnsi" w:hAnsiTheme="minorHAnsi"/>
+          <w:lang w:val="uk-UA" w:eastAsia="uk-UA" w:bidi="ar-SA"/>
         </w:rPr>
       </w:pPr>
       <w:r>
         <w:rPr>
           <w:rFonts w:cs="Calibri" w:cstheme="minorHAnsi" w:ascii="Calibri" w:hAnsi="Calibri"/>
+          <w:lang w:val="uk-UA" w:eastAsia="uk-UA" w:bidi="ar-SA"/>
         </w:rPr>
       </w:r>
     </w:p>
@@ -2059,7 +1952,7 @@
     </w:rPr>
   </w:style>
   <w:style w:type="paragraph" w:styleId="Heading1">
-    <w:name w:val="heading 1"/>
+    <w:name w:val="Heading 1"/>
     <w:basedOn w:val="Normal"/>
     <w:next w:val="Normal"/>
     <w:link w:val="11"/>
@@ -2203,7 +2096,7 @@
     </w:rPr>
   </w:style>
   <w:style w:type="paragraph" w:styleId="Caption">
-    <w:name w:val="caption"/>
+    <w:name w:val="Caption"/>
     <w:basedOn w:val="Normal"/>
     <w:qFormat/>
     <w:pPr>

</xml_diff>